<commit_message>
04.02.19 Week 14 work complete awaiting feedback
</commit_message>
<xml_diff>
--- a/APD Logbook - Part 2.doc.docx
+++ b/APD Logbook - Part 2.doc.docx
@@ -14930,39 +14930,16 @@
           <w:szCs w:val="18"/>
         </w:rPr>
         <w:br/>
-      </w:r>
-      <w:r>
-        <w:rPr>
-          <w:color w:val="A9B7C6"/>
-          <w:sz w:val="18"/>
-          <w:szCs w:val="18"/>
-        </w:rPr>
-        <w:t xml:space="preserve">   </w:t>
-      </w:r>
-      <w:r>
-        <w:rPr>
-          <w:color w:val="A9B7C6"/>
-          <w:sz w:val="18"/>
-          <w:szCs w:val="18"/>
-        </w:rPr>
-        <w:t>{</w:t>
-      </w:r>
-      <w:r>
-        <w:rPr>
-          <w:color w:val="A9B7C6"/>
-          <w:sz w:val="18"/>
-          <w:szCs w:val="18"/>
-        </w:rPr>
-        <w:br/>
-        <w:t xml:space="preserve">    </w:t>
-      </w:r>
-      <w:r>
-        <w:rPr>
-          <w:color w:val="A9B7C6"/>
-          <w:sz w:val="18"/>
-          <w:szCs w:val="18"/>
-        </w:rPr>
-        <w:t xml:space="preserve">  </w:t>
+        <w:t xml:space="preserve">   {</w:t>
+      </w:r>
+      <w:r>
+        <w:rPr>
+          <w:color w:val="A9B7C6"/>
+          <w:sz w:val="18"/>
+          <w:szCs w:val="18"/>
+        </w:rPr>
+        <w:br/>
+        <w:t xml:space="preserve">      </w:t>
       </w:r>
       <w:r>
         <w:rPr>
@@ -15132,15 +15109,7 @@
           <w:szCs w:val="18"/>
         </w:rPr>
         <w:br/>
-        <w:t xml:space="preserve">          </w:t>
-      </w:r>
-      <w:r>
-        <w:rPr>
-          <w:color w:val="A9B7C6"/>
-          <w:sz w:val="18"/>
-          <w:szCs w:val="18"/>
-        </w:rPr>
-        <w:t>siesta()</w:t>
+        <w:t xml:space="preserve">          siesta()</w:t>
       </w:r>
       <w:r>
         <w:rPr>
@@ -15157,15 +15126,7 @@
           <w:szCs w:val="18"/>
         </w:rPr>
         <w:br/>
-        <w:t xml:space="preserve">     </w:t>
-      </w:r>
-      <w:r>
-        <w:rPr>
-          <w:color w:val="CC7832"/>
-          <w:sz w:val="18"/>
-          <w:szCs w:val="18"/>
-        </w:rPr>
-        <w:t xml:space="preserve"> </w:t>
+        <w:t xml:space="preserve">      </w:t>
       </w:r>
       <w:r>
         <w:rPr>
@@ -15317,13 +15278,6 @@
           <w:szCs w:val="18"/>
         </w:rPr>
         <w:br/>
-      </w:r>
-      <w:r>
-        <w:rPr>
-          <w:color w:val="A9B7C6"/>
-          <w:sz w:val="18"/>
-          <w:szCs w:val="18"/>
-        </w:rPr>
         <w:t>}</w:t>
       </w:r>
     </w:p>
@@ -16585,14 +16539,7 @@
                 <w:b/>
                 <w:lang w:eastAsia="en-GB"/>
               </w:rPr>
-              <w:t xml:space="preserve">Peru </w:t>
-            </w:r>
-            <w:r>
-              <w:rPr>
-                <w:b/>
-                <w:lang w:eastAsia="en-GB"/>
-              </w:rPr>
-              <w:t>Basket</w:t>
+              <w:t>Peru Basket</w:t>
             </w:r>
           </w:p>
         </w:tc>
@@ -21122,6 +21069,3239 @@
           <w:lang w:eastAsia="en-GB"/>
         </w:rPr>
         <w:t>were waking up, and checking the other basket just before the other driver takes his stone out. This means that both drivers end up checking the baskets and taking indefinite siestas</w:t>
+      </w:r>
+      <w:r>
+        <w:rPr>
+          <w:lang w:eastAsia="en-GB"/>
+        </w:rPr>
+        <w:t>. The result of this is that no trains go through the pass at all.</w:t>
+      </w:r>
+    </w:p>
+    <w:p>
+      <w:pPr>
+        <w:rPr>
+          <w:lang w:eastAsia="en-GB"/>
+        </w:rPr>
+      </w:pPr>
+    </w:p>
+    <w:p>
+      <w:pPr>
+        <w:pStyle w:val="Heading4"/>
+        <w:rPr>
+          <w:lang w:eastAsia="en-GB"/>
+        </w:rPr>
+      </w:pPr>
+      <w:r>
+        <w:rPr>
+          <w:lang w:eastAsia="en-GB"/>
+        </w:rPr>
+        <w:t>Provide a scenario to demonstrate your answer to question 5b.</w:t>
+      </w:r>
+    </w:p>
+    <w:tbl>
+      <w:tblPr>
+        <w:tblStyle w:val="TableGrid"/>
+        <w:tblW w:w="0" w:type="auto"/>
+        <w:tblLook w:val="04A0" w:firstRow="1" w:lastRow="0" w:firstColumn="1" w:lastColumn="0" w:noHBand="0" w:noVBand="1"/>
+      </w:tblPr>
+      <w:tblGrid>
+        <w:gridCol w:w="5949"/>
+        <w:gridCol w:w="6259"/>
+        <w:gridCol w:w="829"/>
+        <w:gridCol w:w="911"/>
+      </w:tblGrid>
+      <w:tr>
+        <w:tc>
+          <w:tcPr>
+            <w:tcW w:w="5949" w:type="dxa"/>
+          </w:tcPr>
+          <w:p>
+            <w:pPr>
+              <w:jc w:val="center"/>
+              <w:rPr>
+                <w:b/>
+                <w:lang w:eastAsia="en-GB"/>
+              </w:rPr>
+            </w:pPr>
+            <w:r>
+              <w:rPr>
+                <w:b/>
+                <w:lang w:eastAsia="en-GB"/>
+              </w:rPr>
+              <w:t>Peru</w:t>
+            </w:r>
+          </w:p>
+        </w:tc>
+        <w:tc>
+          <w:tcPr>
+            <w:tcW w:w="6259" w:type="dxa"/>
+          </w:tcPr>
+          <w:p>
+            <w:pPr>
+              <w:jc w:val="center"/>
+              <w:rPr>
+                <w:b/>
+                <w:lang w:eastAsia="en-GB"/>
+              </w:rPr>
+            </w:pPr>
+            <w:r>
+              <w:rPr>
+                <w:b/>
+                <w:lang w:eastAsia="en-GB"/>
+              </w:rPr>
+              <w:t>Bolivia</w:t>
+            </w:r>
+          </w:p>
+        </w:tc>
+        <w:tc>
+          <w:tcPr>
+            <w:tcW w:w="829" w:type="dxa"/>
+          </w:tcPr>
+          <w:p>
+            <w:pPr>
+              <w:jc w:val="center"/>
+              <w:rPr>
+                <w:b/>
+                <w:lang w:eastAsia="en-GB"/>
+              </w:rPr>
+            </w:pPr>
+            <w:r>
+              <w:rPr>
+                <w:b/>
+                <w:lang w:eastAsia="en-GB"/>
+              </w:rPr>
+              <w:t>Peru Basket</w:t>
+            </w:r>
+          </w:p>
+        </w:tc>
+        <w:tc>
+          <w:tcPr>
+            <w:tcW w:w="911" w:type="dxa"/>
+          </w:tcPr>
+          <w:p>
+            <w:pPr>
+              <w:jc w:val="center"/>
+              <w:rPr>
+                <w:b/>
+                <w:lang w:eastAsia="en-GB"/>
+              </w:rPr>
+            </w:pPr>
+            <w:r>
+              <w:rPr>
+                <w:b/>
+                <w:lang w:eastAsia="en-GB"/>
+              </w:rPr>
+              <w:t>Bolivia Basket</w:t>
+            </w:r>
+          </w:p>
+        </w:tc>
+      </w:tr>
+      <w:tr>
+        <w:tc>
+          <w:tcPr>
+            <w:tcW w:w="5949" w:type="dxa"/>
+          </w:tcPr>
+          <w:p>
+            <w:pPr>
+              <w:rPr>
+                <w:rFonts w:ascii="Consolas" w:hAnsi="Consolas"/>
+                <w:lang w:eastAsia="en-GB"/>
+              </w:rPr>
+            </w:pPr>
+            <w:r>
+              <w:rPr>
+                <w:rFonts w:ascii="Consolas" w:hAnsi="Consolas"/>
+                <w:lang w:eastAsia="en-GB"/>
+              </w:rPr>
+              <w:t>RunTrain()</w:t>
+            </w:r>
+          </w:p>
+        </w:tc>
+        <w:tc>
+          <w:tcPr>
+            <w:tcW w:w="6259" w:type="dxa"/>
+          </w:tcPr>
+          <w:p>
+            <w:pPr>
+              <w:rPr>
+                <w:rFonts w:ascii="Consolas" w:hAnsi="Consolas"/>
+                <w:lang w:eastAsia="en-GB"/>
+              </w:rPr>
+            </w:pPr>
+            <w:r>
+              <w:rPr>
+                <w:rFonts w:ascii="Consolas" w:hAnsi="Consolas"/>
+                <w:lang w:eastAsia="en-GB"/>
+              </w:rPr>
+              <w:t>-</w:t>
+            </w:r>
+          </w:p>
+        </w:tc>
+        <w:tc>
+          <w:tcPr>
+            <w:tcW w:w="829" w:type="dxa"/>
+          </w:tcPr>
+          <w:p>
+            <w:pPr>
+              <w:jc w:val="center"/>
+              <w:rPr>
+                <w:rFonts w:ascii="Consolas" w:hAnsi="Consolas"/>
+                <w:lang w:eastAsia="en-GB"/>
+              </w:rPr>
+            </w:pPr>
+            <w:r>
+              <w:rPr>
+                <w:rFonts w:ascii="Consolas" w:hAnsi="Consolas"/>
+                <w:lang w:eastAsia="en-GB"/>
+              </w:rPr>
+              <w:t>-</w:t>
+            </w:r>
+          </w:p>
+        </w:tc>
+        <w:tc>
+          <w:tcPr>
+            <w:tcW w:w="911" w:type="dxa"/>
+          </w:tcPr>
+          <w:p>
+            <w:pPr>
+              <w:jc w:val="center"/>
+              <w:rPr>
+                <w:rFonts w:ascii="Consolas" w:hAnsi="Consolas"/>
+                <w:lang w:eastAsia="en-GB"/>
+              </w:rPr>
+            </w:pPr>
+            <w:r>
+              <w:rPr>
+                <w:rFonts w:ascii="Consolas" w:hAnsi="Consolas"/>
+                <w:lang w:eastAsia="en-GB"/>
+              </w:rPr>
+              <w:t>-</w:t>
+            </w:r>
+          </w:p>
+        </w:tc>
+      </w:tr>
+      <w:tr>
+        <w:tc>
+          <w:tcPr>
+            <w:tcW w:w="5949" w:type="dxa"/>
+          </w:tcPr>
+          <w:p>
+            <w:pPr>
+              <w:rPr>
+                <w:rFonts w:ascii="Consolas" w:hAnsi="Consolas"/>
+                <w:lang w:eastAsia="en-GB"/>
+              </w:rPr>
+            </w:pPr>
+            <w:r>
+              <w:rPr>
+                <w:rFonts w:ascii="Consolas" w:hAnsi="Consolas"/>
+                <w:lang w:eastAsia="en-GB"/>
+              </w:rPr>
+              <w:t>.choochoo()</w:t>
+            </w:r>
+          </w:p>
+        </w:tc>
+        <w:tc>
+          <w:tcPr>
+            <w:tcW w:w="6259" w:type="dxa"/>
+          </w:tcPr>
+          <w:p>
+            <w:pPr>
+              <w:rPr>
+                <w:rFonts w:ascii="Consolas" w:hAnsi="Consolas"/>
+                <w:lang w:eastAsia="en-GB"/>
+              </w:rPr>
+            </w:pPr>
+            <w:r>
+              <w:rPr>
+                <w:rFonts w:ascii="Consolas" w:hAnsi="Consolas"/>
+                <w:lang w:eastAsia="en-GB"/>
+              </w:rPr>
+              <w:t>-</w:t>
+            </w:r>
+          </w:p>
+        </w:tc>
+        <w:tc>
+          <w:tcPr>
+            <w:tcW w:w="829" w:type="dxa"/>
+          </w:tcPr>
+          <w:p>
+            <w:pPr>
+              <w:jc w:val="center"/>
+              <w:rPr>
+                <w:rFonts w:ascii="Consolas" w:hAnsi="Consolas"/>
+                <w:lang w:eastAsia="en-GB"/>
+              </w:rPr>
+            </w:pPr>
+            <w:r>
+              <w:rPr>
+                <w:rFonts w:ascii="Consolas" w:hAnsi="Consolas"/>
+                <w:lang w:eastAsia="en-GB"/>
+              </w:rPr>
+              <w:t>-</w:t>
+            </w:r>
+          </w:p>
+        </w:tc>
+        <w:tc>
+          <w:tcPr>
+            <w:tcW w:w="911" w:type="dxa"/>
+          </w:tcPr>
+          <w:p>
+            <w:pPr>
+              <w:jc w:val="center"/>
+              <w:rPr>
+                <w:rFonts w:ascii="Consolas" w:hAnsi="Consolas"/>
+                <w:lang w:eastAsia="en-GB"/>
+              </w:rPr>
+            </w:pPr>
+            <w:r>
+              <w:rPr>
+                <w:rFonts w:ascii="Consolas" w:hAnsi="Consolas"/>
+                <w:lang w:eastAsia="en-GB"/>
+              </w:rPr>
+              <w:t>-</w:t>
+            </w:r>
+          </w:p>
+        </w:tc>
+      </w:tr>
+      <w:tr>
+        <w:tc>
+          <w:tcPr>
+            <w:tcW w:w="5949" w:type="dxa"/>
+          </w:tcPr>
+          <w:p>
+            <w:pPr>
+              <w:rPr>
+                <w:rFonts w:ascii="Consolas" w:hAnsi="Consolas"/>
+                <w:lang w:eastAsia="en-GB"/>
+              </w:rPr>
+            </w:pPr>
+            <w:r>
+              <w:rPr>
+                <w:rFonts w:ascii="Consolas" w:hAnsi="Consolas"/>
+                <w:lang w:eastAsia="en-GB"/>
+              </w:rPr>
+              <w:t>.Railway otherRail</w:t>
+            </w:r>
+          </w:p>
+        </w:tc>
+        <w:tc>
+          <w:tcPr>
+            <w:tcW w:w="6259" w:type="dxa"/>
+          </w:tcPr>
+          <w:p>
+            <w:pPr>
+              <w:rPr>
+                <w:rFonts w:ascii="Consolas" w:hAnsi="Consolas"/>
+                <w:lang w:eastAsia="en-GB"/>
+              </w:rPr>
+            </w:pPr>
+            <w:r>
+              <w:rPr>
+                <w:rFonts w:ascii="Consolas" w:hAnsi="Consolas"/>
+                <w:lang w:eastAsia="en-GB"/>
+              </w:rPr>
+              <w:t>-</w:t>
+            </w:r>
+          </w:p>
+        </w:tc>
+        <w:tc>
+          <w:tcPr>
+            <w:tcW w:w="829" w:type="dxa"/>
+          </w:tcPr>
+          <w:p>
+            <w:pPr>
+              <w:jc w:val="center"/>
+              <w:rPr>
+                <w:rFonts w:ascii="Consolas" w:hAnsi="Consolas"/>
+                <w:lang w:eastAsia="en-GB"/>
+              </w:rPr>
+            </w:pPr>
+            <w:r>
+              <w:rPr>
+                <w:rFonts w:ascii="Consolas" w:hAnsi="Consolas"/>
+                <w:lang w:eastAsia="en-GB"/>
+              </w:rPr>
+              <w:t>-</w:t>
+            </w:r>
+          </w:p>
+        </w:tc>
+        <w:tc>
+          <w:tcPr>
+            <w:tcW w:w="911" w:type="dxa"/>
+          </w:tcPr>
+          <w:p>
+            <w:pPr>
+              <w:jc w:val="center"/>
+              <w:rPr>
+                <w:rFonts w:ascii="Consolas" w:hAnsi="Consolas"/>
+                <w:lang w:eastAsia="en-GB"/>
+              </w:rPr>
+            </w:pPr>
+            <w:r>
+              <w:rPr>
+                <w:rFonts w:ascii="Consolas" w:hAnsi="Consolas"/>
+                <w:lang w:eastAsia="en-GB"/>
+              </w:rPr>
+              <w:t>-</w:t>
+            </w:r>
+          </w:p>
+        </w:tc>
+      </w:tr>
+      <w:tr>
+        <w:tc>
+          <w:tcPr>
+            <w:tcW w:w="5949" w:type="dxa"/>
+          </w:tcPr>
+          <w:p>
+            <w:pPr>
+              <w:rPr>
+                <w:rFonts w:ascii="Consolas" w:hAnsi="Consolas"/>
+                <w:lang w:eastAsia="en-GB"/>
+              </w:rPr>
+            </w:pPr>
+            <w:r>
+              <w:rPr>
+                <w:rFonts w:ascii="Consolas" w:hAnsi="Consolas"/>
+                <w:lang w:eastAsia="en-GB"/>
+              </w:rPr>
+              <w:t>.putStone(this)</w:t>
+            </w:r>
+          </w:p>
+        </w:tc>
+        <w:tc>
+          <w:tcPr>
+            <w:tcW w:w="6259" w:type="dxa"/>
+          </w:tcPr>
+          <w:p>
+            <w:pPr>
+              <w:rPr>
+                <w:rFonts w:ascii="Consolas" w:hAnsi="Consolas"/>
+                <w:lang w:eastAsia="en-GB"/>
+              </w:rPr>
+            </w:pPr>
+            <w:r>
+              <w:rPr>
+                <w:rFonts w:ascii="Consolas" w:hAnsi="Consolas"/>
+                <w:lang w:eastAsia="en-GB"/>
+              </w:rPr>
+              <w:t>-</w:t>
+            </w:r>
+          </w:p>
+        </w:tc>
+        <w:tc>
+          <w:tcPr>
+            <w:tcW w:w="829" w:type="dxa"/>
+          </w:tcPr>
+          <w:p>
+            <w:pPr>
+              <w:jc w:val="center"/>
+              <w:rPr>
+                <w:rFonts w:ascii="Consolas" w:hAnsi="Consolas"/>
+                <w:lang w:eastAsia="en-GB"/>
+              </w:rPr>
+            </w:pPr>
+            <w:r>
+              <w:rPr>
+                <w:rFonts w:ascii="Consolas" w:hAnsi="Consolas"/>
+                <w:lang w:eastAsia="en-GB"/>
+              </w:rPr>
+              <w:t>Y</w:t>
+            </w:r>
+          </w:p>
+        </w:tc>
+        <w:tc>
+          <w:tcPr>
+            <w:tcW w:w="911" w:type="dxa"/>
+          </w:tcPr>
+          <w:p>
+            <w:pPr>
+              <w:jc w:val="center"/>
+              <w:rPr>
+                <w:rFonts w:ascii="Consolas" w:hAnsi="Consolas"/>
+                <w:lang w:eastAsia="en-GB"/>
+              </w:rPr>
+            </w:pPr>
+            <w:r>
+              <w:rPr>
+                <w:rFonts w:ascii="Consolas" w:hAnsi="Consolas"/>
+                <w:lang w:eastAsia="en-GB"/>
+              </w:rPr>
+              <w:t>-</w:t>
+            </w:r>
+          </w:p>
+        </w:tc>
+      </w:tr>
+      <w:tr>
+        <w:tc>
+          <w:tcPr>
+            <w:tcW w:w="5949" w:type="dxa"/>
+          </w:tcPr>
+          <w:p>
+            <w:pPr>
+              <w:rPr>
+                <w:rFonts w:ascii="Consolas" w:hAnsi="Consolas"/>
+                <w:lang w:eastAsia="en-GB"/>
+              </w:rPr>
+            </w:pPr>
+            <w:r>
+              <w:rPr>
+                <w:rFonts w:ascii="Consolas" w:hAnsi="Consolas"/>
+                <w:lang w:eastAsia="en-GB"/>
+              </w:rPr>
+              <w:t>.while(otherRail.getBasket()...)</w:t>
+            </w:r>
+          </w:p>
+        </w:tc>
+        <w:tc>
+          <w:tcPr>
+            <w:tcW w:w="6259" w:type="dxa"/>
+          </w:tcPr>
+          <w:p>
+            <w:pPr>
+              <w:rPr>
+                <w:rFonts w:ascii="Consolas" w:hAnsi="Consolas"/>
+                <w:lang w:eastAsia="en-GB"/>
+              </w:rPr>
+            </w:pPr>
+            <w:r>
+              <w:rPr>
+                <w:rFonts w:ascii="Consolas" w:hAnsi="Consolas"/>
+                <w:lang w:eastAsia="en-GB"/>
+              </w:rPr>
+              <w:t>-</w:t>
+            </w:r>
+          </w:p>
+        </w:tc>
+        <w:tc>
+          <w:tcPr>
+            <w:tcW w:w="829" w:type="dxa"/>
+          </w:tcPr>
+          <w:p>
+            <w:pPr>
+              <w:jc w:val="center"/>
+              <w:rPr>
+                <w:rFonts w:ascii="Consolas" w:hAnsi="Consolas"/>
+                <w:lang w:eastAsia="en-GB"/>
+              </w:rPr>
+            </w:pPr>
+            <w:r>
+              <w:rPr>
+                <w:rFonts w:ascii="Consolas" w:hAnsi="Consolas"/>
+                <w:lang w:eastAsia="en-GB"/>
+              </w:rPr>
+              <w:t>Y</w:t>
+            </w:r>
+          </w:p>
+        </w:tc>
+        <w:tc>
+          <w:tcPr>
+            <w:tcW w:w="911" w:type="dxa"/>
+          </w:tcPr>
+          <w:p>
+            <w:pPr>
+              <w:jc w:val="center"/>
+              <w:rPr>
+                <w:rFonts w:ascii="Consolas" w:hAnsi="Consolas"/>
+                <w:lang w:eastAsia="en-GB"/>
+              </w:rPr>
+            </w:pPr>
+            <w:r>
+              <w:rPr>
+                <w:rFonts w:ascii="Consolas" w:hAnsi="Consolas"/>
+                <w:lang w:eastAsia="en-GB"/>
+              </w:rPr>
+              <w:t>-</w:t>
+            </w:r>
+          </w:p>
+        </w:tc>
+      </w:tr>
+      <w:tr>
+        <w:tc>
+          <w:tcPr>
+            <w:tcW w:w="5949" w:type="dxa"/>
+          </w:tcPr>
+          <w:p>
+            <w:pPr>
+              <w:rPr>
+                <w:rFonts w:ascii="Consolas" w:hAnsi="Consolas"/>
+                <w:lang w:eastAsia="en-GB"/>
+              </w:rPr>
+            </w:pPr>
+            <w:r>
+              <w:rPr>
+                <w:rFonts w:ascii="Consolas" w:hAnsi="Consolas"/>
+                <w:lang w:eastAsia="en-GB"/>
+              </w:rPr>
+              <w:t>^</w:t>
+            </w:r>
+          </w:p>
+        </w:tc>
+        <w:tc>
+          <w:tcPr>
+            <w:tcW w:w="6259" w:type="dxa"/>
+          </w:tcPr>
+          <w:p>
+            <w:pPr>
+              <w:rPr>
+                <w:rFonts w:ascii="Consolas" w:hAnsi="Consolas"/>
+                <w:lang w:eastAsia="en-GB"/>
+              </w:rPr>
+            </w:pPr>
+            <w:r>
+              <w:rPr>
+                <w:rFonts w:ascii="Consolas" w:hAnsi="Consolas"/>
+                <w:lang w:eastAsia="en-GB"/>
+              </w:rPr>
+              <w:t>RunTrain()</w:t>
+            </w:r>
+          </w:p>
+        </w:tc>
+        <w:tc>
+          <w:tcPr>
+            <w:tcW w:w="829" w:type="dxa"/>
+          </w:tcPr>
+          <w:p>
+            <w:pPr>
+              <w:jc w:val="center"/>
+              <w:rPr>
+                <w:rFonts w:ascii="Consolas" w:hAnsi="Consolas"/>
+                <w:lang w:eastAsia="en-GB"/>
+              </w:rPr>
+            </w:pPr>
+            <w:r>
+              <w:rPr>
+                <w:rFonts w:ascii="Consolas" w:hAnsi="Consolas"/>
+                <w:lang w:eastAsia="en-GB"/>
+              </w:rPr>
+              <w:t>Y</w:t>
+            </w:r>
+          </w:p>
+        </w:tc>
+        <w:tc>
+          <w:tcPr>
+            <w:tcW w:w="911" w:type="dxa"/>
+          </w:tcPr>
+          <w:p>
+            <w:pPr>
+              <w:jc w:val="center"/>
+              <w:rPr>
+                <w:rFonts w:ascii="Consolas" w:hAnsi="Consolas"/>
+                <w:lang w:eastAsia="en-GB"/>
+              </w:rPr>
+            </w:pPr>
+            <w:r>
+              <w:rPr>
+                <w:rFonts w:ascii="Consolas" w:hAnsi="Consolas"/>
+                <w:lang w:eastAsia="en-GB"/>
+              </w:rPr>
+              <w:t>-</w:t>
+            </w:r>
+          </w:p>
+        </w:tc>
+      </w:tr>
+      <w:tr>
+        <w:tc>
+          <w:tcPr>
+            <w:tcW w:w="5949" w:type="dxa"/>
+          </w:tcPr>
+          <w:p>
+            <w:pPr>
+              <w:rPr>
+                <w:rFonts w:ascii="Consolas" w:hAnsi="Consolas"/>
+                <w:lang w:eastAsia="en-GB"/>
+              </w:rPr>
+            </w:pPr>
+            <w:r>
+              <w:rPr>
+                <w:rFonts w:ascii="Consolas" w:hAnsi="Consolas"/>
+                <w:lang w:eastAsia="en-GB"/>
+              </w:rPr>
+              <w:t>|</w:t>
+            </w:r>
+          </w:p>
+        </w:tc>
+        <w:tc>
+          <w:tcPr>
+            <w:tcW w:w="6259" w:type="dxa"/>
+          </w:tcPr>
+          <w:p>
+            <w:pPr>
+              <w:rPr>
+                <w:rFonts w:ascii="Consolas" w:hAnsi="Consolas"/>
+                <w:lang w:eastAsia="en-GB"/>
+              </w:rPr>
+            </w:pPr>
+            <w:r>
+              <w:rPr>
+                <w:rFonts w:ascii="Consolas" w:hAnsi="Consolas"/>
+                <w:lang w:eastAsia="en-GB"/>
+              </w:rPr>
+              <w:t>.choochoo()</w:t>
+            </w:r>
+          </w:p>
+        </w:tc>
+        <w:tc>
+          <w:tcPr>
+            <w:tcW w:w="829" w:type="dxa"/>
+          </w:tcPr>
+          <w:p>
+            <w:pPr>
+              <w:jc w:val="center"/>
+              <w:rPr>
+                <w:rFonts w:ascii="Consolas" w:hAnsi="Consolas"/>
+                <w:lang w:eastAsia="en-GB"/>
+              </w:rPr>
+            </w:pPr>
+            <w:r>
+              <w:rPr>
+                <w:rFonts w:ascii="Consolas" w:hAnsi="Consolas"/>
+                <w:lang w:eastAsia="en-GB"/>
+              </w:rPr>
+              <w:t>Y</w:t>
+            </w:r>
+          </w:p>
+        </w:tc>
+        <w:tc>
+          <w:tcPr>
+            <w:tcW w:w="911" w:type="dxa"/>
+          </w:tcPr>
+          <w:p>
+            <w:pPr>
+              <w:jc w:val="center"/>
+              <w:rPr>
+                <w:rFonts w:ascii="Consolas" w:hAnsi="Consolas"/>
+                <w:lang w:eastAsia="en-GB"/>
+              </w:rPr>
+            </w:pPr>
+            <w:r>
+              <w:rPr>
+                <w:rFonts w:ascii="Consolas" w:hAnsi="Consolas"/>
+                <w:lang w:eastAsia="en-GB"/>
+              </w:rPr>
+              <w:t>-</w:t>
+            </w:r>
+          </w:p>
+        </w:tc>
+      </w:tr>
+      <w:tr>
+        <w:tc>
+          <w:tcPr>
+            <w:tcW w:w="5949" w:type="dxa"/>
+          </w:tcPr>
+          <w:p>
+            <w:pPr>
+              <w:rPr>
+                <w:rFonts w:ascii="Consolas" w:hAnsi="Consolas"/>
+                <w:lang w:eastAsia="en-GB"/>
+              </w:rPr>
+            </w:pPr>
+            <w:r>
+              <w:rPr>
+                <w:rFonts w:ascii="Consolas" w:hAnsi="Consolas"/>
+                <w:lang w:eastAsia="en-GB"/>
+              </w:rPr>
+              <w:t>|</w:t>
+            </w:r>
+          </w:p>
+        </w:tc>
+        <w:tc>
+          <w:tcPr>
+            <w:tcW w:w="6259" w:type="dxa"/>
+          </w:tcPr>
+          <w:p>
+            <w:pPr>
+              <w:rPr>
+                <w:rFonts w:ascii="Consolas" w:hAnsi="Consolas"/>
+                <w:lang w:eastAsia="en-GB"/>
+              </w:rPr>
+            </w:pPr>
+            <w:r>
+              <w:rPr>
+                <w:rFonts w:ascii="Consolas" w:hAnsi="Consolas"/>
+                <w:lang w:eastAsia="en-GB"/>
+              </w:rPr>
+              <w:t>.Railway otherRail</w:t>
+            </w:r>
+          </w:p>
+        </w:tc>
+        <w:tc>
+          <w:tcPr>
+            <w:tcW w:w="829" w:type="dxa"/>
+          </w:tcPr>
+          <w:p>
+            <w:pPr>
+              <w:jc w:val="center"/>
+              <w:rPr>
+                <w:rFonts w:ascii="Consolas" w:hAnsi="Consolas"/>
+                <w:lang w:eastAsia="en-GB"/>
+              </w:rPr>
+            </w:pPr>
+            <w:r>
+              <w:rPr>
+                <w:rFonts w:ascii="Consolas" w:hAnsi="Consolas"/>
+                <w:lang w:eastAsia="en-GB"/>
+              </w:rPr>
+              <w:t>Y</w:t>
+            </w:r>
+          </w:p>
+        </w:tc>
+        <w:tc>
+          <w:tcPr>
+            <w:tcW w:w="911" w:type="dxa"/>
+          </w:tcPr>
+          <w:p>
+            <w:pPr>
+              <w:jc w:val="center"/>
+              <w:rPr>
+                <w:rFonts w:ascii="Consolas" w:hAnsi="Consolas"/>
+                <w:lang w:eastAsia="en-GB"/>
+              </w:rPr>
+            </w:pPr>
+            <w:r>
+              <w:rPr>
+                <w:rFonts w:ascii="Consolas" w:hAnsi="Consolas"/>
+                <w:lang w:eastAsia="en-GB"/>
+              </w:rPr>
+              <w:t>-</w:t>
+            </w:r>
+          </w:p>
+        </w:tc>
+      </w:tr>
+      <w:tr>
+        <w:tc>
+          <w:tcPr>
+            <w:tcW w:w="5949" w:type="dxa"/>
+          </w:tcPr>
+          <w:p>
+            <w:pPr>
+              <w:rPr>
+                <w:rFonts w:ascii="Consolas" w:hAnsi="Consolas"/>
+                <w:lang w:eastAsia="en-GB"/>
+              </w:rPr>
+            </w:pPr>
+            <w:r>
+              <w:rPr>
+                <w:rFonts w:ascii="Consolas" w:hAnsi="Consolas"/>
+                <w:lang w:eastAsia="en-GB"/>
+              </w:rPr>
+              <w:t>|</w:t>
+            </w:r>
+          </w:p>
+        </w:tc>
+        <w:tc>
+          <w:tcPr>
+            <w:tcW w:w="6259" w:type="dxa"/>
+          </w:tcPr>
+          <w:p>
+            <w:pPr>
+              <w:rPr>
+                <w:rFonts w:ascii="Consolas" w:hAnsi="Consolas"/>
+                <w:lang w:eastAsia="en-GB"/>
+              </w:rPr>
+            </w:pPr>
+            <w:r>
+              <w:rPr>
+                <w:rFonts w:ascii="Consolas" w:hAnsi="Consolas"/>
+                <w:lang w:eastAsia="en-GB"/>
+              </w:rPr>
+              <w:t>.putStone(this)</w:t>
+            </w:r>
+          </w:p>
+        </w:tc>
+        <w:tc>
+          <w:tcPr>
+            <w:tcW w:w="829" w:type="dxa"/>
+          </w:tcPr>
+          <w:p>
+            <w:pPr>
+              <w:jc w:val="center"/>
+              <w:rPr>
+                <w:rFonts w:ascii="Consolas" w:hAnsi="Consolas"/>
+                <w:lang w:eastAsia="en-GB"/>
+              </w:rPr>
+            </w:pPr>
+            <w:r>
+              <w:rPr>
+                <w:rFonts w:ascii="Consolas" w:hAnsi="Consolas"/>
+                <w:lang w:eastAsia="en-GB"/>
+              </w:rPr>
+              <w:t>Y</w:t>
+            </w:r>
+          </w:p>
+        </w:tc>
+        <w:tc>
+          <w:tcPr>
+            <w:tcW w:w="911" w:type="dxa"/>
+          </w:tcPr>
+          <w:p>
+            <w:pPr>
+              <w:jc w:val="center"/>
+              <w:rPr>
+                <w:rFonts w:ascii="Consolas" w:hAnsi="Consolas"/>
+                <w:lang w:eastAsia="en-GB"/>
+              </w:rPr>
+            </w:pPr>
+            <w:r>
+              <w:rPr>
+                <w:rFonts w:ascii="Consolas" w:hAnsi="Consolas"/>
+                <w:lang w:eastAsia="en-GB"/>
+              </w:rPr>
+              <w:t>Y</w:t>
+            </w:r>
+          </w:p>
+        </w:tc>
+      </w:tr>
+      <w:tr>
+        <w:tc>
+          <w:tcPr>
+            <w:tcW w:w="5949" w:type="dxa"/>
+          </w:tcPr>
+          <w:p>
+            <w:pPr>
+              <w:rPr>
+                <w:rFonts w:ascii="Consolas" w:hAnsi="Consolas"/>
+                <w:lang w:eastAsia="en-GB"/>
+              </w:rPr>
+            </w:pPr>
+            <w:r>
+              <w:rPr>
+                <w:rFonts w:ascii="Consolas" w:hAnsi="Consolas"/>
+                <w:lang w:eastAsia="en-GB"/>
+              </w:rPr>
+              <w:t>.while(...hasStone(otherRail)) (true)</w:t>
+            </w:r>
+          </w:p>
+        </w:tc>
+        <w:tc>
+          <w:tcPr>
+            <w:tcW w:w="6259" w:type="dxa"/>
+          </w:tcPr>
+          <w:p>
+            <w:pPr>
+              <w:rPr>
+                <w:rFonts w:ascii="Consolas" w:hAnsi="Consolas"/>
+                <w:lang w:eastAsia="en-GB"/>
+              </w:rPr>
+            </w:pPr>
+            <w:r>
+              <w:rPr>
+                <w:rFonts w:ascii="Consolas" w:hAnsi="Consolas"/>
+                <w:lang w:eastAsia="en-GB"/>
+              </w:rPr>
+              <w:t>^</w:t>
+            </w:r>
+          </w:p>
+        </w:tc>
+        <w:tc>
+          <w:tcPr>
+            <w:tcW w:w="829" w:type="dxa"/>
+          </w:tcPr>
+          <w:p>
+            <w:pPr>
+              <w:jc w:val="center"/>
+              <w:rPr>
+                <w:rFonts w:ascii="Consolas" w:hAnsi="Consolas"/>
+                <w:lang w:eastAsia="en-GB"/>
+              </w:rPr>
+            </w:pPr>
+            <w:r>
+              <w:rPr>
+                <w:rFonts w:ascii="Consolas" w:hAnsi="Consolas"/>
+                <w:lang w:eastAsia="en-GB"/>
+              </w:rPr>
+              <w:t>Y</w:t>
+            </w:r>
+          </w:p>
+        </w:tc>
+        <w:tc>
+          <w:tcPr>
+            <w:tcW w:w="911" w:type="dxa"/>
+          </w:tcPr>
+          <w:p>
+            <w:pPr>
+              <w:jc w:val="center"/>
+              <w:rPr>
+                <w:rFonts w:ascii="Consolas" w:hAnsi="Consolas"/>
+                <w:lang w:eastAsia="en-GB"/>
+              </w:rPr>
+            </w:pPr>
+            <w:r>
+              <w:rPr>
+                <w:rFonts w:ascii="Consolas" w:hAnsi="Consolas"/>
+                <w:lang w:eastAsia="en-GB"/>
+              </w:rPr>
+              <w:t>Y</w:t>
+            </w:r>
+          </w:p>
+        </w:tc>
+      </w:tr>
+      <w:tr>
+        <w:tc>
+          <w:tcPr>
+            <w:tcW w:w="5949" w:type="dxa"/>
+          </w:tcPr>
+          <w:p>
+            <w:pPr>
+              <w:rPr>
+                <w:rFonts w:ascii="Consolas" w:hAnsi="Consolas"/>
+                <w:lang w:eastAsia="en-GB"/>
+              </w:rPr>
+            </w:pPr>
+            <w:r>
+              <w:rPr>
+                <w:rFonts w:ascii="Consolas" w:hAnsi="Consolas"/>
+                <w:lang w:eastAsia="en-GB"/>
+              </w:rPr>
+              <w:t>^</w:t>
+            </w:r>
+          </w:p>
+        </w:tc>
+        <w:tc>
+          <w:tcPr>
+            <w:tcW w:w="6259" w:type="dxa"/>
+          </w:tcPr>
+          <w:p>
+            <w:pPr>
+              <w:rPr>
+                <w:rFonts w:ascii="Consolas" w:hAnsi="Consolas"/>
+                <w:lang w:eastAsia="en-GB"/>
+              </w:rPr>
+            </w:pPr>
+            <w:r>
+              <w:rPr>
+                <w:rFonts w:ascii="Consolas" w:hAnsi="Consolas"/>
+                <w:lang w:eastAsia="en-GB"/>
+              </w:rPr>
+              <w:t>.while(...hasStone(otherRail)) (true)</w:t>
+            </w:r>
+          </w:p>
+        </w:tc>
+        <w:tc>
+          <w:tcPr>
+            <w:tcW w:w="829" w:type="dxa"/>
+          </w:tcPr>
+          <w:p>
+            <w:pPr>
+              <w:jc w:val="center"/>
+              <w:rPr>
+                <w:rFonts w:ascii="Consolas" w:hAnsi="Consolas"/>
+                <w:lang w:eastAsia="en-GB"/>
+              </w:rPr>
+            </w:pPr>
+            <w:r>
+              <w:rPr>
+                <w:rFonts w:ascii="Consolas" w:hAnsi="Consolas"/>
+                <w:lang w:eastAsia="en-GB"/>
+              </w:rPr>
+              <w:t>Y</w:t>
+            </w:r>
+          </w:p>
+        </w:tc>
+        <w:tc>
+          <w:tcPr>
+            <w:tcW w:w="911" w:type="dxa"/>
+          </w:tcPr>
+          <w:p>
+            <w:pPr>
+              <w:jc w:val="center"/>
+              <w:rPr>
+                <w:rFonts w:ascii="Consolas" w:hAnsi="Consolas"/>
+                <w:lang w:eastAsia="en-GB"/>
+              </w:rPr>
+            </w:pPr>
+            <w:r>
+              <w:rPr>
+                <w:rFonts w:ascii="Consolas" w:hAnsi="Consolas"/>
+                <w:lang w:eastAsia="en-GB"/>
+              </w:rPr>
+              <w:t>Y</w:t>
+            </w:r>
+          </w:p>
+        </w:tc>
+      </w:tr>
+      <w:tr>
+        <w:tc>
+          <w:tcPr>
+            <w:tcW w:w="5949" w:type="dxa"/>
+          </w:tcPr>
+          <w:p>
+            <w:pPr>
+              <w:rPr>
+                <w:rFonts w:ascii="Consolas" w:hAnsi="Consolas"/>
+                <w:lang w:eastAsia="en-GB"/>
+              </w:rPr>
+            </w:pPr>
+            <w:r>
+              <w:rPr>
+                <w:rFonts w:ascii="Consolas" w:hAnsi="Consolas"/>
+                <w:lang w:eastAsia="en-GB"/>
+              </w:rPr>
+              <w:t>..takeStone(this)</w:t>
+            </w:r>
+          </w:p>
+        </w:tc>
+        <w:tc>
+          <w:tcPr>
+            <w:tcW w:w="6259" w:type="dxa"/>
+          </w:tcPr>
+          <w:p>
+            <w:pPr>
+              <w:rPr>
+                <w:rFonts w:ascii="Consolas" w:hAnsi="Consolas"/>
+                <w:lang w:eastAsia="en-GB"/>
+              </w:rPr>
+            </w:pPr>
+            <w:r>
+              <w:rPr>
+                <w:rFonts w:ascii="Consolas" w:hAnsi="Consolas"/>
+                <w:lang w:eastAsia="en-GB"/>
+              </w:rPr>
+              <w:t>^</w:t>
+            </w:r>
+          </w:p>
+        </w:tc>
+        <w:tc>
+          <w:tcPr>
+            <w:tcW w:w="829" w:type="dxa"/>
+          </w:tcPr>
+          <w:p>
+            <w:pPr>
+              <w:jc w:val="center"/>
+              <w:rPr>
+                <w:rFonts w:ascii="Consolas" w:hAnsi="Consolas"/>
+                <w:lang w:eastAsia="en-GB"/>
+              </w:rPr>
+            </w:pPr>
+            <w:r>
+              <w:rPr>
+                <w:rFonts w:ascii="Consolas" w:hAnsi="Consolas"/>
+                <w:lang w:eastAsia="en-GB"/>
+              </w:rPr>
+              <w:t>-</w:t>
+            </w:r>
+          </w:p>
+        </w:tc>
+        <w:tc>
+          <w:tcPr>
+            <w:tcW w:w="911" w:type="dxa"/>
+          </w:tcPr>
+          <w:p>
+            <w:pPr>
+              <w:jc w:val="center"/>
+              <w:rPr>
+                <w:rFonts w:ascii="Consolas" w:hAnsi="Consolas"/>
+                <w:lang w:eastAsia="en-GB"/>
+              </w:rPr>
+            </w:pPr>
+            <w:r>
+              <w:rPr>
+                <w:rFonts w:ascii="Consolas" w:hAnsi="Consolas"/>
+                <w:lang w:eastAsia="en-GB"/>
+              </w:rPr>
+              <w:t>Y</w:t>
+            </w:r>
+          </w:p>
+        </w:tc>
+      </w:tr>
+      <w:tr>
+        <w:tc>
+          <w:tcPr>
+            <w:tcW w:w="5949" w:type="dxa"/>
+          </w:tcPr>
+          <w:p>
+            <w:pPr>
+              <w:rPr>
+                <w:rFonts w:ascii="Consolas" w:hAnsi="Consolas"/>
+                <w:lang w:eastAsia="en-GB"/>
+              </w:rPr>
+            </w:pPr>
+            <w:r>
+              <w:rPr>
+                <w:rFonts w:ascii="Consolas" w:hAnsi="Consolas"/>
+                <w:lang w:eastAsia="en-GB"/>
+              </w:rPr>
+              <w:t>..siesta()</w:t>
+            </w:r>
+          </w:p>
+        </w:tc>
+        <w:tc>
+          <w:tcPr>
+            <w:tcW w:w="6259" w:type="dxa"/>
+          </w:tcPr>
+          <w:p>
+            <w:pPr>
+              <w:rPr>
+                <w:rFonts w:ascii="Consolas" w:hAnsi="Consolas"/>
+                <w:lang w:eastAsia="en-GB"/>
+              </w:rPr>
+            </w:pPr>
+            <w:r>
+              <w:rPr>
+                <w:rFonts w:ascii="Consolas" w:hAnsi="Consolas"/>
+                <w:lang w:eastAsia="en-GB"/>
+              </w:rPr>
+              <w:t>|</w:t>
+            </w:r>
+          </w:p>
+        </w:tc>
+        <w:tc>
+          <w:tcPr>
+            <w:tcW w:w="829" w:type="dxa"/>
+          </w:tcPr>
+          <w:p>
+            <w:pPr>
+              <w:jc w:val="center"/>
+              <w:rPr>
+                <w:rFonts w:ascii="Consolas" w:hAnsi="Consolas"/>
+                <w:lang w:eastAsia="en-GB"/>
+              </w:rPr>
+            </w:pPr>
+            <w:r>
+              <w:rPr>
+                <w:rFonts w:ascii="Consolas" w:hAnsi="Consolas"/>
+                <w:lang w:eastAsia="en-GB"/>
+              </w:rPr>
+              <w:t>-</w:t>
+            </w:r>
+          </w:p>
+        </w:tc>
+        <w:tc>
+          <w:tcPr>
+            <w:tcW w:w="911" w:type="dxa"/>
+          </w:tcPr>
+          <w:p>
+            <w:pPr>
+              <w:jc w:val="center"/>
+              <w:rPr>
+                <w:rFonts w:ascii="Consolas" w:hAnsi="Consolas"/>
+                <w:lang w:eastAsia="en-GB"/>
+              </w:rPr>
+            </w:pPr>
+            <w:r>
+              <w:rPr>
+                <w:rFonts w:ascii="Consolas" w:hAnsi="Consolas"/>
+                <w:lang w:eastAsia="en-GB"/>
+              </w:rPr>
+              <w:t>Y</w:t>
+            </w:r>
+          </w:p>
+        </w:tc>
+      </w:tr>
+      <w:tr>
+        <w:tc>
+          <w:tcPr>
+            <w:tcW w:w="5949" w:type="dxa"/>
+          </w:tcPr>
+          <w:p>
+            <w:pPr>
+              <w:rPr>
+                <w:rFonts w:ascii="Consolas" w:hAnsi="Consolas"/>
+                <w:lang w:eastAsia="en-GB"/>
+              </w:rPr>
+            </w:pPr>
+            <w:r>
+              <w:rPr>
+                <w:rFonts w:ascii="Consolas" w:hAnsi="Consolas"/>
+                <w:lang w:eastAsia="en-GB"/>
+              </w:rPr>
+              <w:t>^</w:t>
+            </w:r>
+          </w:p>
+        </w:tc>
+        <w:tc>
+          <w:tcPr>
+            <w:tcW w:w="6259" w:type="dxa"/>
+          </w:tcPr>
+          <w:p>
+            <w:pPr>
+              <w:rPr>
+                <w:rFonts w:ascii="Consolas" w:hAnsi="Consolas"/>
+                <w:lang w:eastAsia="en-GB"/>
+              </w:rPr>
+            </w:pPr>
+            <w:r>
+              <w:rPr>
+                <w:rFonts w:ascii="Consolas" w:hAnsi="Consolas"/>
+                <w:lang w:eastAsia="en-GB"/>
+              </w:rPr>
+              <w:t>..takeStone(this)</w:t>
+            </w:r>
+          </w:p>
+        </w:tc>
+        <w:tc>
+          <w:tcPr>
+            <w:tcW w:w="829" w:type="dxa"/>
+          </w:tcPr>
+          <w:p>
+            <w:pPr>
+              <w:jc w:val="center"/>
+              <w:rPr>
+                <w:rFonts w:ascii="Consolas" w:hAnsi="Consolas"/>
+                <w:lang w:eastAsia="en-GB"/>
+              </w:rPr>
+            </w:pPr>
+            <w:r>
+              <w:rPr>
+                <w:rFonts w:ascii="Consolas" w:hAnsi="Consolas"/>
+                <w:lang w:eastAsia="en-GB"/>
+              </w:rPr>
+              <w:t>-</w:t>
+            </w:r>
+          </w:p>
+        </w:tc>
+        <w:tc>
+          <w:tcPr>
+            <w:tcW w:w="911" w:type="dxa"/>
+          </w:tcPr>
+          <w:p>
+            <w:pPr>
+              <w:jc w:val="center"/>
+              <w:rPr>
+                <w:rFonts w:ascii="Consolas" w:hAnsi="Consolas"/>
+                <w:lang w:eastAsia="en-GB"/>
+              </w:rPr>
+            </w:pPr>
+            <w:r>
+              <w:rPr>
+                <w:rFonts w:ascii="Consolas" w:hAnsi="Consolas"/>
+                <w:lang w:eastAsia="en-GB"/>
+              </w:rPr>
+              <w:t>-</w:t>
+            </w:r>
+          </w:p>
+        </w:tc>
+      </w:tr>
+      <w:tr>
+        <w:tc>
+          <w:tcPr>
+            <w:tcW w:w="5949" w:type="dxa"/>
+          </w:tcPr>
+          <w:p>
+            <w:pPr>
+              <w:rPr>
+                <w:rFonts w:ascii="Consolas" w:hAnsi="Consolas"/>
+                <w:lang w:eastAsia="en-GB"/>
+              </w:rPr>
+            </w:pPr>
+            <w:r>
+              <w:rPr>
+                <w:rFonts w:ascii="Consolas" w:hAnsi="Consolas"/>
+                <w:lang w:eastAsia="en-GB"/>
+              </w:rPr>
+              <w:t>|</w:t>
+            </w:r>
+          </w:p>
+        </w:tc>
+        <w:tc>
+          <w:tcPr>
+            <w:tcW w:w="6259" w:type="dxa"/>
+          </w:tcPr>
+          <w:p>
+            <w:pPr>
+              <w:rPr>
+                <w:rFonts w:ascii="Consolas" w:hAnsi="Consolas"/>
+                <w:lang w:eastAsia="en-GB"/>
+              </w:rPr>
+            </w:pPr>
+            <w:r>
+              <w:rPr>
+                <w:rFonts w:ascii="Consolas" w:hAnsi="Consolas"/>
+                <w:lang w:eastAsia="en-GB"/>
+              </w:rPr>
+              <w:t>..siesta()</w:t>
+            </w:r>
+          </w:p>
+        </w:tc>
+        <w:tc>
+          <w:tcPr>
+            <w:tcW w:w="829" w:type="dxa"/>
+          </w:tcPr>
+          <w:p>
+            <w:pPr>
+              <w:jc w:val="center"/>
+              <w:rPr>
+                <w:rFonts w:ascii="Consolas" w:hAnsi="Consolas"/>
+                <w:lang w:eastAsia="en-GB"/>
+              </w:rPr>
+            </w:pPr>
+            <w:r>
+              <w:rPr>
+                <w:rFonts w:ascii="Consolas" w:hAnsi="Consolas"/>
+                <w:lang w:eastAsia="en-GB"/>
+              </w:rPr>
+              <w:t>-</w:t>
+            </w:r>
+          </w:p>
+        </w:tc>
+        <w:tc>
+          <w:tcPr>
+            <w:tcW w:w="911" w:type="dxa"/>
+          </w:tcPr>
+          <w:p>
+            <w:pPr>
+              <w:jc w:val="center"/>
+              <w:rPr>
+                <w:rFonts w:ascii="Consolas" w:hAnsi="Consolas"/>
+                <w:lang w:eastAsia="en-GB"/>
+              </w:rPr>
+            </w:pPr>
+            <w:r>
+              <w:rPr>
+                <w:rFonts w:ascii="Consolas" w:hAnsi="Consolas"/>
+                <w:lang w:eastAsia="en-GB"/>
+              </w:rPr>
+              <w:t>-</w:t>
+            </w:r>
+          </w:p>
+        </w:tc>
+      </w:tr>
+      <w:tr>
+        <w:tc>
+          <w:tcPr>
+            <w:tcW w:w="5949" w:type="dxa"/>
+          </w:tcPr>
+          <w:p>
+            <w:pPr>
+              <w:rPr>
+                <w:rFonts w:ascii="Consolas" w:hAnsi="Consolas"/>
+                <w:lang w:eastAsia="en-GB"/>
+              </w:rPr>
+            </w:pPr>
+            <w:r>
+              <w:rPr>
+                <w:rFonts w:ascii="Consolas" w:hAnsi="Consolas"/>
+                <w:lang w:eastAsia="en-GB"/>
+              </w:rPr>
+              <w:t>..putStone(this)</w:t>
+            </w:r>
+          </w:p>
+        </w:tc>
+        <w:tc>
+          <w:tcPr>
+            <w:tcW w:w="6259" w:type="dxa"/>
+          </w:tcPr>
+          <w:p>
+            <w:pPr>
+              <w:rPr>
+                <w:rFonts w:ascii="Consolas" w:hAnsi="Consolas"/>
+                <w:lang w:eastAsia="en-GB"/>
+              </w:rPr>
+            </w:pPr>
+            <w:r>
+              <w:rPr>
+                <w:rFonts w:ascii="Consolas" w:hAnsi="Consolas"/>
+                <w:lang w:eastAsia="en-GB"/>
+              </w:rPr>
+              <w:t>^</w:t>
+            </w:r>
+          </w:p>
+        </w:tc>
+        <w:tc>
+          <w:tcPr>
+            <w:tcW w:w="829" w:type="dxa"/>
+          </w:tcPr>
+          <w:p>
+            <w:pPr>
+              <w:jc w:val="center"/>
+              <w:rPr>
+                <w:rFonts w:ascii="Consolas" w:hAnsi="Consolas"/>
+                <w:lang w:eastAsia="en-GB"/>
+              </w:rPr>
+            </w:pPr>
+            <w:r>
+              <w:rPr>
+                <w:rFonts w:ascii="Consolas" w:hAnsi="Consolas"/>
+                <w:lang w:eastAsia="en-GB"/>
+              </w:rPr>
+              <w:t>Y</w:t>
+            </w:r>
+          </w:p>
+        </w:tc>
+        <w:tc>
+          <w:tcPr>
+            <w:tcW w:w="911" w:type="dxa"/>
+          </w:tcPr>
+          <w:p>
+            <w:pPr>
+              <w:jc w:val="center"/>
+              <w:rPr>
+                <w:rFonts w:ascii="Consolas" w:hAnsi="Consolas"/>
+                <w:lang w:eastAsia="en-GB"/>
+              </w:rPr>
+            </w:pPr>
+            <w:r>
+              <w:rPr>
+                <w:rFonts w:ascii="Consolas" w:hAnsi="Consolas"/>
+                <w:lang w:eastAsia="en-GB"/>
+              </w:rPr>
+              <w:t>-</w:t>
+            </w:r>
+          </w:p>
+        </w:tc>
+      </w:tr>
+      <w:tr>
+        <w:tc>
+          <w:tcPr>
+            <w:tcW w:w="5949" w:type="dxa"/>
+          </w:tcPr>
+          <w:p>
+            <w:pPr>
+              <w:rPr>
+                <w:rFonts w:ascii="Consolas" w:hAnsi="Consolas"/>
+                <w:lang w:eastAsia="en-GB"/>
+              </w:rPr>
+            </w:pPr>
+            <w:r>
+              <w:rPr>
+                <w:rFonts w:ascii="Consolas" w:hAnsi="Consolas"/>
+                <w:lang w:eastAsia="en-GB"/>
+              </w:rPr>
+              <w:t>^</w:t>
+            </w:r>
+          </w:p>
+        </w:tc>
+        <w:tc>
+          <w:tcPr>
+            <w:tcW w:w="6259" w:type="dxa"/>
+          </w:tcPr>
+          <w:p>
+            <w:pPr>
+              <w:rPr>
+                <w:rFonts w:ascii="Consolas" w:hAnsi="Consolas"/>
+                <w:lang w:eastAsia="en-GB"/>
+              </w:rPr>
+            </w:pPr>
+            <w:r>
+              <w:rPr>
+                <w:rFonts w:ascii="Consolas" w:hAnsi="Consolas"/>
+                <w:lang w:eastAsia="en-GB"/>
+              </w:rPr>
+              <w:t>..putStone(this)</w:t>
+            </w:r>
+          </w:p>
+        </w:tc>
+        <w:tc>
+          <w:tcPr>
+            <w:tcW w:w="829" w:type="dxa"/>
+          </w:tcPr>
+          <w:p>
+            <w:pPr>
+              <w:jc w:val="center"/>
+              <w:rPr>
+                <w:rFonts w:ascii="Consolas" w:hAnsi="Consolas"/>
+                <w:lang w:eastAsia="en-GB"/>
+              </w:rPr>
+            </w:pPr>
+            <w:r>
+              <w:rPr>
+                <w:rFonts w:ascii="Consolas" w:hAnsi="Consolas"/>
+                <w:lang w:eastAsia="en-GB"/>
+              </w:rPr>
+              <w:t>Y</w:t>
+            </w:r>
+          </w:p>
+        </w:tc>
+        <w:tc>
+          <w:tcPr>
+            <w:tcW w:w="911" w:type="dxa"/>
+          </w:tcPr>
+          <w:p>
+            <w:pPr>
+              <w:jc w:val="center"/>
+              <w:rPr>
+                <w:rFonts w:ascii="Consolas" w:hAnsi="Consolas"/>
+                <w:lang w:eastAsia="en-GB"/>
+              </w:rPr>
+            </w:pPr>
+            <w:r>
+              <w:rPr>
+                <w:rFonts w:ascii="Consolas" w:hAnsi="Consolas"/>
+                <w:lang w:eastAsia="en-GB"/>
+              </w:rPr>
+              <w:t>Y</w:t>
+            </w:r>
+          </w:p>
+        </w:tc>
+      </w:tr>
+      <w:tr>
+        <w:tc>
+          <w:tcPr>
+            <w:tcW w:w="5949" w:type="dxa"/>
+          </w:tcPr>
+          <w:p>
+            <w:pPr>
+              <w:rPr>
+                <w:rFonts w:ascii="Consolas" w:hAnsi="Consolas"/>
+                <w:lang w:eastAsia="en-GB"/>
+              </w:rPr>
+            </w:pPr>
+            <w:r>
+              <w:rPr>
+                <w:rFonts w:ascii="Consolas" w:hAnsi="Consolas"/>
+                <w:lang w:eastAsia="en-GB"/>
+              </w:rPr>
+              <w:t>.while(...) (true)</w:t>
+            </w:r>
+          </w:p>
+        </w:tc>
+        <w:tc>
+          <w:tcPr>
+            <w:tcW w:w="6259" w:type="dxa"/>
+          </w:tcPr>
+          <w:p>
+            <w:pPr>
+              <w:rPr>
+                <w:rFonts w:ascii="Consolas" w:hAnsi="Consolas"/>
+                <w:lang w:eastAsia="en-GB"/>
+              </w:rPr>
+            </w:pPr>
+            <w:r>
+              <w:rPr>
+                <w:rFonts w:ascii="Consolas" w:hAnsi="Consolas"/>
+                <w:lang w:eastAsia="en-GB"/>
+              </w:rPr>
+              <w:t>^</w:t>
+            </w:r>
+          </w:p>
+        </w:tc>
+        <w:tc>
+          <w:tcPr>
+            <w:tcW w:w="829" w:type="dxa"/>
+          </w:tcPr>
+          <w:p>
+            <w:pPr>
+              <w:jc w:val="center"/>
+              <w:rPr>
+                <w:rFonts w:ascii="Consolas" w:hAnsi="Consolas"/>
+                <w:lang w:eastAsia="en-GB"/>
+              </w:rPr>
+            </w:pPr>
+            <w:r>
+              <w:rPr>
+                <w:rFonts w:ascii="Consolas" w:hAnsi="Consolas"/>
+                <w:lang w:eastAsia="en-GB"/>
+              </w:rPr>
+              <w:t>Y</w:t>
+            </w:r>
+          </w:p>
+        </w:tc>
+        <w:tc>
+          <w:tcPr>
+            <w:tcW w:w="911" w:type="dxa"/>
+          </w:tcPr>
+          <w:p>
+            <w:pPr>
+              <w:jc w:val="center"/>
+              <w:rPr>
+                <w:rFonts w:ascii="Consolas" w:hAnsi="Consolas"/>
+                <w:lang w:eastAsia="en-GB"/>
+              </w:rPr>
+            </w:pPr>
+            <w:r>
+              <w:rPr>
+                <w:rFonts w:ascii="Consolas" w:hAnsi="Consolas"/>
+                <w:lang w:eastAsia="en-GB"/>
+              </w:rPr>
+              <w:t>Y</w:t>
+            </w:r>
+          </w:p>
+        </w:tc>
+      </w:tr>
+      <w:tr>
+        <w:tc>
+          <w:tcPr>
+            <w:tcW w:w="5949" w:type="dxa"/>
+          </w:tcPr>
+          <w:p>
+            <w:pPr>
+              <w:rPr>
+                <w:rFonts w:ascii="Consolas" w:hAnsi="Consolas"/>
+                <w:lang w:eastAsia="en-GB"/>
+              </w:rPr>
+            </w:pPr>
+            <w:r>
+              <w:rPr>
+                <w:rFonts w:ascii="Consolas" w:hAnsi="Consolas"/>
+                <w:lang w:eastAsia="en-GB"/>
+              </w:rPr>
+              <w:t>^</w:t>
+            </w:r>
+          </w:p>
+        </w:tc>
+        <w:tc>
+          <w:tcPr>
+            <w:tcW w:w="6259" w:type="dxa"/>
+          </w:tcPr>
+          <w:p>
+            <w:pPr>
+              <w:rPr>
+                <w:rFonts w:ascii="Consolas" w:hAnsi="Consolas"/>
+                <w:lang w:eastAsia="en-GB"/>
+              </w:rPr>
+            </w:pPr>
+            <w:r>
+              <w:rPr>
+                <w:rFonts w:ascii="Consolas" w:hAnsi="Consolas"/>
+                <w:lang w:eastAsia="en-GB"/>
+              </w:rPr>
+              <w:t>.while(...) (true)</w:t>
+            </w:r>
+          </w:p>
+        </w:tc>
+        <w:tc>
+          <w:tcPr>
+            <w:tcW w:w="829" w:type="dxa"/>
+          </w:tcPr>
+          <w:p>
+            <w:pPr>
+              <w:jc w:val="center"/>
+              <w:rPr>
+                <w:rFonts w:ascii="Consolas" w:hAnsi="Consolas"/>
+                <w:lang w:eastAsia="en-GB"/>
+              </w:rPr>
+            </w:pPr>
+            <w:r>
+              <w:rPr>
+                <w:rFonts w:ascii="Consolas" w:hAnsi="Consolas"/>
+                <w:lang w:eastAsia="en-GB"/>
+              </w:rPr>
+              <w:t>Y</w:t>
+            </w:r>
+          </w:p>
+        </w:tc>
+        <w:tc>
+          <w:tcPr>
+            <w:tcW w:w="911" w:type="dxa"/>
+          </w:tcPr>
+          <w:p>
+            <w:pPr>
+              <w:jc w:val="center"/>
+              <w:rPr>
+                <w:rFonts w:ascii="Consolas" w:hAnsi="Consolas"/>
+                <w:lang w:eastAsia="en-GB"/>
+              </w:rPr>
+            </w:pPr>
+            <w:r>
+              <w:rPr>
+                <w:rFonts w:ascii="Consolas" w:hAnsi="Consolas"/>
+                <w:lang w:eastAsia="en-GB"/>
+              </w:rPr>
+              <w:t>Y</w:t>
+            </w:r>
+          </w:p>
+        </w:tc>
+      </w:tr>
+      <w:tr>
+        <w:tc>
+          <w:tcPr>
+            <w:tcW w:w="5949" w:type="dxa"/>
+          </w:tcPr>
+          <w:p>
+            <w:pPr>
+              <w:rPr>
+                <w:rFonts w:ascii="Consolas" w:hAnsi="Consolas"/>
+                <w:lang w:eastAsia="en-GB"/>
+              </w:rPr>
+            </w:pPr>
+            <w:r>
+              <w:rPr>
+                <w:rFonts w:ascii="Consolas" w:hAnsi="Consolas"/>
+                <w:lang w:eastAsia="en-GB"/>
+              </w:rPr>
+              <w:t>Etc.</w:t>
+            </w:r>
+          </w:p>
+        </w:tc>
+        <w:tc>
+          <w:tcPr>
+            <w:tcW w:w="6259" w:type="dxa"/>
+          </w:tcPr>
+          <w:p>
+            <w:pPr>
+              <w:rPr>
+                <w:rFonts w:ascii="Consolas" w:hAnsi="Consolas"/>
+                <w:lang w:eastAsia="en-GB"/>
+              </w:rPr>
+            </w:pPr>
+            <w:r>
+              <w:rPr>
+                <w:rFonts w:ascii="Consolas" w:hAnsi="Consolas"/>
+                <w:lang w:eastAsia="en-GB"/>
+              </w:rPr>
+              <w:t>Etc.</w:t>
+            </w:r>
+          </w:p>
+        </w:tc>
+        <w:tc>
+          <w:tcPr>
+            <w:tcW w:w="829" w:type="dxa"/>
+          </w:tcPr>
+          <w:p>
+            <w:pPr>
+              <w:jc w:val="center"/>
+              <w:rPr>
+                <w:rFonts w:ascii="Consolas" w:hAnsi="Consolas"/>
+                <w:lang w:eastAsia="en-GB"/>
+              </w:rPr>
+            </w:pPr>
+            <w:r>
+              <w:rPr>
+                <w:rFonts w:ascii="Consolas" w:hAnsi="Consolas"/>
+                <w:lang w:eastAsia="en-GB"/>
+              </w:rPr>
+              <w:t>Etc.</w:t>
+            </w:r>
+          </w:p>
+        </w:tc>
+        <w:tc>
+          <w:tcPr>
+            <w:tcW w:w="911" w:type="dxa"/>
+          </w:tcPr>
+          <w:p>
+            <w:pPr>
+              <w:jc w:val="center"/>
+              <w:rPr>
+                <w:rFonts w:ascii="Consolas" w:hAnsi="Consolas"/>
+                <w:lang w:eastAsia="en-GB"/>
+              </w:rPr>
+            </w:pPr>
+            <w:r>
+              <w:rPr>
+                <w:rFonts w:ascii="Consolas" w:hAnsi="Consolas"/>
+                <w:lang w:eastAsia="en-GB"/>
+              </w:rPr>
+              <w:t>Etc.</w:t>
+            </w:r>
+          </w:p>
+        </w:tc>
+      </w:tr>
+    </w:tbl>
+    <w:p>
+      <w:pPr>
+        <w:rPr>
+          <w:lang w:eastAsia="en-GB"/>
+        </w:rPr>
+      </w:pPr>
+    </w:p>
+    <w:p>
+      <w:pPr>
+        <w:rPr>
+          <w:lang w:eastAsia="en-GB"/>
+        </w:rPr>
+      </w:pPr>
+      <w:r>
+        <w:rPr>
+          <w:lang w:eastAsia="en-GB"/>
+        </w:rPr>
+        <w:br w:type="page"/>
+      </w:r>
+    </w:p>
+    <w:p>
+      <w:pPr>
+        <w:pStyle w:val="Heading3"/>
+        <w:rPr>
+          <w:lang w:eastAsia="en-GB"/>
+        </w:rPr>
+      </w:pPr>
+      <w:r>
+        <w:rPr>
+          <w:lang w:eastAsia="en-GB"/>
+        </w:rPr>
+        <w:lastRenderedPageBreak/>
+        <w:t>(Logbook) Method 6.</w:t>
+      </w:r>
+    </w:p>
+    <w:p>
+      <w:pPr>
+        <w:rPr>
+          <w:lang w:eastAsia="en-GB"/>
+        </w:rPr>
+      </w:pPr>
+      <w:r>
+        <w:rPr>
+          <w:lang w:eastAsia="en-GB"/>
+        </w:rPr>
+        <w:t>The train companies sacked the consultant, and hired a recent Huddersfield graduate. She immediately saw the solution, having paid careful attention to Hugh’s lecture on Dekker’s algorithm. Implement her solution.</w:t>
+      </w:r>
+    </w:p>
+    <w:p>
+      <w:pPr>
+        <w:rPr>
+          <w:rFonts w:asciiTheme="majorHAnsi" w:eastAsiaTheme="majorEastAsia" w:hAnsiTheme="majorHAnsi" w:cstheme="majorBidi"/>
+          <w:i/>
+          <w:iCs/>
+          <w:color w:val="2E74B5" w:themeColor="accent1" w:themeShade="BF"/>
+          <w:lang w:eastAsia="en-GB"/>
+        </w:rPr>
+      </w:pPr>
+      <w:r>
+        <w:rPr>
+          <w:lang w:eastAsia="en-GB"/>
+        </w:rPr>
+        <w:br w:type="page"/>
+      </w:r>
+    </w:p>
+    <w:p>
+      <w:pPr>
+        <w:pStyle w:val="Heading4"/>
+        <w:rPr>
+          <w:lang w:eastAsia="en-GB"/>
+        </w:rPr>
+      </w:pPr>
+      <w:r>
+        <w:rPr>
+          <w:lang w:eastAsia="en-GB"/>
+        </w:rPr>
+        <w:lastRenderedPageBreak/>
+        <w:t>Code.</w:t>
+      </w:r>
+    </w:p>
+    <w:p>
+      <w:pPr>
+        <w:shd w:val="clear" w:color="auto" w:fill="2B2B2B"/>
+        <w:tabs>
+          <w:tab w:val="left" w:pos="916"/>
+          <w:tab w:val="left" w:pos="1832"/>
+          <w:tab w:val="left" w:pos="2748"/>
+          <w:tab w:val="left" w:pos="3664"/>
+          <w:tab w:val="left" w:pos="4580"/>
+          <w:tab w:val="left" w:pos="5496"/>
+          <w:tab w:val="left" w:pos="6412"/>
+          <w:tab w:val="left" w:pos="7328"/>
+          <w:tab w:val="left" w:pos="8244"/>
+          <w:tab w:val="left" w:pos="9160"/>
+          <w:tab w:val="left" w:pos="10076"/>
+          <w:tab w:val="left" w:pos="10992"/>
+          <w:tab w:val="left" w:pos="11908"/>
+          <w:tab w:val="left" w:pos="12824"/>
+          <w:tab w:val="left" w:pos="13740"/>
+          <w:tab w:val="left" w:pos="14656"/>
+        </w:tabs>
+        <w:spacing w:after="0" w:line="240" w:lineRule="auto"/>
+        <w:rPr>
+          <w:rFonts w:ascii="Courier New" w:eastAsia="Times New Roman" w:hAnsi="Courier New" w:cs="Courier New"/>
+          <w:color w:val="A9B7C6"/>
+          <w:sz w:val="18"/>
+          <w:szCs w:val="18"/>
+          <w:lang w:eastAsia="en-GB"/>
+        </w:rPr>
+      </w:pPr>
+      <w:r>
+        <w:rPr>
+          <w:rFonts w:ascii="Courier New" w:eastAsia="Times New Roman" w:hAnsi="Courier New" w:cs="Courier New"/>
+          <w:color w:val="CC7832"/>
+          <w:sz w:val="18"/>
+          <w:szCs w:val="18"/>
+          <w:lang w:eastAsia="en-GB"/>
+        </w:rPr>
+        <w:t xml:space="preserve">public void </w:t>
+      </w:r>
+      <w:r>
+        <w:rPr>
+          <w:rFonts w:ascii="Courier New" w:eastAsia="Times New Roman" w:hAnsi="Courier New" w:cs="Courier New"/>
+          <w:color w:val="FFC66D"/>
+          <w:sz w:val="18"/>
+          <w:szCs w:val="18"/>
+          <w:lang w:eastAsia="en-GB"/>
+        </w:rPr>
+        <w:t>runTrain</w:t>
+      </w:r>
+      <w:r>
+        <w:rPr>
+          <w:rFonts w:ascii="Courier New" w:eastAsia="Times New Roman" w:hAnsi="Courier New" w:cs="Courier New"/>
+          <w:color w:val="A9B7C6"/>
+          <w:sz w:val="18"/>
+          <w:szCs w:val="18"/>
+          <w:lang w:eastAsia="en-GB"/>
+        </w:rPr>
+        <w:t xml:space="preserve">() </w:t>
+      </w:r>
+      <w:r>
+        <w:rPr>
+          <w:rFonts w:ascii="Courier New" w:eastAsia="Times New Roman" w:hAnsi="Courier New" w:cs="Courier New"/>
+          <w:color w:val="CC7832"/>
+          <w:sz w:val="18"/>
+          <w:szCs w:val="18"/>
+          <w:lang w:eastAsia="en-GB"/>
+        </w:rPr>
+        <w:t xml:space="preserve">throws </w:t>
+      </w:r>
+      <w:r>
+        <w:rPr>
+          <w:rFonts w:ascii="Courier New" w:eastAsia="Times New Roman" w:hAnsi="Courier New" w:cs="Courier New"/>
+          <w:color w:val="A9B7C6"/>
+          <w:sz w:val="18"/>
+          <w:szCs w:val="18"/>
+          <w:lang w:eastAsia="en-GB"/>
+        </w:rPr>
+        <w:t>RailwaySystemError {</w:t>
+      </w:r>
+      <w:r>
+        <w:rPr>
+          <w:rFonts w:ascii="Courier New" w:eastAsia="Times New Roman" w:hAnsi="Courier New" w:cs="Courier New"/>
+          <w:color w:val="A9B7C6"/>
+          <w:sz w:val="18"/>
+          <w:szCs w:val="18"/>
+          <w:lang w:eastAsia="en-GB"/>
+        </w:rPr>
+        <w:br/>
+        <w:t xml:space="preserve">   Clock clock = getRailwaySystem().getClock()</w:t>
+      </w:r>
+      <w:r>
+        <w:rPr>
+          <w:rFonts w:ascii="Courier New" w:eastAsia="Times New Roman" w:hAnsi="Courier New" w:cs="Courier New"/>
+          <w:color w:val="CC7832"/>
+          <w:sz w:val="18"/>
+          <w:szCs w:val="18"/>
+          <w:lang w:eastAsia="en-GB"/>
+        </w:rPr>
+        <w:t>;</w:t>
+      </w:r>
+      <w:r>
+        <w:rPr>
+          <w:rFonts w:ascii="Courier New" w:eastAsia="Times New Roman" w:hAnsi="Courier New" w:cs="Courier New"/>
+          <w:color w:val="CC7832"/>
+          <w:sz w:val="18"/>
+          <w:szCs w:val="18"/>
+          <w:lang w:eastAsia="en-GB"/>
+        </w:rPr>
+        <w:br/>
+        <w:t xml:space="preserve">   while </w:t>
+      </w:r>
+      <w:r>
+        <w:rPr>
+          <w:rFonts w:ascii="Courier New" w:eastAsia="Times New Roman" w:hAnsi="Courier New" w:cs="Courier New"/>
+          <w:color w:val="A9B7C6"/>
+          <w:sz w:val="18"/>
+          <w:szCs w:val="18"/>
+          <w:lang w:eastAsia="en-GB"/>
+        </w:rPr>
+        <w:t>(!clock.timeOut())</w:t>
+      </w:r>
+      <w:r>
+        <w:rPr>
+          <w:rFonts w:ascii="Courier New" w:eastAsia="Times New Roman" w:hAnsi="Courier New" w:cs="Courier New"/>
+          <w:color w:val="A9B7C6"/>
+          <w:sz w:val="18"/>
+          <w:szCs w:val="18"/>
+          <w:lang w:eastAsia="en-GB"/>
+        </w:rPr>
+        <w:br/>
+        <w:t xml:space="preserve">   {</w:t>
+      </w:r>
+      <w:r>
+        <w:rPr>
+          <w:rFonts w:ascii="Courier New" w:eastAsia="Times New Roman" w:hAnsi="Courier New" w:cs="Courier New"/>
+          <w:color w:val="A9B7C6"/>
+          <w:sz w:val="18"/>
+          <w:szCs w:val="18"/>
+          <w:lang w:eastAsia="en-GB"/>
+        </w:rPr>
+        <w:br/>
+        <w:t xml:space="preserve">      </w:t>
+      </w:r>
+      <w:r>
+        <w:rPr>
+          <w:rFonts w:ascii="Courier New" w:eastAsia="Times New Roman" w:hAnsi="Courier New" w:cs="Courier New"/>
+          <w:color w:val="808080"/>
+          <w:sz w:val="18"/>
+          <w:szCs w:val="18"/>
+          <w:lang w:eastAsia="en-GB"/>
+        </w:rPr>
+        <w:t>//move to start of pass.</w:t>
+      </w:r>
+      <w:r>
+        <w:rPr>
+          <w:rFonts w:ascii="Courier New" w:eastAsia="Times New Roman" w:hAnsi="Courier New" w:cs="Courier New"/>
+          <w:color w:val="808080"/>
+          <w:sz w:val="18"/>
+          <w:szCs w:val="18"/>
+          <w:lang w:eastAsia="en-GB"/>
+        </w:rPr>
+        <w:br/>
+        <w:t xml:space="preserve">      </w:t>
+      </w:r>
+      <w:r>
+        <w:rPr>
+          <w:rFonts w:ascii="Courier New" w:eastAsia="Times New Roman" w:hAnsi="Courier New" w:cs="Courier New"/>
+          <w:color w:val="A9B7C6"/>
+          <w:sz w:val="18"/>
+          <w:szCs w:val="18"/>
+          <w:lang w:eastAsia="en-GB"/>
+        </w:rPr>
+        <w:t>choochoo()</w:t>
+      </w:r>
+      <w:r>
+        <w:rPr>
+          <w:rFonts w:ascii="Courier New" w:eastAsia="Times New Roman" w:hAnsi="Courier New" w:cs="Courier New"/>
+          <w:color w:val="CC7832"/>
+          <w:sz w:val="18"/>
+          <w:szCs w:val="18"/>
+          <w:lang w:eastAsia="en-GB"/>
+        </w:rPr>
+        <w:t>;</w:t>
+      </w:r>
+      <w:r>
+        <w:rPr>
+          <w:rFonts w:ascii="Courier New" w:eastAsia="Times New Roman" w:hAnsi="Courier New" w:cs="Courier New"/>
+          <w:color w:val="CC7832"/>
+          <w:sz w:val="18"/>
+          <w:szCs w:val="18"/>
+          <w:lang w:eastAsia="en-GB"/>
+        </w:rPr>
+        <w:br/>
+      </w:r>
+      <w:r>
+        <w:rPr>
+          <w:rFonts w:ascii="Courier New" w:eastAsia="Times New Roman" w:hAnsi="Courier New" w:cs="Courier New"/>
+          <w:color w:val="CC7832"/>
+          <w:sz w:val="18"/>
+          <w:szCs w:val="18"/>
+          <w:lang w:eastAsia="en-GB"/>
+        </w:rPr>
+        <w:br/>
+        <w:t xml:space="preserve">      </w:t>
+      </w:r>
+      <w:r>
+        <w:rPr>
+          <w:rFonts w:ascii="Courier New" w:eastAsia="Times New Roman" w:hAnsi="Courier New" w:cs="Courier New"/>
+          <w:color w:val="808080"/>
+          <w:sz w:val="18"/>
+          <w:szCs w:val="18"/>
+          <w:lang w:eastAsia="en-GB"/>
+        </w:rPr>
+        <w:t>//Find out what the other railway is</w:t>
+      </w:r>
+      <w:r>
+        <w:rPr>
+          <w:rFonts w:ascii="Courier New" w:eastAsia="Times New Roman" w:hAnsi="Courier New" w:cs="Courier New"/>
+          <w:color w:val="808080"/>
+          <w:sz w:val="18"/>
+          <w:szCs w:val="18"/>
+          <w:lang w:eastAsia="en-GB"/>
+        </w:rPr>
+        <w:br/>
+        <w:t xml:space="preserve">      </w:t>
+      </w:r>
+      <w:r>
+        <w:rPr>
+          <w:rFonts w:ascii="Courier New" w:eastAsia="Times New Roman" w:hAnsi="Courier New" w:cs="Courier New"/>
+          <w:color w:val="A9B7C6"/>
+          <w:sz w:val="18"/>
+          <w:szCs w:val="18"/>
+          <w:lang w:eastAsia="en-GB"/>
+        </w:rPr>
+        <w:t>Railway otherRail = getRailwaySystem().getNextRailway(</w:t>
+      </w:r>
+      <w:r>
+        <w:rPr>
+          <w:rFonts w:ascii="Courier New" w:eastAsia="Times New Roman" w:hAnsi="Courier New" w:cs="Courier New"/>
+          <w:color w:val="CC7832"/>
+          <w:sz w:val="18"/>
+          <w:szCs w:val="18"/>
+          <w:lang w:eastAsia="en-GB"/>
+        </w:rPr>
+        <w:t>this</w:t>
+      </w:r>
+      <w:r>
+        <w:rPr>
+          <w:rFonts w:ascii="Courier New" w:eastAsia="Times New Roman" w:hAnsi="Courier New" w:cs="Courier New"/>
+          <w:color w:val="A9B7C6"/>
+          <w:sz w:val="18"/>
+          <w:szCs w:val="18"/>
+          <w:lang w:eastAsia="en-GB"/>
+        </w:rPr>
+        <w:t>)</w:t>
+      </w:r>
+      <w:r>
+        <w:rPr>
+          <w:rFonts w:ascii="Courier New" w:eastAsia="Times New Roman" w:hAnsi="Courier New" w:cs="Courier New"/>
+          <w:color w:val="CC7832"/>
+          <w:sz w:val="18"/>
+          <w:szCs w:val="18"/>
+          <w:lang w:eastAsia="en-GB"/>
+        </w:rPr>
+        <w:t>;</w:t>
+      </w:r>
+      <w:r>
+        <w:rPr>
+          <w:rFonts w:ascii="Courier New" w:eastAsia="Times New Roman" w:hAnsi="Courier New" w:cs="Courier New"/>
+          <w:color w:val="CC7832"/>
+          <w:sz w:val="18"/>
+          <w:szCs w:val="18"/>
+          <w:lang w:eastAsia="en-GB"/>
+        </w:rPr>
+        <w:br/>
+      </w:r>
+      <w:r>
+        <w:rPr>
+          <w:rFonts w:ascii="Courier New" w:eastAsia="Times New Roman" w:hAnsi="Courier New" w:cs="Courier New"/>
+          <w:color w:val="CC7832"/>
+          <w:sz w:val="18"/>
+          <w:szCs w:val="18"/>
+          <w:lang w:eastAsia="en-GB"/>
+        </w:rPr>
+        <w:br/>
+        <w:t xml:space="preserve">      </w:t>
+      </w:r>
+      <w:r>
+        <w:rPr>
+          <w:rFonts w:ascii="Courier New" w:eastAsia="Times New Roman" w:hAnsi="Courier New" w:cs="Courier New"/>
+          <w:color w:val="808080"/>
+          <w:sz w:val="18"/>
+          <w:szCs w:val="18"/>
+          <w:lang w:eastAsia="en-GB"/>
+        </w:rPr>
+        <w:t>//if it's no-one's turn, it is Bolivia's turn.</w:t>
+      </w:r>
+      <w:r>
+        <w:rPr>
+          <w:rFonts w:ascii="Courier New" w:eastAsia="Times New Roman" w:hAnsi="Courier New" w:cs="Courier New"/>
+          <w:color w:val="808080"/>
+          <w:sz w:val="18"/>
+          <w:szCs w:val="18"/>
+          <w:lang w:eastAsia="en-GB"/>
+        </w:rPr>
+        <w:br/>
+        <w:t xml:space="preserve">      </w:t>
+      </w:r>
+      <w:r>
+        <w:rPr>
+          <w:rFonts w:ascii="Courier New" w:eastAsia="Times New Roman" w:hAnsi="Courier New" w:cs="Courier New"/>
+          <w:color w:val="CC7832"/>
+          <w:sz w:val="18"/>
+          <w:szCs w:val="18"/>
+          <w:lang w:eastAsia="en-GB"/>
+        </w:rPr>
+        <w:t>if</w:t>
+      </w:r>
+      <w:r>
+        <w:rPr>
+          <w:rFonts w:ascii="Courier New" w:eastAsia="Times New Roman" w:hAnsi="Courier New" w:cs="Courier New"/>
+          <w:color w:val="A9B7C6"/>
+          <w:sz w:val="18"/>
+          <w:szCs w:val="18"/>
+          <w:lang w:eastAsia="en-GB"/>
+        </w:rPr>
+        <w:t>(!</w:t>
+      </w:r>
+      <w:r>
+        <w:rPr>
+          <w:rFonts w:ascii="Courier New" w:eastAsia="Times New Roman" w:hAnsi="Courier New" w:cs="Courier New"/>
+          <w:i/>
+          <w:iCs/>
+          <w:color w:val="A9B7C6"/>
+          <w:sz w:val="18"/>
+          <w:szCs w:val="18"/>
+          <w:lang w:eastAsia="en-GB"/>
+        </w:rPr>
+        <w:t>getSharedBasket</w:t>
+      </w:r>
+      <w:r>
+        <w:rPr>
+          <w:rFonts w:ascii="Courier New" w:eastAsia="Times New Roman" w:hAnsi="Courier New" w:cs="Courier New"/>
+          <w:color w:val="A9B7C6"/>
+          <w:sz w:val="18"/>
+          <w:szCs w:val="18"/>
+          <w:lang w:eastAsia="en-GB"/>
+        </w:rPr>
+        <w:t>().hasStone(</w:t>
+      </w:r>
+      <w:r>
+        <w:rPr>
+          <w:rFonts w:ascii="Courier New" w:eastAsia="Times New Roman" w:hAnsi="Courier New" w:cs="Courier New"/>
+          <w:color w:val="CC7832"/>
+          <w:sz w:val="18"/>
+          <w:szCs w:val="18"/>
+          <w:lang w:eastAsia="en-GB"/>
+        </w:rPr>
+        <w:t>this</w:t>
+      </w:r>
+      <w:r>
+        <w:rPr>
+          <w:rFonts w:ascii="Courier New" w:eastAsia="Times New Roman" w:hAnsi="Courier New" w:cs="Courier New"/>
+          <w:color w:val="A9B7C6"/>
+          <w:sz w:val="18"/>
+          <w:szCs w:val="18"/>
+          <w:lang w:eastAsia="en-GB"/>
+        </w:rPr>
+        <w:t>) &amp;&amp; !</w:t>
+      </w:r>
+      <w:r>
+        <w:rPr>
+          <w:rFonts w:ascii="Courier New" w:eastAsia="Times New Roman" w:hAnsi="Courier New" w:cs="Courier New"/>
+          <w:i/>
+          <w:iCs/>
+          <w:color w:val="A9B7C6"/>
+          <w:sz w:val="18"/>
+          <w:szCs w:val="18"/>
+          <w:lang w:eastAsia="en-GB"/>
+        </w:rPr>
+        <w:t>getSharedBasket</w:t>
+      </w:r>
+      <w:r>
+        <w:rPr>
+          <w:rFonts w:ascii="Courier New" w:eastAsia="Times New Roman" w:hAnsi="Courier New" w:cs="Courier New"/>
+          <w:color w:val="A9B7C6"/>
+          <w:sz w:val="18"/>
+          <w:szCs w:val="18"/>
+          <w:lang w:eastAsia="en-GB"/>
+        </w:rPr>
+        <w:t>().hasStone(otherRail))</w:t>
+      </w:r>
+      <w:r>
+        <w:rPr>
+          <w:rFonts w:ascii="Courier New" w:eastAsia="Times New Roman" w:hAnsi="Courier New" w:cs="Courier New"/>
+          <w:color w:val="A9B7C6"/>
+          <w:sz w:val="18"/>
+          <w:szCs w:val="18"/>
+          <w:lang w:eastAsia="en-GB"/>
+        </w:rPr>
+        <w:br/>
+        <w:t xml:space="preserve">      {</w:t>
+      </w:r>
+      <w:r>
+        <w:rPr>
+          <w:rFonts w:ascii="Courier New" w:eastAsia="Times New Roman" w:hAnsi="Courier New" w:cs="Courier New"/>
+          <w:color w:val="A9B7C6"/>
+          <w:sz w:val="18"/>
+          <w:szCs w:val="18"/>
+          <w:lang w:eastAsia="en-GB"/>
+        </w:rPr>
+        <w:br/>
+        <w:t xml:space="preserve">         </w:t>
+      </w:r>
+      <w:r>
+        <w:rPr>
+          <w:rFonts w:ascii="Courier New" w:eastAsia="Times New Roman" w:hAnsi="Courier New" w:cs="Courier New"/>
+          <w:i/>
+          <w:iCs/>
+          <w:color w:val="A9B7C6"/>
+          <w:sz w:val="18"/>
+          <w:szCs w:val="18"/>
+          <w:lang w:eastAsia="en-GB"/>
+        </w:rPr>
+        <w:t>getSharedBasket</w:t>
+      </w:r>
+      <w:r>
+        <w:rPr>
+          <w:rFonts w:ascii="Courier New" w:eastAsia="Times New Roman" w:hAnsi="Courier New" w:cs="Courier New"/>
+          <w:color w:val="A9B7C6"/>
+          <w:sz w:val="18"/>
+          <w:szCs w:val="18"/>
+          <w:lang w:eastAsia="en-GB"/>
+        </w:rPr>
+        <w:t>().putStone(</w:t>
+      </w:r>
+      <w:r>
+        <w:rPr>
+          <w:rFonts w:ascii="Courier New" w:eastAsia="Times New Roman" w:hAnsi="Courier New" w:cs="Courier New"/>
+          <w:color w:val="CC7832"/>
+          <w:sz w:val="18"/>
+          <w:szCs w:val="18"/>
+          <w:lang w:eastAsia="en-GB"/>
+        </w:rPr>
+        <w:t>this</w:t>
+      </w:r>
+      <w:r>
+        <w:rPr>
+          <w:rFonts w:ascii="Courier New" w:eastAsia="Times New Roman" w:hAnsi="Courier New" w:cs="Courier New"/>
+          <w:color w:val="A9B7C6"/>
+          <w:sz w:val="18"/>
+          <w:szCs w:val="18"/>
+          <w:lang w:eastAsia="en-GB"/>
+        </w:rPr>
+        <w:t>)</w:t>
+      </w:r>
+      <w:r>
+        <w:rPr>
+          <w:rFonts w:ascii="Courier New" w:eastAsia="Times New Roman" w:hAnsi="Courier New" w:cs="Courier New"/>
+          <w:color w:val="CC7832"/>
+          <w:sz w:val="18"/>
+          <w:szCs w:val="18"/>
+          <w:lang w:eastAsia="en-GB"/>
+        </w:rPr>
+        <w:t>;</w:t>
+      </w:r>
+      <w:r>
+        <w:rPr>
+          <w:rFonts w:ascii="Courier New" w:eastAsia="Times New Roman" w:hAnsi="Courier New" w:cs="Courier New"/>
+          <w:color w:val="CC7832"/>
+          <w:sz w:val="18"/>
+          <w:szCs w:val="18"/>
+          <w:lang w:eastAsia="en-GB"/>
+        </w:rPr>
+        <w:br/>
+        <w:t xml:space="preserve">      </w:t>
+      </w:r>
+      <w:r>
+        <w:rPr>
+          <w:rFonts w:ascii="Courier New" w:eastAsia="Times New Roman" w:hAnsi="Courier New" w:cs="Courier New"/>
+          <w:color w:val="A9B7C6"/>
+          <w:sz w:val="18"/>
+          <w:szCs w:val="18"/>
+          <w:lang w:eastAsia="en-GB"/>
+        </w:rPr>
+        <w:t>}</w:t>
+      </w:r>
+      <w:r>
+        <w:rPr>
+          <w:rFonts w:ascii="Courier New" w:eastAsia="Times New Roman" w:hAnsi="Courier New" w:cs="Courier New"/>
+          <w:color w:val="A9B7C6"/>
+          <w:sz w:val="18"/>
+          <w:szCs w:val="18"/>
+          <w:lang w:eastAsia="en-GB"/>
+        </w:rPr>
+        <w:br/>
+        <w:t xml:space="preserve">      </w:t>
+      </w:r>
+      <w:r>
+        <w:rPr>
+          <w:rFonts w:ascii="Courier New" w:eastAsia="Times New Roman" w:hAnsi="Courier New" w:cs="Courier New"/>
+          <w:color w:val="808080"/>
+          <w:sz w:val="18"/>
+          <w:szCs w:val="18"/>
+          <w:lang w:eastAsia="en-GB"/>
+        </w:rPr>
+        <w:t>//Put a 'permission-request stone' in his own basket.</w:t>
+      </w:r>
+      <w:r>
+        <w:rPr>
+          <w:rFonts w:ascii="Courier New" w:eastAsia="Times New Roman" w:hAnsi="Courier New" w:cs="Courier New"/>
+          <w:color w:val="808080"/>
+          <w:sz w:val="18"/>
+          <w:szCs w:val="18"/>
+          <w:lang w:eastAsia="en-GB"/>
+        </w:rPr>
+        <w:br/>
+        <w:t xml:space="preserve">      </w:t>
+      </w:r>
+      <w:r>
+        <w:rPr>
+          <w:rFonts w:ascii="Courier New" w:eastAsia="Times New Roman" w:hAnsi="Courier New" w:cs="Courier New"/>
+          <w:color w:val="CC7832"/>
+          <w:sz w:val="18"/>
+          <w:szCs w:val="18"/>
+          <w:lang w:eastAsia="en-GB"/>
+        </w:rPr>
+        <w:t>this</w:t>
+      </w:r>
+      <w:r>
+        <w:rPr>
+          <w:rFonts w:ascii="Courier New" w:eastAsia="Times New Roman" w:hAnsi="Courier New" w:cs="Courier New"/>
+          <w:color w:val="A9B7C6"/>
+          <w:sz w:val="18"/>
+          <w:szCs w:val="18"/>
+          <w:lang w:eastAsia="en-GB"/>
+        </w:rPr>
+        <w:t>.getBasket().putStone(</w:t>
+      </w:r>
+      <w:r>
+        <w:rPr>
+          <w:rFonts w:ascii="Courier New" w:eastAsia="Times New Roman" w:hAnsi="Courier New" w:cs="Courier New"/>
+          <w:color w:val="CC7832"/>
+          <w:sz w:val="18"/>
+          <w:szCs w:val="18"/>
+          <w:lang w:eastAsia="en-GB"/>
+        </w:rPr>
+        <w:t>this</w:t>
+      </w:r>
+      <w:r>
+        <w:rPr>
+          <w:rFonts w:ascii="Courier New" w:eastAsia="Times New Roman" w:hAnsi="Courier New" w:cs="Courier New"/>
+          <w:color w:val="A9B7C6"/>
+          <w:sz w:val="18"/>
+          <w:szCs w:val="18"/>
+          <w:lang w:eastAsia="en-GB"/>
+        </w:rPr>
+        <w:t>)</w:t>
+      </w:r>
+      <w:r>
+        <w:rPr>
+          <w:rFonts w:ascii="Courier New" w:eastAsia="Times New Roman" w:hAnsi="Courier New" w:cs="Courier New"/>
+          <w:color w:val="CC7832"/>
+          <w:sz w:val="18"/>
+          <w:szCs w:val="18"/>
+          <w:lang w:eastAsia="en-GB"/>
+        </w:rPr>
+        <w:t>;</w:t>
+      </w:r>
+      <w:r>
+        <w:rPr>
+          <w:rFonts w:ascii="Courier New" w:eastAsia="Times New Roman" w:hAnsi="Courier New" w:cs="Courier New"/>
+          <w:color w:val="CC7832"/>
+          <w:sz w:val="18"/>
+          <w:szCs w:val="18"/>
+          <w:lang w:eastAsia="en-GB"/>
+        </w:rPr>
+        <w:br/>
+        <w:t xml:space="preserve">      </w:t>
+      </w:r>
+      <w:r>
+        <w:rPr>
+          <w:rFonts w:ascii="Courier New" w:eastAsia="Times New Roman" w:hAnsi="Courier New" w:cs="Courier New"/>
+          <w:color w:val="808080"/>
+          <w:sz w:val="18"/>
+          <w:szCs w:val="18"/>
+          <w:lang w:eastAsia="en-GB"/>
+        </w:rPr>
+        <w:t>//if the other basket has a stone in (other rail is requesting permission)</w:t>
+      </w:r>
+      <w:r>
+        <w:rPr>
+          <w:rFonts w:ascii="Courier New" w:eastAsia="Times New Roman" w:hAnsi="Courier New" w:cs="Courier New"/>
+          <w:color w:val="808080"/>
+          <w:sz w:val="18"/>
+          <w:szCs w:val="18"/>
+          <w:lang w:eastAsia="en-GB"/>
+        </w:rPr>
+        <w:br/>
+        <w:t xml:space="preserve">      </w:t>
+      </w:r>
+      <w:r>
+        <w:rPr>
+          <w:rFonts w:ascii="Courier New" w:eastAsia="Times New Roman" w:hAnsi="Courier New" w:cs="Courier New"/>
+          <w:color w:val="CC7832"/>
+          <w:sz w:val="18"/>
+          <w:szCs w:val="18"/>
+          <w:lang w:eastAsia="en-GB"/>
+        </w:rPr>
+        <w:t>while</w:t>
+      </w:r>
+      <w:r>
+        <w:rPr>
+          <w:rFonts w:ascii="Courier New" w:eastAsia="Times New Roman" w:hAnsi="Courier New" w:cs="Courier New"/>
+          <w:color w:val="A9B7C6"/>
+          <w:sz w:val="18"/>
+          <w:szCs w:val="18"/>
+          <w:lang w:eastAsia="en-GB"/>
+        </w:rPr>
+        <w:t>(otherRail.getBasket().hasStone(otherRail))</w:t>
+      </w:r>
+      <w:r>
+        <w:rPr>
+          <w:rFonts w:ascii="Courier New" w:eastAsia="Times New Roman" w:hAnsi="Courier New" w:cs="Courier New"/>
+          <w:color w:val="A9B7C6"/>
+          <w:sz w:val="18"/>
+          <w:szCs w:val="18"/>
+          <w:lang w:eastAsia="en-GB"/>
+        </w:rPr>
+        <w:br/>
+        <w:t xml:space="preserve">      {</w:t>
+      </w:r>
+      <w:r>
+        <w:rPr>
+          <w:rFonts w:ascii="Courier New" w:eastAsia="Times New Roman" w:hAnsi="Courier New" w:cs="Courier New"/>
+          <w:color w:val="A9B7C6"/>
+          <w:sz w:val="18"/>
+          <w:szCs w:val="18"/>
+          <w:lang w:eastAsia="en-GB"/>
+        </w:rPr>
+        <w:br/>
+        <w:t xml:space="preserve">         </w:t>
+      </w:r>
+      <w:r>
+        <w:rPr>
+          <w:rFonts w:ascii="Courier New" w:eastAsia="Times New Roman" w:hAnsi="Courier New" w:cs="Courier New"/>
+          <w:color w:val="808080"/>
+          <w:sz w:val="18"/>
+          <w:szCs w:val="18"/>
+          <w:lang w:eastAsia="en-GB"/>
+        </w:rPr>
+        <w:t>//if it's not bolivia's turn as designated by the shared basket.</w:t>
+      </w:r>
+      <w:r>
+        <w:rPr>
+          <w:rFonts w:ascii="Courier New" w:eastAsia="Times New Roman" w:hAnsi="Courier New" w:cs="Courier New"/>
+          <w:color w:val="808080"/>
+          <w:sz w:val="18"/>
+          <w:szCs w:val="18"/>
+          <w:lang w:eastAsia="en-GB"/>
+        </w:rPr>
+        <w:br/>
+        <w:t xml:space="preserve">         </w:t>
+      </w:r>
+      <w:r>
+        <w:rPr>
+          <w:rFonts w:ascii="Courier New" w:eastAsia="Times New Roman" w:hAnsi="Courier New" w:cs="Courier New"/>
+          <w:color w:val="CC7832"/>
+          <w:sz w:val="18"/>
+          <w:szCs w:val="18"/>
+          <w:lang w:eastAsia="en-GB"/>
+        </w:rPr>
+        <w:t>if</w:t>
+      </w:r>
+      <w:r>
+        <w:rPr>
+          <w:rFonts w:ascii="Courier New" w:eastAsia="Times New Roman" w:hAnsi="Courier New" w:cs="Courier New"/>
+          <w:color w:val="A9B7C6"/>
+          <w:sz w:val="18"/>
+          <w:szCs w:val="18"/>
+          <w:lang w:eastAsia="en-GB"/>
+        </w:rPr>
+        <w:t>(</w:t>
+      </w:r>
+      <w:r>
+        <w:rPr>
+          <w:rFonts w:ascii="Courier New" w:eastAsia="Times New Roman" w:hAnsi="Courier New" w:cs="Courier New"/>
+          <w:i/>
+          <w:iCs/>
+          <w:color w:val="A9B7C6"/>
+          <w:sz w:val="18"/>
+          <w:szCs w:val="18"/>
+          <w:lang w:eastAsia="en-GB"/>
+        </w:rPr>
+        <w:t>getSharedBasket</w:t>
+      </w:r>
+      <w:r>
+        <w:rPr>
+          <w:rFonts w:ascii="Courier New" w:eastAsia="Times New Roman" w:hAnsi="Courier New" w:cs="Courier New"/>
+          <w:color w:val="A9B7C6"/>
+          <w:sz w:val="18"/>
+          <w:szCs w:val="18"/>
+          <w:lang w:eastAsia="en-GB"/>
+        </w:rPr>
+        <w:t>().hasStone(otherRail))</w:t>
+      </w:r>
+      <w:r>
+        <w:rPr>
+          <w:rFonts w:ascii="Courier New" w:eastAsia="Times New Roman" w:hAnsi="Courier New" w:cs="Courier New"/>
+          <w:color w:val="A9B7C6"/>
+          <w:sz w:val="18"/>
+          <w:szCs w:val="18"/>
+          <w:lang w:eastAsia="en-GB"/>
+        </w:rPr>
+        <w:br/>
+        <w:t xml:space="preserve">         {</w:t>
+      </w:r>
+      <w:r>
+        <w:rPr>
+          <w:rFonts w:ascii="Courier New" w:eastAsia="Times New Roman" w:hAnsi="Courier New" w:cs="Courier New"/>
+          <w:color w:val="A9B7C6"/>
+          <w:sz w:val="18"/>
+          <w:szCs w:val="18"/>
+          <w:lang w:eastAsia="en-GB"/>
+        </w:rPr>
+        <w:br/>
+        <w:t xml:space="preserve">            </w:t>
+      </w:r>
+      <w:r>
+        <w:rPr>
+          <w:rFonts w:ascii="Courier New" w:eastAsia="Times New Roman" w:hAnsi="Courier New" w:cs="Courier New"/>
+          <w:color w:val="808080"/>
+          <w:sz w:val="18"/>
+          <w:szCs w:val="18"/>
+          <w:lang w:eastAsia="en-GB"/>
+        </w:rPr>
+        <w:t>//Remove your 'permission-request stone' before having a siesta.</w:t>
+      </w:r>
+      <w:r>
+        <w:rPr>
+          <w:rFonts w:ascii="Courier New" w:eastAsia="Times New Roman" w:hAnsi="Courier New" w:cs="Courier New"/>
+          <w:color w:val="808080"/>
+          <w:sz w:val="18"/>
+          <w:szCs w:val="18"/>
+          <w:lang w:eastAsia="en-GB"/>
+        </w:rPr>
+        <w:br/>
+        <w:t xml:space="preserve">            </w:t>
+      </w:r>
+      <w:r>
+        <w:rPr>
+          <w:rFonts w:ascii="Courier New" w:eastAsia="Times New Roman" w:hAnsi="Courier New" w:cs="Courier New"/>
+          <w:color w:val="CC7832"/>
+          <w:sz w:val="18"/>
+          <w:szCs w:val="18"/>
+          <w:lang w:eastAsia="en-GB"/>
+        </w:rPr>
+        <w:t>this</w:t>
+      </w:r>
+      <w:r>
+        <w:rPr>
+          <w:rFonts w:ascii="Courier New" w:eastAsia="Times New Roman" w:hAnsi="Courier New" w:cs="Courier New"/>
+          <w:color w:val="A9B7C6"/>
+          <w:sz w:val="18"/>
+          <w:szCs w:val="18"/>
+          <w:lang w:eastAsia="en-GB"/>
+        </w:rPr>
+        <w:t>.getBasket().takeStone(</w:t>
+      </w:r>
+      <w:r>
+        <w:rPr>
+          <w:rFonts w:ascii="Courier New" w:eastAsia="Times New Roman" w:hAnsi="Courier New" w:cs="Courier New"/>
+          <w:color w:val="CC7832"/>
+          <w:sz w:val="18"/>
+          <w:szCs w:val="18"/>
+          <w:lang w:eastAsia="en-GB"/>
+        </w:rPr>
+        <w:t>this</w:t>
+      </w:r>
+      <w:r>
+        <w:rPr>
+          <w:rFonts w:ascii="Courier New" w:eastAsia="Times New Roman" w:hAnsi="Courier New" w:cs="Courier New"/>
+          <w:color w:val="A9B7C6"/>
+          <w:sz w:val="18"/>
+          <w:szCs w:val="18"/>
+          <w:lang w:eastAsia="en-GB"/>
+        </w:rPr>
+        <w:t>)</w:t>
+      </w:r>
+      <w:r>
+        <w:rPr>
+          <w:rFonts w:ascii="Courier New" w:eastAsia="Times New Roman" w:hAnsi="Courier New" w:cs="Courier New"/>
+          <w:color w:val="CC7832"/>
+          <w:sz w:val="18"/>
+          <w:szCs w:val="18"/>
+          <w:lang w:eastAsia="en-GB"/>
+        </w:rPr>
+        <w:t>;</w:t>
+      </w:r>
+      <w:r>
+        <w:rPr>
+          <w:rFonts w:ascii="Courier New" w:eastAsia="Times New Roman" w:hAnsi="Courier New" w:cs="Courier New"/>
+          <w:color w:val="CC7832"/>
+          <w:sz w:val="18"/>
+          <w:szCs w:val="18"/>
+          <w:lang w:eastAsia="en-GB"/>
+        </w:rPr>
+        <w:br/>
+        <w:t xml:space="preserve">            </w:t>
+      </w:r>
+      <w:r>
+        <w:rPr>
+          <w:rFonts w:ascii="Courier New" w:eastAsia="Times New Roman" w:hAnsi="Courier New" w:cs="Courier New"/>
+          <w:color w:val="808080"/>
+          <w:sz w:val="18"/>
+          <w:szCs w:val="18"/>
+          <w:lang w:eastAsia="en-GB"/>
+        </w:rPr>
+        <w:t>//take a siesta.</w:t>
+      </w:r>
+      <w:r>
+        <w:rPr>
+          <w:rFonts w:ascii="Courier New" w:eastAsia="Times New Roman" w:hAnsi="Courier New" w:cs="Courier New"/>
+          <w:color w:val="808080"/>
+          <w:sz w:val="18"/>
+          <w:szCs w:val="18"/>
+          <w:lang w:eastAsia="en-GB"/>
+        </w:rPr>
+        <w:br/>
+        <w:t xml:space="preserve">            </w:t>
+      </w:r>
+      <w:r>
+        <w:rPr>
+          <w:rFonts w:ascii="Courier New" w:eastAsia="Times New Roman" w:hAnsi="Courier New" w:cs="Courier New"/>
+          <w:color w:val="A9B7C6"/>
+          <w:sz w:val="18"/>
+          <w:szCs w:val="18"/>
+          <w:lang w:eastAsia="en-GB"/>
+        </w:rPr>
+        <w:t>siesta()</w:t>
+      </w:r>
+      <w:r>
+        <w:rPr>
+          <w:rFonts w:ascii="Courier New" w:eastAsia="Times New Roman" w:hAnsi="Courier New" w:cs="Courier New"/>
+          <w:color w:val="CC7832"/>
+          <w:sz w:val="18"/>
+          <w:szCs w:val="18"/>
+          <w:lang w:eastAsia="en-GB"/>
+        </w:rPr>
+        <w:t>;</w:t>
+      </w:r>
+      <w:r>
+        <w:rPr>
+          <w:rFonts w:ascii="Courier New" w:eastAsia="Times New Roman" w:hAnsi="Courier New" w:cs="Courier New"/>
+          <w:color w:val="CC7832"/>
+          <w:sz w:val="18"/>
+          <w:szCs w:val="18"/>
+          <w:lang w:eastAsia="en-GB"/>
+        </w:rPr>
+        <w:br/>
+        <w:t xml:space="preserve">            </w:t>
+      </w:r>
+      <w:r>
+        <w:rPr>
+          <w:rFonts w:ascii="Courier New" w:eastAsia="Times New Roman" w:hAnsi="Courier New" w:cs="Courier New"/>
+          <w:color w:val="808080"/>
+          <w:sz w:val="18"/>
+          <w:szCs w:val="18"/>
+          <w:lang w:eastAsia="en-GB"/>
+        </w:rPr>
+        <w:t>//put your 'permission-request stone' back in your own basket.</w:t>
+      </w:r>
+      <w:r>
+        <w:rPr>
+          <w:rFonts w:ascii="Courier New" w:eastAsia="Times New Roman" w:hAnsi="Courier New" w:cs="Courier New"/>
+          <w:color w:val="808080"/>
+          <w:sz w:val="18"/>
+          <w:szCs w:val="18"/>
+          <w:lang w:eastAsia="en-GB"/>
+        </w:rPr>
+        <w:br/>
+        <w:t xml:space="preserve">            </w:t>
+      </w:r>
+      <w:r>
+        <w:rPr>
+          <w:rFonts w:ascii="Courier New" w:eastAsia="Times New Roman" w:hAnsi="Courier New" w:cs="Courier New"/>
+          <w:color w:val="CC7832"/>
+          <w:sz w:val="18"/>
+          <w:szCs w:val="18"/>
+          <w:lang w:eastAsia="en-GB"/>
+        </w:rPr>
+        <w:t>this</w:t>
+      </w:r>
+      <w:r>
+        <w:rPr>
+          <w:rFonts w:ascii="Courier New" w:eastAsia="Times New Roman" w:hAnsi="Courier New" w:cs="Courier New"/>
+          <w:color w:val="A9B7C6"/>
+          <w:sz w:val="18"/>
+          <w:szCs w:val="18"/>
+          <w:lang w:eastAsia="en-GB"/>
+        </w:rPr>
+        <w:t>.getBasket().putStone(</w:t>
+      </w:r>
+      <w:r>
+        <w:rPr>
+          <w:rFonts w:ascii="Courier New" w:eastAsia="Times New Roman" w:hAnsi="Courier New" w:cs="Courier New"/>
+          <w:color w:val="CC7832"/>
+          <w:sz w:val="18"/>
+          <w:szCs w:val="18"/>
+          <w:lang w:eastAsia="en-GB"/>
+        </w:rPr>
+        <w:t>this</w:t>
+      </w:r>
+      <w:r>
+        <w:rPr>
+          <w:rFonts w:ascii="Courier New" w:eastAsia="Times New Roman" w:hAnsi="Courier New" w:cs="Courier New"/>
+          <w:color w:val="A9B7C6"/>
+          <w:sz w:val="18"/>
+          <w:szCs w:val="18"/>
+          <w:lang w:eastAsia="en-GB"/>
+        </w:rPr>
+        <w:t>)</w:t>
+      </w:r>
+      <w:r>
+        <w:rPr>
+          <w:rFonts w:ascii="Courier New" w:eastAsia="Times New Roman" w:hAnsi="Courier New" w:cs="Courier New"/>
+          <w:color w:val="CC7832"/>
+          <w:sz w:val="18"/>
+          <w:szCs w:val="18"/>
+          <w:lang w:eastAsia="en-GB"/>
+        </w:rPr>
+        <w:t>;</w:t>
+      </w:r>
+      <w:r>
+        <w:rPr>
+          <w:rFonts w:ascii="Courier New" w:eastAsia="Times New Roman" w:hAnsi="Courier New" w:cs="Courier New"/>
+          <w:color w:val="CC7832"/>
+          <w:sz w:val="18"/>
+          <w:szCs w:val="18"/>
+          <w:lang w:eastAsia="en-GB"/>
+        </w:rPr>
+        <w:br/>
+        <w:t xml:space="preserve">         </w:t>
+      </w:r>
+      <w:r>
+        <w:rPr>
+          <w:rFonts w:ascii="Courier New" w:eastAsia="Times New Roman" w:hAnsi="Courier New" w:cs="Courier New"/>
+          <w:color w:val="A9B7C6"/>
+          <w:sz w:val="18"/>
+          <w:szCs w:val="18"/>
+          <w:lang w:eastAsia="en-GB"/>
+        </w:rPr>
+        <w:t>}</w:t>
+      </w:r>
+      <w:r>
+        <w:rPr>
+          <w:rFonts w:ascii="Courier New" w:eastAsia="Times New Roman" w:hAnsi="Courier New" w:cs="Courier New"/>
+          <w:color w:val="A9B7C6"/>
+          <w:sz w:val="18"/>
+          <w:szCs w:val="18"/>
+          <w:lang w:eastAsia="en-GB"/>
+        </w:rPr>
+        <w:br/>
+        <w:t xml:space="preserve">      }</w:t>
+      </w:r>
+      <w:r>
+        <w:rPr>
+          <w:rFonts w:ascii="Courier New" w:eastAsia="Times New Roman" w:hAnsi="Courier New" w:cs="Courier New"/>
+          <w:color w:val="A9B7C6"/>
+          <w:sz w:val="18"/>
+          <w:szCs w:val="18"/>
+          <w:lang w:eastAsia="en-GB"/>
+        </w:rPr>
+        <w:br/>
+        <w:t xml:space="preserve">      </w:t>
+      </w:r>
+      <w:r>
+        <w:rPr>
+          <w:rFonts w:ascii="Courier New" w:eastAsia="Times New Roman" w:hAnsi="Courier New" w:cs="Courier New"/>
+          <w:color w:val="808080"/>
+          <w:sz w:val="18"/>
+          <w:szCs w:val="18"/>
+          <w:lang w:eastAsia="en-GB"/>
+        </w:rPr>
+        <w:t>//cross the pass</w:t>
+      </w:r>
+      <w:r>
+        <w:rPr>
+          <w:rFonts w:ascii="Courier New" w:eastAsia="Times New Roman" w:hAnsi="Courier New" w:cs="Courier New"/>
+          <w:color w:val="808080"/>
+          <w:sz w:val="18"/>
+          <w:szCs w:val="18"/>
+          <w:lang w:eastAsia="en-GB"/>
+        </w:rPr>
+        <w:br/>
+        <w:t xml:space="preserve">      </w:t>
+      </w:r>
+      <w:r>
+        <w:rPr>
+          <w:rFonts w:ascii="Courier New" w:eastAsia="Times New Roman" w:hAnsi="Courier New" w:cs="Courier New"/>
+          <w:color w:val="A9B7C6"/>
+          <w:sz w:val="18"/>
+          <w:szCs w:val="18"/>
+          <w:lang w:eastAsia="en-GB"/>
+        </w:rPr>
+        <w:t>crossPass()</w:t>
+      </w:r>
+      <w:r>
+        <w:rPr>
+          <w:rFonts w:ascii="Courier New" w:eastAsia="Times New Roman" w:hAnsi="Courier New" w:cs="Courier New"/>
+          <w:color w:val="CC7832"/>
+          <w:sz w:val="18"/>
+          <w:szCs w:val="18"/>
+          <w:lang w:eastAsia="en-GB"/>
+        </w:rPr>
+        <w:t>;</w:t>
+      </w:r>
+      <w:r>
+        <w:rPr>
+          <w:rFonts w:ascii="Courier New" w:eastAsia="Times New Roman" w:hAnsi="Courier New" w:cs="Courier New"/>
+          <w:color w:val="CC7832"/>
+          <w:sz w:val="18"/>
+          <w:szCs w:val="18"/>
+          <w:lang w:eastAsia="en-GB"/>
+        </w:rPr>
+        <w:br/>
+      </w:r>
+      <w:r>
+        <w:rPr>
+          <w:rFonts w:ascii="Courier New" w:eastAsia="Times New Roman" w:hAnsi="Courier New" w:cs="Courier New"/>
+          <w:color w:val="CC7832"/>
+          <w:sz w:val="18"/>
+          <w:szCs w:val="18"/>
+          <w:lang w:eastAsia="en-GB"/>
+        </w:rPr>
+        <w:br/>
+        <w:t xml:space="preserve">      </w:t>
+      </w:r>
+      <w:r>
+        <w:rPr>
+          <w:rFonts w:ascii="Courier New" w:eastAsia="Times New Roman" w:hAnsi="Courier New" w:cs="Courier New"/>
+          <w:color w:val="808080"/>
+          <w:sz w:val="18"/>
+          <w:szCs w:val="18"/>
+          <w:lang w:eastAsia="en-GB"/>
+        </w:rPr>
+        <w:t>//It is now the other rail's turn</w:t>
+      </w:r>
+      <w:r>
+        <w:rPr>
+          <w:rFonts w:ascii="Courier New" w:eastAsia="Times New Roman" w:hAnsi="Courier New" w:cs="Courier New"/>
+          <w:color w:val="808080"/>
+          <w:sz w:val="18"/>
+          <w:szCs w:val="18"/>
+          <w:lang w:eastAsia="en-GB"/>
+        </w:rPr>
+        <w:br/>
+        <w:t xml:space="preserve">      </w:t>
+      </w:r>
+      <w:r>
+        <w:rPr>
+          <w:rFonts w:ascii="Courier New" w:eastAsia="Times New Roman" w:hAnsi="Courier New" w:cs="Courier New"/>
+          <w:i/>
+          <w:iCs/>
+          <w:color w:val="A9B7C6"/>
+          <w:sz w:val="18"/>
+          <w:szCs w:val="18"/>
+          <w:lang w:eastAsia="en-GB"/>
+        </w:rPr>
+        <w:t>getSharedBasket</w:t>
+      </w:r>
+      <w:r>
+        <w:rPr>
+          <w:rFonts w:ascii="Courier New" w:eastAsia="Times New Roman" w:hAnsi="Courier New" w:cs="Courier New"/>
+          <w:color w:val="A9B7C6"/>
+          <w:sz w:val="18"/>
+          <w:szCs w:val="18"/>
+          <w:lang w:eastAsia="en-GB"/>
+        </w:rPr>
+        <w:t>().takeStone(</w:t>
+      </w:r>
+      <w:r>
+        <w:rPr>
+          <w:rFonts w:ascii="Courier New" w:eastAsia="Times New Roman" w:hAnsi="Courier New" w:cs="Courier New"/>
+          <w:color w:val="CC7832"/>
+          <w:sz w:val="18"/>
+          <w:szCs w:val="18"/>
+          <w:lang w:eastAsia="en-GB"/>
+        </w:rPr>
+        <w:t>this</w:t>
+      </w:r>
+      <w:r>
+        <w:rPr>
+          <w:rFonts w:ascii="Courier New" w:eastAsia="Times New Roman" w:hAnsi="Courier New" w:cs="Courier New"/>
+          <w:color w:val="A9B7C6"/>
+          <w:sz w:val="18"/>
+          <w:szCs w:val="18"/>
+          <w:lang w:eastAsia="en-GB"/>
+        </w:rPr>
+        <w:t>)</w:t>
+      </w:r>
+      <w:r>
+        <w:rPr>
+          <w:rFonts w:ascii="Courier New" w:eastAsia="Times New Roman" w:hAnsi="Courier New" w:cs="Courier New"/>
+          <w:color w:val="CC7832"/>
+          <w:sz w:val="18"/>
+          <w:szCs w:val="18"/>
+          <w:lang w:eastAsia="en-GB"/>
+        </w:rPr>
+        <w:t>;</w:t>
+      </w:r>
+      <w:r>
+        <w:rPr>
+          <w:rFonts w:ascii="Courier New" w:eastAsia="Times New Roman" w:hAnsi="Courier New" w:cs="Courier New"/>
+          <w:color w:val="CC7832"/>
+          <w:sz w:val="18"/>
+          <w:szCs w:val="18"/>
+          <w:lang w:eastAsia="en-GB"/>
+        </w:rPr>
+        <w:br/>
+        <w:t xml:space="preserve">      </w:t>
+      </w:r>
+      <w:r>
+        <w:rPr>
+          <w:rFonts w:ascii="Courier New" w:eastAsia="Times New Roman" w:hAnsi="Courier New" w:cs="Courier New"/>
+          <w:i/>
+          <w:iCs/>
+          <w:color w:val="A9B7C6"/>
+          <w:sz w:val="18"/>
+          <w:szCs w:val="18"/>
+          <w:lang w:eastAsia="en-GB"/>
+        </w:rPr>
+        <w:t>getSharedBasket</w:t>
+      </w:r>
+      <w:r>
+        <w:rPr>
+          <w:rFonts w:ascii="Courier New" w:eastAsia="Times New Roman" w:hAnsi="Courier New" w:cs="Courier New"/>
+          <w:color w:val="A9B7C6"/>
+          <w:sz w:val="18"/>
+          <w:szCs w:val="18"/>
+          <w:lang w:eastAsia="en-GB"/>
+        </w:rPr>
+        <w:t>().putStone(otherRail)</w:t>
+      </w:r>
+      <w:r>
+        <w:rPr>
+          <w:rFonts w:ascii="Courier New" w:eastAsia="Times New Roman" w:hAnsi="Courier New" w:cs="Courier New"/>
+          <w:color w:val="CC7832"/>
+          <w:sz w:val="18"/>
+          <w:szCs w:val="18"/>
+          <w:lang w:eastAsia="en-GB"/>
+        </w:rPr>
+        <w:t>;</w:t>
+      </w:r>
+      <w:r>
+        <w:rPr>
+          <w:rFonts w:ascii="Courier New" w:eastAsia="Times New Roman" w:hAnsi="Courier New" w:cs="Courier New"/>
+          <w:color w:val="CC7832"/>
+          <w:sz w:val="18"/>
+          <w:szCs w:val="18"/>
+          <w:lang w:eastAsia="en-GB"/>
+        </w:rPr>
+        <w:br/>
+      </w:r>
+      <w:r>
+        <w:rPr>
+          <w:rFonts w:ascii="Courier New" w:eastAsia="Times New Roman" w:hAnsi="Courier New" w:cs="Courier New"/>
+          <w:color w:val="CC7832"/>
+          <w:sz w:val="18"/>
+          <w:szCs w:val="18"/>
+          <w:lang w:eastAsia="en-GB"/>
+        </w:rPr>
+        <w:br/>
+        <w:t xml:space="preserve">      </w:t>
+      </w:r>
+      <w:r>
+        <w:rPr>
+          <w:rFonts w:ascii="Courier New" w:eastAsia="Times New Roman" w:hAnsi="Courier New" w:cs="Courier New"/>
+          <w:color w:val="808080"/>
+          <w:sz w:val="18"/>
+          <w:szCs w:val="18"/>
+          <w:lang w:eastAsia="en-GB"/>
+        </w:rPr>
+        <w:t>//remove the 'permission-request stone' from your own basket.</w:t>
+      </w:r>
+      <w:r>
+        <w:rPr>
+          <w:rFonts w:ascii="Courier New" w:eastAsia="Times New Roman" w:hAnsi="Courier New" w:cs="Courier New"/>
+          <w:color w:val="808080"/>
+          <w:sz w:val="18"/>
+          <w:szCs w:val="18"/>
+          <w:lang w:eastAsia="en-GB"/>
+        </w:rPr>
+        <w:br/>
+        <w:t xml:space="preserve">      </w:t>
+      </w:r>
+      <w:r>
+        <w:rPr>
+          <w:rFonts w:ascii="Courier New" w:eastAsia="Times New Roman" w:hAnsi="Courier New" w:cs="Courier New"/>
+          <w:color w:val="CC7832"/>
+          <w:sz w:val="18"/>
+          <w:szCs w:val="18"/>
+          <w:lang w:eastAsia="en-GB"/>
+        </w:rPr>
+        <w:t>this</w:t>
+      </w:r>
+      <w:r>
+        <w:rPr>
+          <w:rFonts w:ascii="Courier New" w:eastAsia="Times New Roman" w:hAnsi="Courier New" w:cs="Courier New"/>
+          <w:color w:val="A9B7C6"/>
+          <w:sz w:val="18"/>
+          <w:szCs w:val="18"/>
+          <w:lang w:eastAsia="en-GB"/>
+        </w:rPr>
+        <w:t>.getBasket().takeStone(</w:t>
+      </w:r>
+      <w:r>
+        <w:rPr>
+          <w:rFonts w:ascii="Courier New" w:eastAsia="Times New Roman" w:hAnsi="Courier New" w:cs="Courier New"/>
+          <w:color w:val="CC7832"/>
+          <w:sz w:val="18"/>
+          <w:szCs w:val="18"/>
+          <w:lang w:eastAsia="en-GB"/>
+        </w:rPr>
+        <w:t>this</w:t>
+      </w:r>
+      <w:r>
+        <w:rPr>
+          <w:rFonts w:ascii="Courier New" w:eastAsia="Times New Roman" w:hAnsi="Courier New" w:cs="Courier New"/>
+          <w:color w:val="A9B7C6"/>
+          <w:sz w:val="18"/>
+          <w:szCs w:val="18"/>
+          <w:lang w:eastAsia="en-GB"/>
+        </w:rPr>
+        <w:t>)</w:t>
+      </w:r>
+      <w:r>
+        <w:rPr>
+          <w:rFonts w:ascii="Courier New" w:eastAsia="Times New Roman" w:hAnsi="Courier New" w:cs="Courier New"/>
+          <w:color w:val="CC7832"/>
+          <w:sz w:val="18"/>
+          <w:szCs w:val="18"/>
+          <w:lang w:eastAsia="en-GB"/>
+        </w:rPr>
+        <w:t>;</w:t>
+      </w:r>
+      <w:r>
+        <w:rPr>
+          <w:rFonts w:ascii="Courier New" w:eastAsia="Times New Roman" w:hAnsi="Courier New" w:cs="Courier New"/>
+          <w:color w:val="CC7832"/>
+          <w:sz w:val="18"/>
+          <w:szCs w:val="18"/>
+          <w:lang w:eastAsia="en-GB"/>
+        </w:rPr>
+        <w:br/>
+        <w:t xml:space="preserve">   </w:t>
+      </w:r>
+      <w:r>
+        <w:rPr>
+          <w:rFonts w:ascii="Courier New" w:eastAsia="Times New Roman" w:hAnsi="Courier New" w:cs="Courier New"/>
+          <w:color w:val="A9B7C6"/>
+          <w:sz w:val="18"/>
+          <w:szCs w:val="18"/>
+          <w:lang w:eastAsia="en-GB"/>
+        </w:rPr>
+        <w:t>}</w:t>
+      </w:r>
+      <w:r>
+        <w:rPr>
+          <w:rFonts w:ascii="Courier New" w:eastAsia="Times New Roman" w:hAnsi="Courier New" w:cs="Courier New"/>
+          <w:color w:val="A9B7C6"/>
+          <w:sz w:val="18"/>
+          <w:szCs w:val="18"/>
+          <w:lang w:eastAsia="en-GB"/>
+        </w:rPr>
+        <w:br/>
+        <w:t>}</w:t>
+      </w:r>
+    </w:p>
+    <w:p>
+      <w:pPr>
+        <w:pStyle w:val="Heading2"/>
+        <w:rPr>
+          <w:lang w:eastAsia="en-GB"/>
+        </w:rPr>
+      </w:pPr>
+      <w:r>
+        <w:rPr>
+          <w:lang w:eastAsia="en-GB"/>
+        </w:rPr>
+        <w:lastRenderedPageBreak/>
+        <w:t>Self Evaulation.</w:t>
+      </w:r>
+    </w:p>
+    <w:p>
+      <w:pPr>
+        <w:rPr>
+          <w:lang w:eastAsia="en-GB"/>
+        </w:rPr>
+      </w:pPr>
+      <w:r>
+        <w:rPr>
+          <w:lang w:eastAsia="en-GB"/>
+        </w:rPr>
+        <w:t>For 3 marks, I was asked to provide a Mostly correct implementation using train code. Extending this to 4 marks required a correct implementation.</w:t>
+      </w:r>
+    </w:p>
+    <w:p>
+      <w:pPr>
+        <w:rPr>
+          <w:lang w:eastAsia="en-GB"/>
+        </w:rPr>
+      </w:pPr>
+      <w:r>
+        <w:rPr>
+          <w:lang w:eastAsia="en-GB"/>
+        </w:rPr>
+        <w:t>My implementation works as it should and provides a faithful recreation of Dekker’s algorithm whilst pertaining to the ‘train-code’ conventions established in the template.</w:t>
+      </w:r>
+    </w:p>
+    <w:p>
+      <w:pPr>
+        <w:rPr>
+          <w:lang w:eastAsia="en-GB"/>
+        </w:rPr>
+      </w:pPr>
+      <w:r>
+        <w:rPr>
+          <w:lang w:eastAsia="en-GB"/>
+        </w:rPr>
+        <w:t>For a full 5 marks, I was asked to provide a detailed analysis of code. Throughout both section 1 and 2 I provide detailed analysis’ and walkthroughs of scenarios in concurrent critical section code.</w:t>
+      </w:r>
+    </w:p>
+    <w:p>
+      <w:pPr>
+        <w:rPr>
+          <w:lang w:eastAsia="en-GB"/>
+        </w:rPr>
+      </w:pPr>
+      <w:r>
+        <w:rPr>
+          <w:lang w:eastAsia="en-GB"/>
+        </w:rPr>
+        <w:t>For the reasons stated above, I believe my work is worth the full 5/5 marks available this week.</w:t>
       </w:r>
       <w:bookmarkStart w:id="0" w:name="_GoBack"/>
       <w:bookmarkEnd w:id="0"/>
@@ -23080,7 +26260,7 @@
 </file>
 
 <file path=customXml/itemProps2.xml><?xml version="1.0" encoding="utf-8"?>
-<ds:datastoreItem xmlns:ds="http://schemas.openxmlformats.org/officeDocument/2006/customXml" ds:itemID="{B022228E-926C-4F8C-AA6D-9B397A0363BC}">
+<ds:datastoreItem xmlns:ds="http://schemas.openxmlformats.org/officeDocument/2006/customXml" ds:itemID="{A25D13AF-75EE-49CA-9836-F586EC9EC6C0}">
   <ds:schemaRefs>
     <ds:schemaRef ds:uri="http://schemas.openxmlformats.org/officeDocument/2006/bibliography"/>
   </ds:schemaRefs>

</xml_diff>

<commit_message>
08.02.2019 Week 15 started, cannot do, need help
</commit_message>
<xml_diff>
--- a/APD Logbook - Part 2.doc.docx
+++ b/APD Logbook - Part 2.doc.docx
@@ -10,7 +10,6 @@
           <w:docPartUnique/>
         </w:docPartObj>
       </w:sdtPr>
-      <w:sdtEndPr/>
       <w:sdtContent>
         <w:p>
           <w:r>
@@ -359,7 +358,6 @@
                                   <w:dataBinding w:prefixMappings="xmlns:ns0='http://purl.org/dc/elements/1.1/' xmlns:ns1='http://schemas.openxmlformats.org/package/2006/metadata/core-properties' " w:xpath="/ns1:coreProperties[1]/ns0:creator[1]" w:storeItemID="{6C3C8BC8-F283-45AE-878A-BAB7291924A1}"/>
                                   <w:text/>
                                 </w:sdtPr>
-                                <w:sdtEndPr/>
                                 <w:sdtContent>
                                   <w:p>
                                     <w:pPr>
@@ -405,7 +403,6 @@
                                     <w:dataBinding w:prefixMappings="xmlns:ns0='http://schemas.microsoft.com/office/2006/coverPageProps' " w:xpath="/ns0:CoverPageProperties[1]/ns0:CompanyEmail[1]" w:storeItemID="{55AF091B-3C7A-41E3-B477-F2FDAA23CFDA}"/>
                                     <w:text/>
                                   </w:sdtPr>
-                                  <w:sdtEndPr/>
                                   <w:sdtContent>
                                     <w:r>
                                       <w:rPr>
@@ -460,7 +457,6 @@
                             <w:dataBinding w:prefixMappings="xmlns:ns0='http://purl.org/dc/elements/1.1/' xmlns:ns1='http://schemas.openxmlformats.org/package/2006/metadata/core-properties' " w:xpath="/ns1:coreProperties[1]/ns0:creator[1]" w:storeItemID="{6C3C8BC8-F283-45AE-878A-BAB7291924A1}"/>
                             <w:text/>
                           </w:sdtPr>
-                          <w:sdtEndPr/>
                           <w:sdtContent>
                             <w:p>
                               <w:pPr>
@@ -506,7 +502,6 @@
                               <w:dataBinding w:prefixMappings="xmlns:ns0='http://schemas.microsoft.com/office/2006/coverPageProps' " w:xpath="/ns0:CoverPageProperties[1]/ns0:CompanyEmail[1]" w:storeItemID="{55AF091B-3C7A-41E3-B477-F2FDAA23CFDA}"/>
                               <w:text/>
                             </w:sdtPr>
-                            <w:sdtEndPr/>
                             <w:sdtContent>
                               <w:r>
                                 <w:rPr>
@@ -645,7 +640,6 @@
                                   <w:dataBinding w:prefixMappings="xmlns:ns0='http://purl.org/dc/elements/1.1/' xmlns:ns1='http://schemas.openxmlformats.org/package/2006/metadata/core-properties' " w:xpath="/ns1:coreProperties[1]/ns0:subject[1]" w:storeItemID="{6C3C8BC8-F283-45AE-878A-BAB7291924A1}"/>
                                   <w:text/>
                                 </w:sdtPr>
-                                <w:sdtEndPr/>
                                 <w:sdtContent>
                                   <w:p>
                                     <w:pPr>
@@ -747,7 +741,6 @@
                             <w:dataBinding w:prefixMappings="xmlns:ns0='http://purl.org/dc/elements/1.1/' xmlns:ns1='http://schemas.openxmlformats.org/package/2006/metadata/core-properties' " w:xpath="/ns1:coreProperties[1]/ns0:subject[1]" w:storeItemID="{6C3C8BC8-F283-45AE-878A-BAB7291924A1}"/>
                             <w:text/>
                           </w:sdtPr>
-                          <w:sdtEndPr/>
                           <w:sdtContent>
                             <w:p>
                               <w:pPr>
@@ -11196,8 +11189,6 @@
         </w:rPr>
         <w:t>NOTE: My results assume each action has an equal probability of being executed. This is not the case in real hardware, and these are merely theoretical answer. The real probabilities are likely much closer than the concluded ones here.</w:t>
       </w:r>
-      <w:bookmarkStart w:id="0" w:name="_GoBack"/>
-      <w:bookmarkEnd w:id="0"/>
     </w:p>
     <w:p>
       <w:pPr>
@@ -29679,6 +29670,2517 @@
         </w:rPr>
         <w:t>For the reasons stated above, I believe my work is worth the full 5/5 marks available this week.</w:t>
       </w:r>
+    </w:p>
+    <w:p>
+      <w:pPr>
+        <w:rPr>
+          <w:lang w:eastAsia="en-GB"/>
+        </w:rPr>
+      </w:pPr>
+      <w:r>
+        <w:rPr>
+          <w:lang w:eastAsia="en-GB"/>
+        </w:rPr>
+        <w:br w:type="page"/>
+      </w:r>
+    </w:p>
+    <w:p>
+      <w:pPr>
+        <w:pStyle w:val="Heading1"/>
+        <w:rPr>
+          <w:sz w:val="56"/>
+          <w:szCs w:val="56"/>
+          <w:u w:val="single"/>
+          <w:lang w:eastAsia="en-GB"/>
+        </w:rPr>
+      </w:pPr>
+      <w:r>
+        <w:rPr>
+          <w:sz w:val="56"/>
+          <w:szCs w:val="56"/>
+          <w:u w:val="single"/>
+          <w:lang w:eastAsia="en-GB"/>
+        </w:rPr>
+        <w:lastRenderedPageBreak/>
+        <w:t>Practical 11 (Week 15)</w:t>
+      </w:r>
+    </w:p>
+    <w:p>
+      <w:pPr>
+        <w:pStyle w:val="Heading2"/>
+        <w:rPr>
+          <w:lang w:eastAsia="en-GB"/>
+        </w:rPr>
+      </w:pPr>
+      <w:r>
+        <w:rPr>
+          <w:lang w:eastAsia="en-GB"/>
+        </w:rPr>
+        <w:t>(Logbook) Questions</w:t>
+      </w:r>
+    </w:p>
+    <w:p>
+      <w:pPr>
+        <w:rPr>
+          <w:lang w:eastAsia="en-GB"/>
+        </w:rPr>
+      </w:pPr>
+      <w:r>
+        <w:rPr>
+          <w:lang w:eastAsia="en-GB"/>
+        </w:rPr>
+        <w:t>Programme arguments</w:t>
+      </w:r>
+    </w:p>
+    <w:p>
+      <w:pPr>
+        <w:pStyle w:val="ListParagraph"/>
+        <w:numPr>
+          <w:ilvl w:val="0"/>
+          <w:numId w:val="8"/>
+        </w:numPr>
+        <w:rPr>
+          <w:lang w:eastAsia="en-GB"/>
+        </w:rPr>
+      </w:pPr>
+      <w:r>
+        <w:rPr>
+          <w:b/>
+          <w:lang w:eastAsia="en-GB"/>
+        </w:rPr>
+        <w:t>Buffer size</w:t>
+      </w:r>
+    </w:p>
+    <w:p>
+      <w:pPr>
+        <w:pStyle w:val="ListParagraph"/>
+        <w:numPr>
+          <w:ilvl w:val="1"/>
+          <w:numId w:val="8"/>
+        </w:numPr>
+        <w:rPr>
+          <w:lang w:eastAsia="en-GB"/>
+        </w:rPr>
+      </w:pPr>
+      <w:r>
+        <w:rPr>
+          <w:lang w:eastAsia="en-GB"/>
+        </w:rPr>
+        <w:t xml:space="preserve">Positive, </w:t>
+      </w:r>
+      <w:proofErr w:type="spellStart"/>
+      <w:r>
+        <w:rPr>
+          <w:lang w:eastAsia="en-GB"/>
+        </w:rPr>
+        <w:t>non zero</w:t>
+      </w:r>
+      <w:proofErr w:type="spellEnd"/>
+      <w:r>
+        <w:rPr>
+          <w:lang w:eastAsia="en-GB"/>
+        </w:rPr>
+        <w:t>, integer.</w:t>
+      </w:r>
+    </w:p>
+    <w:p>
+      <w:pPr>
+        <w:pStyle w:val="ListParagraph"/>
+        <w:numPr>
+          <w:ilvl w:val="0"/>
+          <w:numId w:val="8"/>
+        </w:numPr>
+        <w:rPr>
+          <w:lang w:eastAsia="en-GB"/>
+        </w:rPr>
+      </w:pPr>
+      <w:r>
+        <w:rPr>
+          <w:b/>
+          <w:lang w:eastAsia="en-GB"/>
+        </w:rPr>
+        <w:t>Run time</w:t>
+      </w:r>
+    </w:p>
+    <w:p>
+      <w:pPr>
+        <w:pStyle w:val="ListParagraph"/>
+        <w:numPr>
+          <w:ilvl w:val="1"/>
+          <w:numId w:val="8"/>
+        </w:numPr>
+        <w:rPr>
+          <w:lang w:eastAsia="en-GB"/>
+        </w:rPr>
+      </w:pPr>
+      <w:r>
+        <w:rPr>
+          <w:lang w:eastAsia="en-GB"/>
+        </w:rPr>
+        <w:t>Positive Integer/Decimal.</w:t>
+      </w:r>
+    </w:p>
+    <w:p>
+      <w:pPr>
+        <w:pStyle w:val="ListParagraph"/>
+        <w:numPr>
+          <w:ilvl w:val="1"/>
+          <w:numId w:val="8"/>
+        </w:numPr>
+        <w:rPr>
+          <w:lang w:eastAsia="en-GB"/>
+        </w:rPr>
+      </w:pPr>
+      <w:r>
+        <w:rPr>
+          <w:lang w:eastAsia="en-GB"/>
+        </w:rPr>
+        <w:t>Specifies the seconds the buffer system should run for.</w:t>
+      </w:r>
+    </w:p>
+    <w:p>
+      <w:pPr>
+        <w:pStyle w:val="ListParagraph"/>
+        <w:numPr>
+          <w:ilvl w:val="0"/>
+          <w:numId w:val="8"/>
+        </w:numPr>
+        <w:rPr>
+          <w:lang w:eastAsia="en-GB"/>
+        </w:rPr>
+      </w:pPr>
+      <w:r>
+        <w:rPr>
+          <w:b/>
+          <w:lang w:eastAsia="en-GB"/>
+        </w:rPr>
+        <w:t>Producer delay</w:t>
+      </w:r>
+    </w:p>
+    <w:p>
+      <w:pPr>
+        <w:pStyle w:val="ListParagraph"/>
+        <w:numPr>
+          <w:ilvl w:val="1"/>
+          <w:numId w:val="8"/>
+        </w:numPr>
+        <w:rPr>
+          <w:lang w:eastAsia="en-GB"/>
+        </w:rPr>
+      </w:pPr>
+      <w:r>
+        <w:rPr>
+          <w:lang w:eastAsia="en-GB"/>
+        </w:rPr>
+        <w:t>Positive Integer/</w:t>
+      </w:r>
+      <w:proofErr w:type="spellStart"/>
+      <w:r>
+        <w:rPr>
+          <w:lang w:eastAsia="en-GB"/>
+        </w:rPr>
+        <w:t>Decial</w:t>
+      </w:r>
+      <w:proofErr w:type="spellEnd"/>
+      <w:r>
+        <w:rPr>
+          <w:lang w:eastAsia="en-GB"/>
+        </w:rPr>
+        <w:t>.</w:t>
+      </w:r>
+    </w:p>
+    <w:p>
+      <w:pPr>
+        <w:pStyle w:val="ListParagraph"/>
+        <w:numPr>
+          <w:ilvl w:val="2"/>
+          <w:numId w:val="8"/>
+        </w:numPr>
+        <w:rPr>
+          <w:lang w:eastAsia="en-GB"/>
+        </w:rPr>
+      </w:pPr>
+      <w:r>
+        <w:rPr>
+          <w:lang w:eastAsia="en-GB"/>
+        </w:rPr>
+        <w:t>OR slow (2.0) / medium (1.0) / fast (0.5)</w:t>
+      </w:r>
+    </w:p>
+    <w:p>
+      <w:pPr>
+        <w:pStyle w:val="ListParagraph"/>
+        <w:numPr>
+          <w:ilvl w:val="1"/>
+          <w:numId w:val="8"/>
+        </w:numPr>
+        <w:rPr>
+          <w:lang w:eastAsia="en-GB"/>
+        </w:rPr>
+      </w:pPr>
+      <w:r>
+        <w:rPr>
+          <w:lang w:eastAsia="en-GB"/>
+        </w:rPr>
+        <w:t>Producer pauses between each buffer access for a random time between zero and this value.</w:t>
+      </w:r>
+    </w:p>
+    <w:p>
+      <w:pPr>
+        <w:pStyle w:val="ListParagraph"/>
+        <w:numPr>
+          <w:ilvl w:val="0"/>
+          <w:numId w:val="8"/>
+        </w:numPr>
+        <w:rPr>
+          <w:lang w:eastAsia="en-GB"/>
+        </w:rPr>
+      </w:pPr>
+      <w:r>
+        <w:rPr>
+          <w:b/>
+          <w:lang w:eastAsia="en-GB"/>
+        </w:rPr>
+        <w:t>Consumer delay</w:t>
+      </w:r>
+    </w:p>
+    <w:p>
+      <w:pPr>
+        <w:pStyle w:val="ListParagraph"/>
+        <w:numPr>
+          <w:ilvl w:val="1"/>
+          <w:numId w:val="8"/>
+        </w:numPr>
+        <w:rPr>
+          <w:lang w:eastAsia="en-GB"/>
+        </w:rPr>
+      </w:pPr>
+      <w:r>
+        <w:rPr>
+          <w:lang w:eastAsia="en-GB"/>
+        </w:rPr>
+        <w:t>Same as producer delay, but for the consumer.</w:t>
+      </w:r>
+    </w:p>
+    <w:p>
+      <w:pPr>
+        <w:rPr>
+          <w:lang w:eastAsia="en-GB"/>
+        </w:rPr>
+      </w:pPr>
+      <w:r>
+        <w:rPr>
+          <w:lang w:eastAsia="en-GB"/>
+        </w:rPr>
+        <w:br w:type="page"/>
+      </w:r>
+    </w:p>
+    <w:p>
+      <w:pPr>
+        <w:pStyle w:val="Heading3"/>
+        <w:rPr>
+          <w:lang w:eastAsia="en-GB"/>
+        </w:rPr>
+      </w:pPr>
+      <w:r>
+        <w:rPr>
+          <w:lang w:eastAsia="en-GB"/>
+        </w:rPr>
+        <w:lastRenderedPageBreak/>
+        <w:t>Question 1</w:t>
+      </w:r>
+    </w:p>
+    <w:p>
+      <w:pPr>
+        <w:rPr>
+          <w:lang w:eastAsia="en-GB"/>
+        </w:rPr>
+      </w:pPr>
+      <w:r>
+        <w:rPr>
+          <w:lang w:eastAsia="en-GB"/>
+        </w:rPr>
+        <w:t>The order of the ‘</w:t>
+      </w:r>
+      <w:proofErr w:type="spellStart"/>
+      <w:r>
+        <w:rPr>
+          <w:i/>
+          <w:lang w:eastAsia="en-GB"/>
+        </w:rPr>
+        <w:t>criticalSection.P</w:t>
+      </w:r>
+      <w:proofErr w:type="spellEnd"/>
+      <w:r>
+        <w:rPr>
+          <w:i/>
+          <w:lang w:eastAsia="en-GB"/>
+        </w:rPr>
+        <w:t>()’</w:t>
+      </w:r>
+      <w:r>
+        <w:rPr>
+          <w:lang w:eastAsia="en-GB"/>
+        </w:rPr>
+        <w:t xml:space="preserve"> and </w:t>
+      </w:r>
+      <w:r>
+        <w:rPr>
+          <w:i/>
+          <w:lang w:eastAsia="en-GB"/>
+        </w:rPr>
+        <w:t>‘</w:t>
+      </w:r>
+      <w:proofErr w:type="spellStart"/>
+      <w:r>
+        <w:rPr>
+          <w:i/>
+          <w:lang w:eastAsia="en-GB"/>
+        </w:rPr>
+        <w:t>noOfElements.P</w:t>
+      </w:r>
+      <w:proofErr w:type="spellEnd"/>
+      <w:r>
+        <w:rPr>
+          <w:i/>
+          <w:lang w:eastAsia="en-GB"/>
+        </w:rPr>
+        <w:t>()’</w:t>
+      </w:r>
+      <w:r>
+        <w:rPr>
+          <w:lang w:eastAsia="en-GB"/>
+        </w:rPr>
+        <w:t xml:space="preserve"> in the </w:t>
+      </w:r>
+      <w:r>
+        <w:rPr>
+          <w:i/>
+          <w:lang w:eastAsia="en-GB"/>
+        </w:rPr>
+        <w:t>‘Buffer’</w:t>
+      </w:r>
+      <w:r>
+        <w:rPr>
+          <w:lang w:eastAsia="en-GB"/>
+        </w:rPr>
+        <w:t xml:space="preserve"> class’s </w:t>
+      </w:r>
+      <w:r>
+        <w:rPr>
+          <w:i/>
+          <w:lang w:eastAsia="en-GB"/>
+        </w:rPr>
+        <w:t>‘</w:t>
+      </w:r>
+      <w:proofErr w:type="gramStart"/>
+      <w:r>
+        <w:rPr>
+          <w:i/>
+          <w:lang w:eastAsia="en-GB"/>
+        </w:rPr>
+        <w:t>get(</w:t>
+      </w:r>
+      <w:proofErr w:type="gramEnd"/>
+      <w:r>
+        <w:rPr>
+          <w:i/>
+          <w:lang w:eastAsia="en-GB"/>
+        </w:rPr>
+        <w:t>)’</w:t>
+      </w:r>
+      <w:r>
+        <w:rPr>
+          <w:lang w:eastAsia="en-GB"/>
+        </w:rPr>
+        <w:t xml:space="preserve"> method is essential.</w:t>
+      </w:r>
+    </w:p>
+    <w:p>
+      <w:pPr>
+        <w:rPr>
+          <w:lang w:eastAsia="en-GB"/>
+        </w:rPr>
+      </w:pPr>
+      <w:r>
+        <w:rPr>
+          <w:lang w:eastAsia="en-GB"/>
+        </w:rPr>
+        <w:t xml:space="preserve">However the other of the </w:t>
+      </w:r>
+      <w:r>
+        <w:rPr>
+          <w:i/>
+          <w:lang w:eastAsia="en-GB"/>
+        </w:rPr>
+        <w:t>‘</w:t>
+      </w:r>
+      <w:proofErr w:type="gramStart"/>
+      <w:r>
+        <w:rPr>
+          <w:i/>
+          <w:lang w:eastAsia="en-GB"/>
+        </w:rPr>
+        <w:t>vote(</w:t>
+      </w:r>
+      <w:proofErr w:type="gramEnd"/>
+      <w:r>
+        <w:rPr>
+          <w:i/>
+          <w:lang w:eastAsia="en-GB"/>
+        </w:rPr>
+        <w:t>)s’</w:t>
+      </w:r>
+      <w:r>
+        <w:rPr>
+          <w:lang w:eastAsia="en-GB"/>
+        </w:rPr>
+        <w:t xml:space="preserve"> in the same class’s </w:t>
+      </w:r>
+      <w:r>
+        <w:rPr>
+          <w:i/>
+          <w:lang w:eastAsia="en-GB"/>
+        </w:rPr>
+        <w:t>‘put()’</w:t>
+      </w:r>
+      <w:r>
+        <w:rPr>
+          <w:lang w:eastAsia="en-GB"/>
+        </w:rPr>
+        <w:t xml:space="preserve"> method are not.</w:t>
+      </w:r>
+    </w:p>
+    <w:p>
+      <w:pPr>
+        <w:pStyle w:val="Heading4"/>
+        <w:rPr>
+          <w:lang w:eastAsia="en-GB"/>
+        </w:rPr>
+      </w:pPr>
+      <w:r>
+        <w:rPr>
+          <w:lang w:eastAsia="en-GB"/>
+        </w:rPr>
+        <w:t>Identify the corresponding piece of code in the ‘Buffer’ class and make the change.</w:t>
+      </w:r>
+    </w:p>
+    <w:p>
+      <w:pPr>
+        <w:pStyle w:val="Heading5"/>
+        <w:rPr>
+          <w:lang w:eastAsia="en-GB"/>
+        </w:rPr>
+      </w:pPr>
+      <w:r>
+        <w:rPr>
+          <w:lang w:eastAsia="en-GB"/>
+        </w:rPr>
+        <w:t>Previous code.</w:t>
+      </w:r>
+    </w:p>
+    <w:p>
+      <w:pPr>
+        <w:shd w:val="clear" w:color="auto" w:fill="2B2B2B"/>
+        <w:tabs>
+          <w:tab w:val="left" w:pos="916"/>
+          <w:tab w:val="left" w:pos="1832"/>
+          <w:tab w:val="left" w:pos="2748"/>
+          <w:tab w:val="left" w:pos="3664"/>
+          <w:tab w:val="left" w:pos="4580"/>
+          <w:tab w:val="left" w:pos="5496"/>
+          <w:tab w:val="left" w:pos="6412"/>
+          <w:tab w:val="left" w:pos="7328"/>
+          <w:tab w:val="left" w:pos="8244"/>
+          <w:tab w:val="left" w:pos="9160"/>
+          <w:tab w:val="left" w:pos="10076"/>
+          <w:tab w:val="left" w:pos="10992"/>
+          <w:tab w:val="left" w:pos="11908"/>
+          <w:tab w:val="left" w:pos="12824"/>
+          <w:tab w:val="left" w:pos="13740"/>
+          <w:tab w:val="left" w:pos="14656"/>
+        </w:tabs>
+        <w:spacing w:after="0" w:line="240" w:lineRule="auto"/>
+        <w:rPr>
+          <w:rFonts w:ascii="Courier New" w:eastAsia="Times New Roman" w:hAnsi="Courier New" w:cs="Courier New"/>
+          <w:color w:val="A9B7C6"/>
+          <w:sz w:val="18"/>
+          <w:szCs w:val="18"/>
+          <w:lang w:eastAsia="en-GB"/>
+        </w:rPr>
+      </w:pPr>
+      <w:r>
+        <w:rPr>
+          <w:rFonts w:ascii="Courier New" w:eastAsia="Times New Roman" w:hAnsi="Courier New" w:cs="Courier New"/>
+          <w:color w:val="CC7832"/>
+          <w:sz w:val="18"/>
+          <w:szCs w:val="18"/>
+          <w:lang w:eastAsia="en-GB"/>
+        </w:rPr>
+        <w:t xml:space="preserve">public </w:t>
+      </w:r>
+      <w:proofErr w:type="spellStart"/>
+      <w:r>
+        <w:rPr>
+          <w:rFonts w:ascii="Courier New" w:eastAsia="Times New Roman" w:hAnsi="Courier New" w:cs="Courier New"/>
+          <w:color w:val="CC7832"/>
+          <w:sz w:val="18"/>
+          <w:szCs w:val="18"/>
+          <w:lang w:eastAsia="en-GB"/>
+        </w:rPr>
+        <w:t>boolean</w:t>
+      </w:r>
+      <w:proofErr w:type="spellEnd"/>
+      <w:r>
+        <w:rPr>
+          <w:rFonts w:ascii="Courier New" w:eastAsia="Times New Roman" w:hAnsi="Courier New" w:cs="Courier New"/>
+          <w:color w:val="CC7832"/>
+          <w:sz w:val="18"/>
+          <w:szCs w:val="18"/>
+          <w:lang w:eastAsia="en-GB"/>
+        </w:rPr>
+        <w:t xml:space="preserve"> </w:t>
+      </w:r>
+      <w:r>
+        <w:rPr>
+          <w:rFonts w:ascii="Courier New" w:eastAsia="Times New Roman" w:hAnsi="Courier New" w:cs="Courier New"/>
+          <w:color w:val="FFC66D"/>
+          <w:sz w:val="18"/>
+          <w:szCs w:val="18"/>
+          <w:lang w:eastAsia="en-GB"/>
+        </w:rPr>
+        <w:t>put</w:t>
+      </w:r>
+      <w:r>
+        <w:rPr>
+          <w:rFonts w:ascii="Courier New" w:eastAsia="Times New Roman" w:hAnsi="Courier New" w:cs="Courier New"/>
+          <w:color w:val="A9B7C6"/>
+          <w:sz w:val="18"/>
+          <w:szCs w:val="18"/>
+          <w:lang w:eastAsia="en-GB"/>
+        </w:rPr>
+        <w:t>(</w:t>
+      </w:r>
+      <w:r>
+        <w:rPr>
+          <w:rFonts w:ascii="Courier New" w:eastAsia="Times New Roman" w:hAnsi="Courier New" w:cs="Courier New"/>
+          <w:color w:val="507874"/>
+          <w:sz w:val="18"/>
+          <w:szCs w:val="18"/>
+          <w:lang w:eastAsia="en-GB"/>
+        </w:rPr>
+        <w:t xml:space="preserve">T </w:t>
+      </w:r>
+      <w:r>
+        <w:rPr>
+          <w:rFonts w:ascii="Courier New" w:eastAsia="Times New Roman" w:hAnsi="Courier New" w:cs="Courier New"/>
+          <w:color w:val="A9B7C6"/>
+          <w:sz w:val="18"/>
+          <w:szCs w:val="18"/>
+          <w:lang w:eastAsia="en-GB"/>
+        </w:rPr>
+        <w:t xml:space="preserve">item) </w:t>
+      </w:r>
+      <w:r>
+        <w:rPr>
+          <w:rFonts w:ascii="Courier New" w:eastAsia="Times New Roman" w:hAnsi="Courier New" w:cs="Courier New"/>
+          <w:color w:val="CC7832"/>
+          <w:sz w:val="18"/>
+          <w:szCs w:val="18"/>
+          <w:lang w:eastAsia="en-GB"/>
+        </w:rPr>
+        <w:t xml:space="preserve">throws </w:t>
+      </w:r>
+      <w:proofErr w:type="spellStart"/>
+      <w:r>
+        <w:rPr>
+          <w:rFonts w:ascii="Courier New" w:eastAsia="Times New Roman" w:hAnsi="Courier New" w:cs="Courier New"/>
+          <w:color w:val="A9B7C6"/>
+          <w:sz w:val="18"/>
+          <w:szCs w:val="18"/>
+          <w:lang w:eastAsia="en-GB"/>
+        </w:rPr>
+        <w:t>BufferError</w:t>
+      </w:r>
+      <w:proofErr w:type="spellEnd"/>
+      <w:r>
+        <w:rPr>
+          <w:rFonts w:ascii="Courier New" w:eastAsia="Times New Roman" w:hAnsi="Courier New" w:cs="Courier New"/>
+          <w:color w:val="CC7832"/>
+          <w:sz w:val="18"/>
+          <w:szCs w:val="18"/>
+          <w:lang w:eastAsia="en-GB"/>
+        </w:rPr>
+        <w:t xml:space="preserve">, </w:t>
+      </w:r>
+      <w:proofErr w:type="spellStart"/>
+      <w:r>
+        <w:rPr>
+          <w:rFonts w:ascii="Courier New" w:eastAsia="Times New Roman" w:hAnsi="Courier New" w:cs="Courier New"/>
+          <w:color w:val="A9B7C6"/>
+          <w:sz w:val="18"/>
+          <w:szCs w:val="18"/>
+          <w:lang w:eastAsia="en-GB"/>
+        </w:rPr>
+        <w:t>SemaphoreLimitError</w:t>
+      </w:r>
+      <w:proofErr w:type="spellEnd"/>
+      <w:r>
+        <w:rPr>
+          <w:rFonts w:ascii="Courier New" w:eastAsia="Times New Roman" w:hAnsi="Courier New" w:cs="Courier New"/>
+          <w:color w:val="A9B7C6"/>
+          <w:sz w:val="18"/>
+          <w:szCs w:val="18"/>
+          <w:lang w:eastAsia="en-GB"/>
+        </w:rPr>
+        <w:t xml:space="preserve"> {</w:t>
+      </w:r>
+      <w:r>
+        <w:rPr>
+          <w:rFonts w:ascii="Courier New" w:eastAsia="Times New Roman" w:hAnsi="Courier New" w:cs="Courier New"/>
+          <w:color w:val="A9B7C6"/>
+          <w:sz w:val="18"/>
+          <w:szCs w:val="18"/>
+          <w:lang w:eastAsia="en-GB"/>
+        </w:rPr>
+        <w:br/>
+        <w:t xml:space="preserve">    </w:t>
+      </w:r>
+      <w:proofErr w:type="spellStart"/>
+      <w:r>
+        <w:rPr>
+          <w:rFonts w:ascii="Courier New" w:eastAsia="Times New Roman" w:hAnsi="Courier New" w:cs="Courier New"/>
+          <w:color w:val="CC7832"/>
+          <w:sz w:val="18"/>
+          <w:szCs w:val="18"/>
+          <w:lang w:eastAsia="en-GB"/>
+        </w:rPr>
+        <w:t>boolean</w:t>
+      </w:r>
+      <w:proofErr w:type="spellEnd"/>
+      <w:r>
+        <w:rPr>
+          <w:rFonts w:ascii="Courier New" w:eastAsia="Times New Roman" w:hAnsi="Courier New" w:cs="Courier New"/>
+          <w:color w:val="CC7832"/>
+          <w:sz w:val="18"/>
+          <w:szCs w:val="18"/>
+          <w:lang w:eastAsia="en-GB"/>
+        </w:rPr>
+        <w:t xml:space="preserve"> </w:t>
+      </w:r>
+      <w:r>
+        <w:rPr>
+          <w:rFonts w:ascii="Courier New" w:eastAsia="Times New Roman" w:hAnsi="Courier New" w:cs="Courier New"/>
+          <w:color w:val="A9B7C6"/>
+          <w:sz w:val="18"/>
+          <w:szCs w:val="18"/>
+          <w:lang w:eastAsia="en-GB"/>
+        </w:rPr>
+        <w:t xml:space="preserve">succeeded = </w:t>
+      </w:r>
+      <w:r>
+        <w:rPr>
+          <w:rFonts w:ascii="Courier New" w:eastAsia="Times New Roman" w:hAnsi="Courier New" w:cs="Courier New"/>
+          <w:color w:val="CC7832"/>
+          <w:sz w:val="18"/>
+          <w:szCs w:val="18"/>
+          <w:lang w:eastAsia="en-GB"/>
+        </w:rPr>
+        <w:t>false;</w:t>
+      </w:r>
+      <w:r>
+        <w:rPr>
+          <w:rFonts w:ascii="Courier New" w:eastAsia="Times New Roman" w:hAnsi="Courier New" w:cs="Courier New"/>
+          <w:color w:val="CC7832"/>
+          <w:sz w:val="18"/>
+          <w:szCs w:val="18"/>
+          <w:lang w:eastAsia="en-GB"/>
+        </w:rPr>
+        <w:br/>
+        <w:t xml:space="preserve">    try </w:t>
+      </w:r>
+      <w:r>
+        <w:rPr>
+          <w:rFonts w:ascii="Courier New" w:eastAsia="Times New Roman" w:hAnsi="Courier New" w:cs="Courier New"/>
+          <w:color w:val="A9B7C6"/>
+          <w:sz w:val="18"/>
+          <w:szCs w:val="18"/>
+          <w:lang w:eastAsia="en-GB"/>
+        </w:rPr>
+        <w:t>{</w:t>
+      </w:r>
+      <w:r>
+        <w:rPr>
+          <w:rFonts w:ascii="Courier New" w:eastAsia="Times New Roman" w:hAnsi="Courier New" w:cs="Courier New"/>
+          <w:color w:val="A9B7C6"/>
+          <w:sz w:val="18"/>
+          <w:szCs w:val="18"/>
+          <w:lang w:eastAsia="en-GB"/>
+        </w:rPr>
+        <w:br/>
+        <w:t xml:space="preserve">        </w:t>
+      </w:r>
+      <w:proofErr w:type="spellStart"/>
+      <w:r>
+        <w:rPr>
+          <w:rFonts w:ascii="Courier New" w:eastAsia="Times New Roman" w:hAnsi="Courier New" w:cs="Courier New"/>
+          <w:color w:val="9876AA"/>
+          <w:sz w:val="18"/>
+          <w:szCs w:val="18"/>
+          <w:lang w:eastAsia="en-GB"/>
+        </w:rPr>
+        <w:t>noOfSpaces</w:t>
+      </w:r>
+      <w:r>
+        <w:rPr>
+          <w:rFonts w:ascii="Courier New" w:eastAsia="Times New Roman" w:hAnsi="Courier New" w:cs="Courier New"/>
+          <w:color w:val="A9B7C6"/>
+          <w:sz w:val="18"/>
+          <w:szCs w:val="18"/>
+          <w:lang w:eastAsia="en-GB"/>
+        </w:rPr>
+        <w:t>.poll</w:t>
+      </w:r>
+      <w:proofErr w:type="spellEnd"/>
+      <w:r>
+        <w:rPr>
+          <w:rFonts w:ascii="Courier New" w:eastAsia="Times New Roman" w:hAnsi="Courier New" w:cs="Courier New"/>
+          <w:color w:val="A9B7C6"/>
+          <w:sz w:val="18"/>
+          <w:szCs w:val="18"/>
+          <w:lang w:eastAsia="en-GB"/>
+        </w:rPr>
+        <w:t>()</w:t>
+      </w:r>
+      <w:r>
+        <w:rPr>
+          <w:rFonts w:ascii="Courier New" w:eastAsia="Times New Roman" w:hAnsi="Courier New" w:cs="Courier New"/>
+          <w:color w:val="CC7832"/>
+          <w:sz w:val="18"/>
+          <w:szCs w:val="18"/>
+          <w:lang w:eastAsia="en-GB"/>
+        </w:rPr>
+        <w:t xml:space="preserve">;  </w:t>
+      </w:r>
+      <w:r>
+        <w:rPr>
+          <w:rFonts w:ascii="Courier New" w:eastAsia="Times New Roman" w:hAnsi="Courier New" w:cs="Courier New"/>
+          <w:color w:val="808080"/>
+          <w:sz w:val="18"/>
+          <w:szCs w:val="18"/>
+          <w:lang w:eastAsia="en-GB"/>
+        </w:rPr>
+        <w:t>// is there space in the buffer?</w:t>
+      </w:r>
+      <w:r>
+        <w:rPr>
+          <w:rFonts w:ascii="Courier New" w:eastAsia="Times New Roman" w:hAnsi="Courier New" w:cs="Courier New"/>
+          <w:color w:val="808080"/>
+          <w:sz w:val="18"/>
+          <w:szCs w:val="18"/>
+          <w:lang w:eastAsia="en-GB"/>
+        </w:rPr>
+        <w:br/>
+        <w:t xml:space="preserve">        </w:t>
+      </w:r>
+      <w:proofErr w:type="spellStart"/>
+      <w:r>
+        <w:rPr>
+          <w:rFonts w:ascii="Courier New" w:eastAsia="Times New Roman" w:hAnsi="Courier New" w:cs="Courier New"/>
+          <w:color w:val="9876AA"/>
+          <w:sz w:val="18"/>
+          <w:szCs w:val="18"/>
+          <w:lang w:eastAsia="en-GB"/>
+        </w:rPr>
+        <w:t>criticalSection</w:t>
+      </w:r>
+      <w:r>
+        <w:rPr>
+          <w:rFonts w:ascii="Courier New" w:eastAsia="Times New Roman" w:hAnsi="Courier New" w:cs="Courier New"/>
+          <w:color w:val="A9B7C6"/>
+          <w:sz w:val="18"/>
+          <w:szCs w:val="18"/>
+          <w:lang w:eastAsia="en-GB"/>
+        </w:rPr>
+        <w:t>.poll</w:t>
+      </w:r>
+      <w:proofErr w:type="spellEnd"/>
+      <w:r>
+        <w:rPr>
+          <w:rFonts w:ascii="Courier New" w:eastAsia="Times New Roman" w:hAnsi="Courier New" w:cs="Courier New"/>
+          <w:color w:val="A9B7C6"/>
+          <w:sz w:val="18"/>
+          <w:szCs w:val="18"/>
+          <w:lang w:eastAsia="en-GB"/>
+        </w:rPr>
+        <w:t>()</w:t>
+      </w:r>
+      <w:r>
+        <w:rPr>
+          <w:rFonts w:ascii="Courier New" w:eastAsia="Times New Roman" w:hAnsi="Courier New" w:cs="Courier New"/>
+          <w:color w:val="CC7832"/>
+          <w:sz w:val="18"/>
+          <w:szCs w:val="18"/>
+          <w:lang w:eastAsia="en-GB"/>
+        </w:rPr>
+        <w:t xml:space="preserve">;   </w:t>
+      </w:r>
+      <w:r>
+        <w:rPr>
+          <w:rFonts w:ascii="Courier New" w:eastAsia="Times New Roman" w:hAnsi="Courier New" w:cs="Courier New"/>
+          <w:color w:val="808080"/>
+          <w:sz w:val="18"/>
+          <w:szCs w:val="18"/>
+          <w:lang w:eastAsia="en-GB"/>
+        </w:rPr>
+        <w:t>// is the buffer available?</w:t>
+      </w:r>
+      <w:r>
+        <w:rPr>
+          <w:rFonts w:ascii="Courier New" w:eastAsia="Times New Roman" w:hAnsi="Courier New" w:cs="Courier New"/>
+          <w:color w:val="808080"/>
+          <w:sz w:val="18"/>
+          <w:szCs w:val="18"/>
+          <w:lang w:eastAsia="en-GB"/>
+        </w:rPr>
+        <w:br/>
+        <w:t xml:space="preserve">        </w:t>
+      </w:r>
+      <w:r>
+        <w:rPr>
+          <w:rFonts w:ascii="Courier New" w:eastAsia="Times New Roman" w:hAnsi="Courier New" w:cs="Courier New"/>
+          <w:color w:val="A9B7C6"/>
+          <w:sz w:val="18"/>
+          <w:szCs w:val="18"/>
+          <w:lang w:eastAsia="en-GB"/>
+        </w:rPr>
+        <w:t xml:space="preserve">succeeded = </w:t>
+      </w:r>
+      <w:proofErr w:type="spellStart"/>
+      <w:r>
+        <w:rPr>
+          <w:rFonts w:ascii="Courier New" w:eastAsia="Times New Roman" w:hAnsi="Courier New" w:cs="Courier New"/>
+          <w:color w:val="A9B7C6"/>
+          <w:sz w:val="18"/>
+          <w:szCs w:val="18"/>
+          <w:lang w:eastAsia="en-GB"/>
+        </w:rPr>
+        <w:t>putItem</w:t>
+      </w:r>
+      <w:proofErr w:type="spellEnd"/>
+      <w:r>
+        <w:rPr>
+          <w:rFonts w:ascii="Courier New" w:eastAsia="Times New Roman" w:hAnsi="Courier New" w:cs="Courier New"/>
+          <w:color w:val="A9B7C6"/>
+          <w:sz w:val="18"/>
+          <w:szCs w:val="18"/>
+          <w:lang w:eastAsia="en-GB"/>
+        </w:rPr>
+        <w:t>(item)</w:t>
+      </w:r>
+      <w:r>
+        <w:rPr>
+          <w:rFonts w:ascii="Courier New" w:eastAsia="Times New Roman" w:hAnsi="Courier New" w:cs="Courier New"/>
+          <w:color w:val="CC7832"/>
+          <w:sz w:val="18"/>
+          <w:szCs w:val="18"/>
+          <w:lang w:eastAsia="en-GB"/>
+        </w:rPr>
+        <w:t xml:space="preserve">;    </w:t>
+      </w:r>
+      <w:r>
+        <w:rPr>
+          <w:rFonts w:ascii="Courier New" w:eastAsia="Times New Roman" w:hAnsi="Courier New" w:cs="Courier New"/>
+          <w:color w:val="808080"/>
+          <w:sz w:val="18"/>
+          <w:szCs w:val="18"/>
+          <w:lang w:eastAsia="en-GB"/>
+        </w:rPr>
+        <w:t>// add the data item</w:t>
+      </w:r>
+      <w:r>
+        <w:rPr>
+          <w:rFonts w:ascii="Courier New" w:eastAsia="Times New Roman" w:hAnsi="Courier New" w:cs="Courier New"/>
+          <w:color w:val="808080"/>
+          <w:sz w:val="18"/>
+          <w:szCs w:val="18"/>
+          <w:lang w:eastAsia="en-GB"/>
+        </w:rPr>
+        <w:br/>
+        <w:t xml:space="preserve">        </w:t>
+      </w:r>
+      <w:proofErr w:type="spellStart"/>
+      <w:r>
+        <w:rPr>
+          <w:rFonts w:ascii="Courier New" w:eastAsia="Times New Roman" w:hAnsi="Courier New" w:cs="Courier New"/>
+          <w:color w:val="9876AA"/>
+          <w:sz w:val="18"/>
+          <w:szCs w:val="18"/>
+          <w:lang w:eastAsia="en-GB"/>
+        </w:rPr>
+        <w:t>criticalSection</w:t>
+      </w:r>
+      <w:r>
+        <w:rPr>
+          <w:rFonts w:ascii="Courier New" w:eastAsia="Times New Roman" w:hAnsi="Courier New" w:cs="Courier New"/>
+          <w:color w:val="A9B7C6"/>
+          <w:sz w:val="18"/>
+          <w:szCs w:val="18"/>
+          <w:lang w:eastAsia="en-GB"/>
+        </w:rPr>
+        <w:t>.vote</w:t>
+      </w:r>
+      <w:proofErr w:type="spellEnd"/>
+      <w:r>
+        <w:rPr>
+          <w:rFonts w:ascii="Courier New" w:eastAsia="Times New Roman" w:hAnsi="Courier New" w:cs="Courier New"/>
+          <w:color w:val="A9B7C6"/>
+          <w:sz w:val="18"/>
+          <w:szCs w:val="18"/>
+          <w:lang w:eastAsia="en-GB"/>
+        </w:rPr>
+        <w:t>()</w:t>
+      </w:r>
+      <w:r>
+        <w:rPr>
+          <w:rFonts w:ascii="Courier New" w:eastAsia="Times New Roman" w:hAnsi="Courier New" w:cs="Courier New"/>
+          <w:color w:val="CC7832"/>
+          <w:sz w:val="18"/>
+          <w:szCs w:val="18"/>
+          <w:lang w:eastAsia="en-GB"/>
+        </w:rPr>
+        <w:t xml:space="preserve">;   </w:t>
+      </w:r>
+      <w:r>
+        <w:rPr>
+          <w:rFonts w:ascii="Courier New" w:eastAsia="Times New Roman" w:hAnsi="Courier New" w:cs="Courier New"/>
+          <w:color w:val="808080"/>
+          <w:sz w:val="18"/>
+          <w:szCs w:val="18"/>
+          <w:lang w:eastAsia="en-GB"/>
+        </w:rPr>
+        <w:t>// make the buffer available again</w:t>
+      </w:r>
+      <w:r>
+        <w:rPr>
+          <w:rFonts w:ascii="Courier New" w:eastAsia="Times New Roman" w:hAnsi="Courier New" w:cs="Courier New"/>
+          <w:color w:val="808080"/>
+          <w:sz w:val="18"/>
+          <w:szCs w:val="18"/>
+          <w:lang w:eastAsia="en-GB"/>
+        </w:rPr>
+        <w:br/>
+        <w:t xml:space="preserve">        </w:t>
+      </w:r>
+      <w:proofErr w:type="spellStart"/>
+      <w:r>
+        <w:rPr>
+          <w:rFonts w:ascii="Courier New" w:eastAsia="Times New Roman" w:hAnsi="Courier New" w:cs="Courier New"/>
+          <w:color w:val="9876AA"/>
+          <w:sz w:val="18"/>
+          <w:szCs w:val="18"/>
+          <w:lang w:eastAsia="en-GB"/>
+        </w:rPr>
+        <w:t>noOfElements</w:t>
+      </w:r>
+      <w:r>
+        <w:rPr>
+          <w:rFonts w:ascii="Courier New" w:eastAsia="Times New Roman" w:hAnsi="Courier New" w:cs="Courier New"/>
+          <w:color w:val="A9B7C6"/>
+          <w:sz w:val="18"/>
+          <w:szCs w:val="18"/>
+          <w:lang w:eastAsia="en-GB"/>
+        </w:rPr>
+        <w:t>.vote</w:t>
+      </w:r>
+      <w:proofErr w:type="spellEnd"/>
+      <w:r>
+        <w:rPr>
+          <w:rFonts w:ascii="Courier New" w:eastAsia="Times New Roman" w:hAnsi="Courier New" w:cs="Courier New"/>
+          <w:color w:val="A9B7C6"/>
+          <w:sz w:val="18"/>
+          <w:szCs w:val="18"/>
+          <w:lang w:eastAsia="en-GB"/>
+        </w:rPr>
+        <w:t>()</w:t>
+      </w:r>
+      <w:r>
+        <w:rPr>
+          <w:rFonts w:ascii="Courier New" w:eastAsia="Times New Roman" w:hAnsi="Courier New" w:cs="Courier New"/>
+          <w:color w:val="CC7832"/>
+          <w:sz w:val="18"/>
+          <w:szCs w:val="18"/>
+          <w:lang w:eastAsia="en-GB"/>
+        </w:rPr>
+        <w:t xml:space="preserve">; </w:t>
+      </w:r>
+      <w:r>
+        <w:rPr>
+          <w:rFonts w:ascii="Courier New" w:eastAsia="Times New Roman" w:hAnsi="Courier New" w:cs="Courier New"/>
+          <w:color w:val="808080"/>
+          <w:sz w:val="18"/>
+          <w:szCs w:val="18"/>
+          <w:lang w:eastAsia="en-GB"/>
+        </w:rPr>
+        <w:t>// there is now one more element in the buffer</w:t>
+      </w:r>
+      <w:r>
+        <w:rPr>
+          <w:rFonts w:ascii="Courier New" w:eastAsia="Times New Roman" w:hAnsi="Courier New" w:cs="Courier New"/>
+          <w:color w:val="808080"/>
+          <w:sz w:val="18"/>
+          <w:szCs w:val="18"/>
+          <w:lang w:eastAsia="en-GB"/>
+        </w:rPr>
+        <w:br/>
+        <w:t xml:space="preserve">    </w:t>
+      </w:r>
+      <w:r>
+        <w:rPr>
+          <w:rFonts w:ascii="Courier New" w:eastAsia="Times New Roman" w:hAnsi="Courier New" w:cs="Courier New"/>
+          <w:color w:val="A9B7C6"/>
+          <w:sz w:val="18"/>
+          <w:szCs w:val="18"/>
+          <w:lang w:eastAsia="en-GB"/>
+        </w:rPr>
+        <w:t xml:space="preserve">} </w:t>
+      </w:r>
+      <w:r>
+        <w:rPr>
+          <w:rFonts w:ascii="Courier New" w:eastAsia="Times New Roman" w:hAnsi="Courier New" w:cs="Courier New"/>
+          <w:color w:val="CC7832"/>
+          <w:sz w:val="18"/>
+          <w:szCs w:val="18"/>
+          <w:lang w:eastAsia="en-GB"/>
+        </w:rPr>
+        <w:t xml:space="preserve">catch </w:t>
+      </w:r>
+      <w:r>
+        <w:rPr>
+          <w:rFonts w:ascii="Courier New" w:eastAsia="Times New Roman" w:hAnsi="Courier New" w:cs="Courier New"/>
+          <w:color w:val="A9B7C6"/>
+          <w:sz w:val="18"/>
+          <w:szCs w:val="18"/>
+          <w:lang w:eastAsia="en-GB"/>
+        </w:rPr>
+        <w:t>(</w:t>
+      </w:r>
+      <w:proofErr w:type="spellStart"/>
+      <w:r>
+        <w:rPr>
+          <w:rFonts w:ascii="Courier New" w:eastAsia="Times New Roman" w:hAnsi="Courier New" w:cs="Courier New"/>
+          <w:color w:val="A9B7C6"/>
+          <w:sz w:val="18"/>
+          <w:szCs w:val="18"/>
+          <w:lang w:eastAsia="en-GB"/>
+        </w:rPr>
+        <w:t>InterruptedException</w:t>
+      </w:r>
+      <w:proofErr w:type="spellEnd"/>
+      <w:r>
+        <w:rPr>
+          <w:rFonts w:ascii="Courier New" w:eastAsia="Times New Roman" w:hAnsi="Courier New" w:cs="Courier New"/>
+          <w:color w:val="A9B7C6"/>
+          <w:sz w:val="18"/>
+          <w:szCs w:val="18"/>
+          <w:lang w:eastAsia="en-GB"/>
+        </w:rPr>
+        <w:t xml:space="preserve"> </w:t>
+      </w:r>
+      <w:proofErr w:type="spellStart"/>
+      <w:r>
+        <w:rPr>
+          <w:rFonts w:ascii="Courier New" w:eastAsia="Times New Roman" w:hAnsi="Courier New" w:cs="Courier New"/>
+          <w:color w:val="A9B7C6"/>
+          <w:sz w:val="18"/>
+          <w:szCs w:val="18"/>
+          <w:lang w:eastAsia="en-GB"/>
+        </w:rPr>
+        <w:t>ie</w:t>
+      </w:r>
+      <w:proofErr w:type="spellEnd"/>
+      <w:r>
+        <w:rPr>
+          <w:rFonts w:ascii="Courier New" w:eastAsia="Times New Roman" w:hAnsi="Courier New" w:cs="Courier New"/>
+          <w:color w:val="A9B7C6"/>
+          <w:sz w:val="18"/>
+          <w:szCs w:val="18"/>
+          <w:lang w:eastAsia="en-GB"/>
+        </w:rPr>
+        <w:t>) {</w:t>
+      </w:r>
+      <w:r>
+        <w:rPr>
+          <w:rFonts w:ascii="Courier New" w:eastAsia="Times New Roman" w:hAnsi="Courier New" w:cs="Courier New"/>
+          <w:color w:val="A9B7C6"/>
+          <w:sz w:val="18"/>
+          <w:szCs w:val="18"/>
+          <w:lang w:eastAsia="en-GB"/>
+        </w:rPr>
+        <w:br/>
+        <w:t xml:space="preserve">        </w:t>
+      </w:r>
+      <w:r>
+        <w:rPr>
+          <w:rFonts w:ascii="Courier New" w:eastAsia="Times New Roman" w:hAnsi="Courier New" w:cs="Courier New"/>
+          <w:color w:val="CC7832"/>
+          <w:sz w:val="18"/>
+          <w:szCs w:val="18"/>
+          <w:lang w:eastAsia="en-GB"/>
+        </w:rPr>
+        <w:t xml:space="preserve">throw new </w:t>
+      </w:r>
+      <w:proofErr w:type="spellStart"/>
+      <w:r>
+        <w:rPr>
+          <w:rFonts w:ascii="Courier New" w:eastAsia="Times New Roman" w:hAnsi="Courier New" w:cs="Courier New"/>
+          <w:color w:val="A9B7C6"/>
+          <w:sz w:val="18"/>
+          <w:szCs w:val="18"/>
+          <w:lang w:eastAsia="en-GB"/>
+        </w:rPr>
+        <w:t>BufferError</w:t>
+      </w:r>
+      <w:proofErr w:type="spellEnd"/>
+      <w:r>
+        <w:rPr>
+          <w:rFonts w:ascii="Courier New" w:eastAsia="Times New Roman" w:hAnsi="Courier New" w:cs="Courier New"/>
+          <w:color w:val="A9B7C6"/>
+          <w:sz w:val="18"/>
+          <w:szCs w:val="18"/>
+          <w:lang w:eastAsia="en-GB"/>
+        </w:rPr>
+        <w:t>(</w:t>
+      </w:r>
+      <w:r>
+        <w:rPr>
+          <w:rFonts w:ascii="Courier New" w:eastAsia="Times New Roman" w:hAnsi="Courier New" w:cs="Courier New"/>
+          <w:color w:val="6A8759"/>
+          <w:sz w:val="18"/>
+          <w:szCs w:val="18"/>
+          <w:lang w:eastAsia="en-GB"/>
+        </w:rPr>
+        <w:t xml:space="preserve">"Buffer: Data item " </w:t>
+      </w:r>
+      <w:r>
+        <w:rPr>
+          <w:rFonts w:ascii="Courier New" w:eastAsia="Times New Roman" w:hAnsi="Courier New" w:cs="Courier New"/>
+          <w:color w:val="A9B7C6"/>
+          <w:sz w:val="18"/>
+          <w:szCs w:val="18"/>
+          <w:lang w:eastAsia="en-GB"/>
+        </w:rPr>
+        <w:t xml:space="preserve">+ item + </w:t>
+      </w:r>
+      <w:r>
+        <w:rPr>
+          <w:rFonts w:ascii="Courier New" w:eastAsia="Times New Roman" w:hAnsi="Courier New" w:cs="Courier New"/>
+          <w:color w:val="6A8759"/>
+          <w:sz w:val="18"/>
+          <w:szCs w:val="18"/>
+          <w:lang w:eastAsia="en-GB"/>
+        </w:rPr>
+        <w:t>" could not be added to the buffer.</w:t>
+      </w:r>
+      <w:r>
+        <w:rPr>
+          <w:rFonts w:ascii="Courier New" w:eastAsia="Times New Roman" w:hAnsi="Courier New" w:cs="Courier New"/>
+          <w:color w:val="CC7832"/>
+          <w:sz w:val="18"/>
+          <w:szCs w:val="18"/>
+          <w:lang w:eastAsia="en-GB"/>
+        </w:rPr>
+        <w:t>\n</w:t>
+      </w:r>
+      <w:r>
+        <w:rPr>
+          <w:rFonts w:ascii="Courier New" w:eastAsia="Times New Roman" w:hAnsi="Courier New" w:cs="Courier New"/>
+          <w:color w:val="6A8759"/>
+          <w:sz w:val="18"/>
+          <w:szCs w:val="18"/>
+          <w:lang w:eastAsia="en-GB"/>
+        </w:rPr>
+        <w:t xml:space="preserve">" </w:t>
+      </w:r>
+      <w:r>
+        <w:rPr>
+          <w:rFonts w:ascii="Courier New" w:eastAsia="Times New Roman" w:hAnsi="Courier New" w:cs="Courier New"/>
+          <w:color w:val="A9B7C6"/>
+          <w:sz w:val="18"/>
+          <w:szCs w:val="18"/>
+          <w:lang w:eastAsia="en-GB"/>
+        </w:rPr>
+        <w:t>+</w:t>
+      </w:r>
+      <w:r>
+        <w:rPr>
+          <w:rFonts w:ascii="Courier New" w:eastAsia="Times New Roman" w:hAnsi="Courier New" w:cs="Courier New"/>
+          <w:color w:val="A9B7C6"/>
+          <w:sz w:val="18"/>
+          <w:szCs w:val="18"/>
+          <w:lang w:eastAsia="en-GB"/>
+        </w:rPr>
+        <w:br/>
+        <w:t xml:space="preserve">                              </w:t>
+      </w:r>
+      <w:r>
+        <w:rPr>
+          <w:rFonts w:ascii="Courier New" w:eastAsia="Times New Roman" w:hAnsi="Courier New" w:cs="Courier New"/>
+          <w:color w:val="6A8759"/>
+          <w:sz w:val="18"/>
+          <w:szCs w:val="18"/>
+          <w:lang w:eastAsia="en-GB"/>
+        </w:rPr>
+        <w:t>"</w:t>
+      </w:r>
+      <w:r>
+        <w:rPr>
+          <w:rFonts w:ascii="Courier New" w:eastAsia="Times New Roman" w:hAnsi="Courier New" w:cs="Courier New"/>
+          <w:color w:val="CC7832"/>
+          <w:sz w:val="18"/>
+          <w:szCs w:val="18"/>
+          <w:lang w:eastAsia="en-GB"/>
+        </w:rPr>
+        <w:t>\t</w:t>
+      </w:r>
+      <w:r>
+        <w:rPr>
+          <w:rFonts w:ascii="Courier New" w:eastAsia="Times New Roman" w:hAnsi="Courier New" w:cs="Courier New"/>
+          <w:color w:val="6A8759"/>
+          <w:sz w:val="18"/>
+          <w:szCs w:val="18"/>
+          <w:lang w:eastAsia="en-GB"/>
+        </w:rPr>
+        <w:t xml:space="preserve">" </w:t>
+      </w:r>
+      <w:r>
+        <w:rPr>
+          <w:rFonts w:ascii="Courier New" w:eastAsia="Times New Roman" w:hAnsi="Courier New" w:cs="Courier New"/>
+          <w:color w:val="A9B7C6"/>
+          <w:sz w:val="18"/>
+          <w:szCs w:val="18"/>
+          <w:lang w:eastAsia="en-GB"/>
+        </w:rPr>
+        <w:t xml:space="preserve">+ </w:t>
+      </w:r>
+      <w:proofErr w:type="spellStart"/>
+      <w:r>
+        <w:rPr>
+          <w:rFonts w:ascii="Courier New" w:eastAsia="Times New Roman" w:hAnsi="Courier New" w:cs="Courier New"/>
+          <w:color w:val="A9B7C6"/>
+          <w:sz w:val="18"/>
+          <w:szCs w:val="18"/>
+          <w:lang w:eastAsia="en-GB"/>
+        </w:rPr>
+        <w:t>ie.getMessage</w:t>
+      </w:r>
+      <w:proofErr w:type="spellEnd"/>
+      <w:r>
+        <w:rPr>
+          <w:rFonts w:ascii="Courier New" w:eastAsia="Times New Roman" w:hAnsi="Courier New" w:cs="Courier New"/>
+          <w:color w:val="A9B7C6"/>
+          <w:sz w:val="18"/>
+          <w:szCs w:val="18"/>
+          <w:lang w:eastAsia="en-GB"/>
+        </w:rPr>
+        <w:t>())</w:t>
+      </w:r>
+      <w:r>
+        <w:rPr>
+          <w:rFonts w:ascii="Courier New" w:eastAsia="Times New Roman" w:hAnsi="Courier New" w:cs="Courier New"/>
+          <w:color w:val="CC7832"/>
+          <w:sz w:val="18"/>
+          <w:szCs w:val="18"/>
+          <w:lang w:eastAsia="en-GB"/>
+        </w:rPr>
+        <w:t>;</w:t>
+      </w:r>
+      <w:r>
+        <w:rPr>
+          <w:rFonts w:ascii="Courier New" w:eastAsia="Times New Roman" w:hAnsi="Courier New" w:cs="Courier New"/>
+          <w:color w:val="CC7832"/>
+          <w:sz w:val="18"/>
+          <w:szCs w:val="18"/>
+          <w:lang w:eastAsia="en-GB"/>
+        </w:rPr>
+        <w:br/>
+        <w:t xml:space="preserve">    </w:t>
+      </w:r>
+      <w:r>
+        <w:rPr>
+          <w:rFonts w:ascii="Courier New" w:eastAsia="Times New Roman" w:hAnsi="Courier New" w:cs="Courier New"/>
+          <w:color w:val="A9B7C6"/>
+          <w:sz w:val="18"/>
+          <w:szCs w:val="18"/>
+          <w:lang w:eastAsia="en-GB"/>
+        </w:rPr>
+        <w:t>}</w:t>
+      </w:r>
+      <w:r>
+        <w:rPr>
+          <w:rFonts w:ascii="Courier New" w:eastAsia="Times New Roman" w:hAnsi="Courier New" w:cs="Courier New"/>
+          <w:color w:val="A9B7C6"/>
+          <w:sz w:val="18"/>
+          <w:szCs w:val="18"/>
+          <w:lang w:eastAsia="en-GB"/>
+        </w:rPr>
+        <w:br/>
+        <w:t xml:space="preserve">    </w:t>
+      </w:r>
+      <w:r>
+        <w:rPr>
+          <w:rFonts w:ascii="Courier New" w:eastAsia="Times New Roman" w:hAnsi="Courier New" w:cs="Courier New"/>
+          <w:color w:val="CC7832"/>
+          <w:sz w:val="18"/>
+          <w:szCs w:val="18"/>
+          <w:lang w:eastAsia="en-GB"/>
+        </w:rPr>
+        <w:t xml:space="preserve">return </w:t>
+      </w:r>
+      <w:r>
+        <w:rPr>
+          <w:rFonts w:ascii="Courier New" w:eastAsia="Times New Roman" w:hAnsi="Courier New" w:cs="Courier New"/>
+          <w:color w:val="A9B7C6"/>
+          <w:sz w:val="18"/>
+          <w:szCs w:val="18"/>
+          <w:lang w:eastAsia="en-GB"/>
+        </w:rPr>
+        <w:t>succeeded</w:t>
+      </w:r>
+      <w:r>
+        <w:rPr>
+          <w:rFonts w:ascii="Courier New" w:eastAsia="Times New Roman" w:hAnsi="Courier New" w:cs="Courier New"/>
+          <w:color w:val="CC7832"/>
+          <w:sz w:val="18"/>
+          <w:szCs w:val="18"/>
+          <w:lang w:eastAsia="en-GB"/>
+        </w:rPr>
+        <w:t>;</w:t>
+      </w:r>
+      <w:r>
+        <w:rPr>
+          <w:rFonts w:ascii="Courier New" w:eastAsia="Times New Roman" w:hAnsi="Courier New" w:cs="Courier New"/>
+          <w:color w:val="CC7832"/>
+          <w:sz w:val="18"/>
+          <w:szCs w:val="18"/>
+          <w:lang w:eastAsia="en-GB"/>
+        </w:rPr>
+        <w:br/>
+      </w:r>
+      <w:r>
+        <w:rPr>
+          <w:rFonts w:ascii="Courier New" w:eastAsia="Times New Roman" w:hAnsi="Courier New" w:cs="Courier New"/>
+          <w:color w:val="A9B7C6"/>
+          <w:sz w:val="18"/>
+          <w:szCs w:val="18"/>
+          <w:lang w:eastAsia="en-GB"/>
+        </w:rPr>
+        <w:t>}</w:t>
+      </w:r>
+    </w:p>
+    <w:p>
+      <w:pPr>
+        <w:rPr>
+          <w:lang w:eastAsia="en-GB"/>
+        </w:rPr>
+      </w:pPr>
+    </w:p>
+    <w:p>
+      <w:pPr>
+        <w:pStyle w:val="Heading5"/>
+        <w:rPr>
+          <w:lang w:eastAsia="en-GB"/>
+        </w:rPr>
+      </w:pPr>
+      <w:r>
+        <w:rPr>
+          <w:lang w:eastAsia="en-GB"/>
+        </w:rPr>
+        <w:t>New code.</w:t>
+      </w:r>
+    </w:p>
+    <w:p>
+      <w:pPr>
+        <w:shd w:val="clear" w:color="auto" w:fill="2B2B2B"/>
+        <w:tabs>
+          <w:tab w:val="left" w:pos="916"/>
+          <w:tab w:val="left" w:pos="1832"/>
+          <w:tab w:val="left" w:pos="2748"/>
+          <w:tab w:val="left" w:pos="3664"/>
+          <w:tab w:val="left" w:pos="4580"/>
+          <w:tab w:val="left" w:pos="5496"/>
+          <w:tab w:val="left" w:pos="6412"/>
+          <w:tab w:val="left" w:pos="7328"/>
+          <w:tab w:val="left" w:pos="8244"/>
+          <w:tab w:val="left" w:pos="9160"/>
+          <w:tab w:val="left" w:pos="10076"/>
+          <w:tab w:val="left" w:pos="10992"/>
+          <w:tab w:val="left" w:pos="11908"/>
+          <w:tab w:val="left" w:pos="12824"/>
+          <w:tab w:val="left" w:pos="13740"/>
+          <w:tab w:val="left" w:pos="14656"/>
+        </w:tabs>
+        <w:spacing w:after="0" w:line="240" w:lineRule="auto"/>
+        <w:rPr>
+          <w:rFonts w:ascii="Courier New" w:eastAsia="Times New Roman" w:hAnsi="Courier New" w:cs="Courier New"/>
+          <w:color w:val="A9B7C6"/>
+          <w:sz w:val="18"/>
+          <w:szCs w:val="18"/>
+          <w:lang w:eastAsia="en-GB"/>
+        </w:rPr>
+      </w:pPr>
+      <w:r>
+        <w:rPr>
+          <w:rFonts w:ascii="Courier New" w:eastAsia="Times New Roman" w:hAnsi="Courier New" w:cs="Courier New"/>
+          <w:color w:val="CC7832"/>
+          <w:sz w:val="18"/>
+          <w:szCs w:val="18"/>
+          <w:lang w:eastAsia="en-GB"/>
+        </w:rPr>
+        <w:t xml:space="preserve">public </w:t>
+      </w:r>
+      <w:proofErr w:type="spellStart"/>
+      <w:r>
+        <w:rPr>
+          <w:rFonts w:ascii="Courier New" w:eastAsia="Times New Roman" w:hAnsi="Courier New" w:cs="Courier New"/>
+          <w:color w:val="CC7832"/>
+          <w:sz w:val="18"/>
+          <w:szCs w:val="18"/>
+          <w:lang w:eastAsia="en-GB"/>
+        </w:rPr>
+        <w:t>boolean</w:t>
+      </w:r>
+      <w:proofErr w:type="spellEnd"/>
+      <w:r>
+        <w:rPr>
+          <w:rFonts w:ascii="Courier New" w:eastAsia="Times New Roman" w:hAnsi="Courier New" w:cs="Courier New"/>
+          <w:color w:val="CC7832"/>
+          <w:sz w:val="18"/>
+          <w:szCs w:val="18"/>
+          <w:lang w:eastAsia="en-GB"/>
+        </w:rPr>
+        <w:t xml:space="preserve"> </w:t>
+      </w:r>
+      <w:r>
+        <w:rPr>
+          <w:rFonts w:ascii="Courier New" w:eastAsia="Times New Roman" w:hAnsi="Courier New" w:cs="Courier New"/>
+          <w:color w:val="FFC66D"/>
+          <w:sz w:val="18"/>
+          <w:szCs w:val="18"/>
+          <w:lang w:eastAsia="en-GB"/>
+        </w:rPr>
+        <w:t>put</w:t>
+      </w:r>
+      <w:r>
+        <w:rPr>
+          <w:rFonts w:ascii="Courier New" w:eastAsia="Times New Roman" w:hAnsi="Courier New" w:cs="Courier New"/>
+          <w:color w:val="A9B7C6"/>
+          <w:sz w:val="18"/>
+          <w:szCs w:val="18"/>
+          <w:lang w:eastAsia="en-GB"/>
+        </w:rPr>
+        <w:t>(</w:t>
+      </w:r>
+      <w:r>
+        <w:rPr>
+          <w:rFonts w:ascii="Courier New" w:eastAsia="Times New Roman" w:hAnsi="Courier New" w:cs="Courier New"/>
+          <w:color w:val="507874"/>
+          <w:sz w:val="18"/>
+          <w:szCs w:val="18"/>
+          <w:lang w:eastAsia="en-GB"/>
+        </w:rPr>
+        <w:t xml:space="preserve">T </w:t>
+      </w:r>
+      <w:r>
+        <w:rPr>
+          <w:rFonts w:ascii="Courier New" w:eastAsia="Times New Roman" w:hAnsi="Courier New" w:cs="Courier New"/>
+          <w:color w:val="A9B7C6"/>
+          <w:sz w:val="18"/>
+          <w:szCs w:val="18"/>
+          <w:lang w:eastAsia="en-GB"/>
+        </w:rPr>
+        <w:t xml:space="preserve">item) </w:t>
+      </w:r>
+      <w:r>
+        <w:rPr>
+          <w:rFonts w:ascii="Courier New" w:eastAsia="Times New Roman" w:hAnsi="Courier New" w:cs="Courier New"/>
+          <w:color w:val="CC7832"/>
+          <w:sz w:val="18"/>
+          <w:szCs w:val="18"/>
+          <w:lang w:eastAsia="en-GB"/>
+        </w:rPr>
+        <w:t xml:space="preserve">throws </w:t>
+      </w:r>
+      <w:proofErr w:type="spellStart"/>
+      <w:r>
+        <w:rPr>
+          <w:rFonts w:ascii="Courier New" w:eastAsia="Times New Roman" w:hAnsi="Courier New" w:cs="Courier New"/>
+          <w:color w:val="A9B7C6"/>
+          <w:sz w:val="18"/>
+          <w:szCs w:val="18"/>
+          <w:lang w:eastAsia="en-GB"/>
+        </w:rPr>
+        <w:t>BufferError</w:t>
+      </w:r>
+      <w:proofErr w:type="spellEnd"/>
+      <w:r>
+        <w:rPr>
+          <w:rFonts w:ascii="Courier New" w:eastAsia="Times New Roman" w:hAnsi="Courier New" w:cs="Courier New"/>
+          <w:color w:val="CC7832"/>
+          <w:sz w:val="18"/>
+          <w:szCs w:val="18"/>
+          <w:lang w:eastAsia="en-GB"/>
+        </w:rPr>
+        <w:t xml:space="preserve">, </w:t>
+      </w:r>
+      <w:proofErr w:type="spellStart"/>
+      <w:r>
+        <w:rPr>
+          <w:rFonts w:ascii="Courier New" w:eastAsia="Times New Roman" w:hAnsi="Courier New" w:cs="Courier New"/>
+          <w:color w:val="A9B7C6"/>
+          <w:sz w:val="18"/>
+          <w:szCs w:val="18"/>
+          <w:lang w:eastAsia="en-GB"/>
+        </w:rPr>
+        <w:t>SemaphoreLimitError</w:t>
+      </w:r>
+      <w:proofErr w:type="spellEnd"/>
+      <w:r>
+        <w:rPr>
+          <w:rFonts w:ascii="Courier New" w:eastAsia="Times New Roman" w:hAnsi="Courier New" w:cs="Courier New"/>
+          <w:color w:val="A9B7C6"/>
+          <w:sz w:val="18"/>
+          <w:szCs w:val="18"/>
+          <w:lang w:eastAsia="en-GB"/>
+        </w:rPr>
+        <w:t xml:space="preserve"> {</w:t>
+      </w:r>
+      <w:r>
+        <w:rPr>
+          <w:rFonts w:ascii="Courier New" w:eastAsia="Times New Roman" w:hAnsi="Courier New" w:cs="Courier New"/>
+          <w:color w:val="A9B7C6"/>
+          <w:sz w:val="18"/>
+          <w:szCs w:val="18"/>
+          <w:lang w:eastAsia="en-GB"/>
+        </w:rPr>
+        <w:br/>
+        <w:t xml:space="preserve">    </w:t>
+      </w:r>
+      <w:proofErr w:type="spellStart"/>
+      <w:r>
+        <w:rPr>
+          <w:rFonts w:ascii="Courier New" w:eastAsia="Times New Roman" w:hAnsi="Courier New" w:cs="Courier New"/>
+          <w:color w:val="CC7832"/>
+          <w:sz w:val="18"/>
+          <w:szCs w:val="18"/>
+          <w:lang w:eastAsia="en-GB"/>
+        </w:rPr>
+        <w:t>boolean</w:t>
+      </w:r>
+      <w:proofErr w:type="spellEnd"/>
+      <w:r>
+        <w:rPr>
+          <w:rFonts w:ascii="Courier New" w:eastAsia="Times New Roman" w:hAnsi="Courier New" w:cs="Courier New"/>
+          <w:color w:val="CC7832"/>
+          <w:sz w:val="18"/>
+          <w:szCs w:val="18"/>
+          <w:lang w:eastAsia="en-GB"/>
+        </w:rPr>
+        <w:t xml:space="preserve"> </w:t>
+      </w:r>
+      <w:r>
+        <w:rPr>
+          <w:rFonts w:ascii="Courier New" w:eastAsia="Times New Roman" w:hAnsi="Courier New" w:cs="Courier New"/>
+          <w:color w:val="A9B7C6"/>
+          <w:sz w:val="18"/>
+          <w:szCs w:val="18"/>
+          <w:lang w:eastAsia="en-GB"/>
+        </w:rPr>
+        <w:t xml:space="preserve">succeeded = </w:t>
+      </w:r>
+      <w:r>
+        <w:rPr>
+          <w:rFonts w:ascii="Courier New" w:eastAsia="Times New Roman" w:hAnsi="Courier New" w:cs="Courier New"/>
+          <w:color w:val="CC7832"/>
+          <w:sz w:val="18"/>
+          <w:szCs w:val="18"/>
+          <w:lang w:eastAsia="en-GB"/>
+        </w:rPr>
+        <w:t>false;</w:t>
+      </w:r>
+      <w:r>
+        <w:rPr>
+          <w:rFonts w:ascii="Courier New" w:eastAsia="Times New Roman" w:hAnsi="Courier New" w:cs="Courier New"/>
+          <w:color w:val="CC7832"/>
+          <w:sz w:val="18"/>
+          <w:szCs w:val="18"/>
+          <w:lang w:eastAsia="en-GB"/>
+        </w:rPr>
+        <w:br/>
+        <w:t xml:space="preserve">    try </w:t>
+      </w:r>
+      <w:r>
+        <w:rPr>
+          <w:rFonts w:ascii="Courier New" w:eastAsia="Times New Roman" w:hAnsi="Courier New" w:cs="Courier New"/>
+          <w:color w:val="A9B7C6"/>
+          <w:sz w:val="18"/>
+          <w:szCs w:val="18"/>
+          <w:lang w:eastAsia="en-GB"/>
+        </w:rPr>
+        <w:t>{</w:t>
+      </w:r>
+      <w:r>
+        <w:rPr>
+          <w:rFonts w:ascii="Courier New" w:eastAsia="Times New Roman" w:hAnsi="Courier New" w:cs="Courier New"/>
+          <w:color w:val="A9B7C6"/>
+          <w:sz w:val="18"/>
+          <w:szCs w:val="18"/>
+          <w:lang w:eastAsia="en-GB"/>
+        </w:rPr>
+        <w:br/>
+        <w:t xml:space="preserve">        </w:t>
+      </w:r>
+      <w:proofErr w:type="spellStart"/>
+      <w:r>
+        <w:rPr>
+          <w:rFonts w:ascii="Courier New" w:eastAsia="Times New Roman" w:hAnsi="Courier New" w:cs="Courier New"/>
+          <w:color w:val="9876AA"/>
+          <w:sz w:val="18"/>
+          <w:szCs w:val="18"/>
+          <w:lang w:eastAsia="en-GB"/>
+        </w:rPr>
+        <w:t>noOfSpaces</w:t>
+      </w:r>
+      <w:r>
+        <w:rPr>
+          <w:rFonts w:ascii="Courier New" w:eastAsia="Times New Roman" w:hAnsi="Courier New" w:cs="Courier New"/>
+          <w:color w:val="A9B7C6"/>
+          <w:sz w:val="18"/>
+          <w:szCs w:val="18"/>
+          <w:lang w:eastAsia="en-GB"/>
+        </w:rPr>
+        <w:t>.poll</w:t>
+      </w:r>
+      <w:proofErr w:type="spellEnd"/>
+      <w:r>
+        <w:rPr>
+          <w:rFonts w:ascii="Courier New" w:eastAsia="Times New Roman" w:hAnsi="Courier New" w:cs="Courier New"/>
+          <w:color w:val="A9B7C6"/>
+          <w:sz w:val="18"/>
+          <w:szCs w:val="18"/>
+          <w:lang w:eastAsia="en-GB"/>
+        </w:rPr>
+        <w:t>()</w:t>
+      </w:r>
+      <w:r>
+        <w:rPr>
+          <w:rFonts w:ascii="Courier New" w:eastAsia="Times New Roman" w:hAnsi="Courier New" w:cs="Courier New"/>
+          <w:color w:val="CC7832"/>
+          <w:sz w:val="18"/>
+          <w:szCs w:val="18"/>
+          <w:lang w:eastAsia="en-GB"/>
+        </w:rPr>
+        <w:t xml:space="preserve">;  </w:t>
+      </w:r>
+      <w:r>
+        <w:rPr>
+          <w:rFonts w:ascii="Courier New" w:eastAsia="Times New Roman" w:hAnsi="Courier New" w:cs="Courier New"/>
+          <w:color w:val="808080"/>
+          <w:sz w:val="18"/>
+          <w:szCs w:val="18"/>
+          <w:lang w:eastAsia="en-GB"/>
+        </w:rPr>
+        <w:t>// is there space in the buffer?</w:t>
+      </w:r>
+      <w:r>
+        <w:rPr>
+          <w:rFonts w:ascii="Courier New" w:eastAsia="Times New Roman" w:hAnsi="Courier New" w:cs="Courier New"/>
+          <w:color w:val="808080"/>
+          <w:sz w:val="18"/>
+          <w:szCs w:val="18"/>
+          <w:lang w:eastAsia="en-GB"/>
+        </w:rPr>
+        <w:br/>
+        <w:t xml:space="preserve">        </w:t>
+      </w:r>
+      <w:proofErr w:type="spellStart"/>
+      <w:r>
+        <w:rPr>
+          <w:rFonts w:ascii="Courier New" w:eastAsia="Times New Roman" w:hAnsi="Courier New" w:cs="Courier New"/>
+          <w:color w:val="9876AA"/>
+          <w:sz w:val="18"/>
+          <w:szCs w:val="18"/>
+          <w:lang w:eastAsia="en-GB"/>
+        </w:rPr>
+        <w:t>criticalSection</w:t>
+      </w:r>
+      <w:r>
+        <w:rPr>
+          <w:rFonts w:ascii="Courier New" w:eastAsia="Times New Roman" w:hAnsi="Courier New" w:cs="Courier New"/>
+          <w:color w:val="A9B7C6"/>
+          <w:sz w:val="18"/>
+          <w:szCs w:val="18"/>
+          <w:lang w:eastAsia="en-GB"/>
+        </w:rPr>
+        <w:t>.poll</w:t>
+      </w:r>
+      <w:proofErr w:type="spellEnd"/>
+      <w:r>
+        <w:rPr>
+          <w:rFonts w:ascii="Courier New" w:eastAsia="Times New Roman" w:hAnsi="Courier New" w:cs="Courier New"/>
+          <w:color w:val="A9B7C6"/>
+          <w:sz w:val="18"/>
+          <w:szCs w:val="18"/>
+          <w:lang w:eastAsia="en-GB"/>
+        </w:rPr>
+        <w:t>()</w:t>
+      </w:r>
+      <w:r>
+        <w:rPr>
+          <w:rFonts w:ascii="Courier New" w:eastAsia="Times New Roman" w:hAnsi="Courier New" w:cs="Courier New"/>
+          <w:color w:val="CC7832"/>
+          <w:sz w:val="18"/>
+          <w:szCs w:val="18"/>
+          <w:lang w:eastAsia="en-GB"/>
+        </w:rPr>
+        <w:t xml:space="preserve">;   </w:t>
+      </w:r>
+      <w:r>
+        <w:rPr>
+          <w:rFonts w:ascii="Courier New" w:eastAsia="Times New Roman" w:hAnsi="Courier New" w:cs="Courier New"/>
+          <w:color w:val="808080"/>
+          <w:sz w:val="18"/>
+          <w:szCs w:val="18"/>
+          <w:lang w:eastAsia="en-GB"/>
+        </w:rPr>
+        <w:t>// is the buffer available?</w:t>
+      </w:r>
+      <w:r>
+        <w:rPr>
+          <w:rFonts w:ascii="Courier New" w:eastAsia="Times New Roman" w:hAnsi="Courier New" w:cs="Courier New"/>
+          <w:color w:val="808080"/>
+          <w:sz w:val="18"/>
+          <w:szCs w:val="18"/>
+          <w:lang w:eastAsia="en-GB"/>
+        </w:rPr>
+        <w:br/>
+        <w:t xml:space="preserve">        </w:t>
+      </w:r>
+      <w:r>
+        <w:rPr>
+          <w:rFonts w:ascii="Courier New" w:eastAsia="Times New Roman" w:hAnsi="Courier New" w:cs="Courier New"/>
+          <w:color w:val="A9B7C6"/>
+          <w:sz w:val="18"/>
+          <w:szCs w:val="18"/>
+          <w:lang w:eastAsia="en-GB"/>
+        </w:rPr>
+        <w:t xml:space="preserve">succeeded = </w:t>
+      </w:r>
+      <w:proofErr w:type="spellStart"/>
+      <w:r>
+        <w:rPr>
+          <w:rFonts w:ascii="Courier New" w:eastAsia="Times New Roman" w:hAnsi="Courier New" w:cs="Courier New"/>
+          <w:color w:val="A9B7C6"/>
+          <w:sz w:val="18"/>
+          <w:szCs w:val="18"/>
+          <w:lang w:eastAsia="en-GB"/>
+        </w:rPr>
+        <w:t>putItem</w:t>
+      </w:r>
+      <w:proofErr w:type="spellEnd"/>
+      <w:r>
+        <w:rPr>
+          <w:rFonts w:ascii="Courier New" w:eastAsia="Times New Roman" w:hAnsi="Courier New" w:cs="Courier New"/>
+          <w:color w:val="A9B7C6"/>
+          <w:sz w:val="18"/>
+          <w:szCs w:val="18"/>
+          <w:lang w:eastAsia="en-GB"/>
+        </w:rPr>
+        <w:t>(item)</w:t>
+      </w:r>
+      <w:r>
+        <w:rPr>
+          <w:rFonts w:ascii="Courier New" w:eastAsia="Times New Roman" w:hAnsi="Courier New" w:cs="Courier New"/>
+          <w:color w:val="CC7832"/>
+          <w:sz w:val="18"/>
+          <w:szCs w:val="18"/>
+          <w:lang w:eastAsia="en-GB"/>
+        </w:rPr>
+        <w:t xml:space="preserve">;    </w:t>
+      </w:r>
+      <w:r>
+        <w:rPr>
+          <w:rFonts w:ascii="Courier New" w:eastAsia="Times New Roman" w:hAnsi="Courier New" w:cs="Courier New"/>
+          <w:color w:val="808080"/>
+          <w:sz w:val="18"/>
+          <w:szCs w:val="18"/>
+          <w:lang w:eastAsia="en-GB"/>
+        </w:rPr>
+        <w:t>// add the data item</w:t>
+      </w:r>
+      <w:r>
+        <w:rPr>
+          <w:rFonts w:ascii="Courier New" w:eastAsia="Times New Roman" w:hAnsi="Courier New" w:cs="Courier New"/>
+          <w:color w:val="808080"/>
+          <w:sz w:val="18"/>
+          <w:szCs w:val="18"/>
+          <w:lang w:eastAsia="en-GB"/>
+        </w:rPr>
+        <w:br/>
+        <w:t xml:space="preserve">        </w:t>
+      </w:r>
+      <w:proofErr w:type="spellStart"/>
+      <w:r>
+        <w:rPr>
+          <w:rFonts w:ascii="Courier New" w:eastAsia="Times New Roman" w:hAnsi="Courier New" w:cs="Courier New"/>
+          <w:color w:val="9876AA"/>
+          <w:sz w:val="18"/>
+          <w:szCs w:val="18"/>
+          <w:lang w:eastAsia="en-GB"/>
+        </w:rPr>
+        <w:t>noOfElements</w:t>
+      </w:r>
+      <w:r>
+        <w:rPr>
+          <w:rFonts w:ascii="Courier New" w:eastAsia="Times New Roman" w:hAnsi="Courier New" w:cs="Courier New"/>
+          <w:color w:val="A9B7C6"/>
+          <w:sz w:val="18"/>
+          <w:szCs w:val="18"/>
+          <w:lang w:eastAsia="en-GB"/>
+        </w:rPr>
+        <w:t>.vote</w:t>
+      </w:r>
+      <w:proofErr w:type="spellEnd"/>
+      <w:r>
+        <w:rPr>
+          <w:rFonts w:ascii="Courier New" w:eastAsia="Times New Roman" w:hAnsi="Courier New" w:cs="Courier New"/>
+          <w:color w:val="A9B7C6"/>
+          <w:sz w:val="18"/>
+          <w:szCs w:val="18"/>
+          <w:lang w:eastAsia="en-GB"/>
+        </w:rPr>
+        <w:t>()</w:t>
+      </w:r>
+      <w:r>
+        <w:rPr>
+          <w:rFonts w:ascii="Courier New" w:eastAsia="Times New Roman" w:hAnsi="Courier New" w:cs="Courier New"/>
+          <w:color w:val="CC7832"/>
+          <w:sz w:val="18"/>
+          <w:szCs w:val="18"/>
+          <w:lang w:eastAsia="en-GB"/>
+        </w:rPr>
+        <w:t xml:space="preserve">; </w:t>
+      </w:r>
+      <w:r>
+        <w:rPr>
+          <w:rFonts w:ascii="Courier New" w:eastAsia="Times New Roman" w:hAnsi="Courier New" w:cs="Courier New"/>
+          <w:color w:val="808080"/>
+          <w:sz w:val="18"/>
+          <w:szCs w:val="18"/>
+          <w:lang w:eastAsia="en-GB"/>
+        </w:rPr>
+        <w:t>// there is now one more element in the buffer</w:t>
+      </w:r>
+      <w:r>
+        <w:rPr>
+          <w:rFonts w:ascii="Courier New" w:eastAsia="Times New Roman" w:hAnsi="Courier New" w:cs="Courier New"/>
+          <w:color w:val="808080"/>
+          <w:sz w:val="18"/>
+          <w:szCs w:val="18"/>
+          <w:lang w:eastAsia="en-GB"/>
+        </w:rPr>
+        <w:br/>
+        <w:t xml:space="preserve">        </w:t>
+      </w:r>
+      <w:proofErr w:type="spellStart"/>
+      <w:r>
+        <w:rPr>
+          <w:rFonts w:ascii="Courier New" w:eastAsia="Times New Roman" w:hAnsi="Courier New" w:cs="Courier New"/>
+          <w:color w:val="9876AA"/>
+          <w:sz w:val="18"/>
+          <w:szCs w:val="18"/>
+          <w:lang w:eastAsia="en-GB"/>
+        </w:rPr>
+        <w:t>criticalSection</w:t>
+      </w:r>
+      <w:r>
+        <w:rPr>
+          <w:rFonts w:ascii="Courier New" w:eastAsia="Times New Roman" w:hAnsi="Courier New" w:cs="Courier New"/>
+          <w:color w:val="A9B7C6"/>
+          <w:sz w:val="18"/>
+          <w:szCs w:val="18"/>
+          <w:lang w:eastAsia="en-GB"/>
+        </w:rPr>
+        <w:t>.vote</w:t>
+      </w:r>
+      <w:proofErr w:type="spellEnd"/>
+      <w:r>
+        <w:rPr>
+          <w:rFonts w:ascii="Courier New" w:eastAsia="Times New Roman" w:hAnsi="Courier New" w:cs="Courier New"/>
+          <w:color w:val="A9B7C6"/>
+          <w:sz w:val="18"/>
+          <w:szCs w:val="18"/>
+          <w:lang w:eastAsia="en-GB"/>
+        </w:rPr>
+        <w:t>()</w:t>
+      </w:r>
+      <w:r>
+        <w:rPr>
+          <w:rFonts w:ascii="Courier New" w:eastAsia="Times New Roman" w:hAnsi="Courier New" w:cs="Courier New"/>
+          <w:color w:val="CC7832"/>
+          <w:sz w:val="18"/>
+          <w:szCs w:val="18"/>
+          <w:lang w:eastAsia="en-GB"/>
+        </w:rPr>
+        <w:t xml:space="preserve">;   </w:t>
+      </w:r>
+      <w:r>
+        <w:rPr>
+          <w:rFonts w:ascii="Courier New" w:eastAsia="Times New Roman" w:hAnsi="Courier New" w:cs="Courier New"/>
+          <w:color w:val="808080"/>
+          <w:sz w:val="18"/>
+          <w:szCs w:val="18"/>
+          <w:lang w:eastAsia="en-GB"/>
+        </w:rPr>
+        <w:t>// make the buffer available again</w:t>
+      </w:r>
+      <w:r>
+        <w:rPr>
+          <w:rFonts w:ascii="Courier New" w:eastAsia="Times New Roman" w:hAnsi="Courier New" w:cs="Courier New"/>
+          <w:color w:val="808080"/>
+          <w:sz w:val="18"/>
+          <w:szCs w:val="18"/>
+          <w:lang w:eastAsia="en-GB"/>
+        </w:rPr>
+        <w:br/>
+        <w:t xml:space="preserve">    </w:t>
+      </w:r>
+      <w:r>
+        <w:rPr>
+          <w:rFonts w:ascii="Courier New" w:eastAsia="Times New Roman" w:hAnsi="Courier New" w:cs="Courier New"/>
+          <w:color w:val="A9B7C6"/>
+          <w:sz w:val="18"/>
+          <w:szCs w:val="18"/>
+          <w:lang w:eastAsia="en-GB"/>
+        </w:rPr>
+        <w:t xml:space="preserve">} </w:t>
+      </w:r>
+      <w:r>
+        <w:rPr>
+          <w:rFonts w:ascii="Courier New" w:eastAsia="Times New Roman" w:hAnsi="Courier New" w:cs="Courier New"/>
+          <w:color w:val="CC7832"/>
+          <w:sz w:val="18"/>
+          <w:szCs w:val="18"/>
+          <w:lang w:eastAsia="en-GB"/>
+        </w:rPr>
+        <w:t xml:space="preserve">catch </w:t>
+      </w:r>
+      <w:r>
+        <w:rPr>
+          <w:rFonts w:ascii="Courier New" w:eastAsia="Times New Roman" w:hAnsi="Courier New" w:cs="Courier New"/>
+          <w:color w:val="A9B7C6"/>
+          <w:sz w:val="18"/>
+          <w:szCs w:val="18"/>
+          <w:lang w:eastAsia="en-GB"/>
+        </w:rPr>
+        <w:t>(</w:t>
+      </w:r>
+      <w:proofErr w:type="spellStart"/>
+      <w:r>
+        <w:rPr>
+          <w:rFonts w:ascii="Courier New" w:eastAsia="Times New Roman" w:hAnsi="Courier New" w:cs="Courier New"/>
+          <w:color w:val="A9B7C6"/>
+          <w:sz w:val="18"/>
+          <w:szCs w:val="18"/>
+          <w:lang w:eastAsia="en-GB"/>
+        </w:rPr>
+        <w:t>InterruptedException</w:t>
+      </w:r>
+      <w:proofErr w:type="spellEnd"/>
+      <w:r>
+        <w:rPr>
+          <w:rFonts w:ascii="Courier New" w:eastAsia="Times New Roman" w:hAnsi="Courier New" w:cs="Courier New"/>
+          <w:color w:val="A9B7C6"/>
+          <w:sz w:val="18"/>
+          <w:szCs w:val="18"/>
+          <w:lang w:eastAsia="en-GB"/>
+        </w:rPr>
+        <w:t xml:space="preserve"> </w:t>
+      </w:r>
+      <w:proofErr w:type="spellStart"/>
+      <w:r>
+        <w:rPr>
+          <w:rFonts w:ascii="Courier New" w:eastAsia="Times New Roman" w:hAnsi="Courier New" w:cs="Courier New"/>
+          <w:color w:val="A9B7C6"/>
+          <w:sz w:val="18"/>
+          <w:szCs w:val="18"/>
+          <w:lang w:eastAsia="en-GB"/>
+        </w:rPr>
+        <w:t>ie</w:t>
+      </w:r>
+      <w:proofErr w:type="spellEnd"/>
+      <w:r>
+        <w:rPr>
+          <w:rFonts w:ascii="Courier New" w:eastAsia="Times New Roman" w:hAnsi="Courier New" w:cs="Courier New"/>
+          <w:color w:val="A9B7C6"/>
+          <w:sz w:val="18"/>
+          <w:szCs w:val="18"/>
+          <w:lang w:eastAsia="en-GB"/>
+        </w:rPr>
+        <w:t>) {</w:t>
+      </w:r>
+      <w:r>
+        <w:rPr>
+          <w:rFonts w:ascii="Courier New" w:eastAsia="Times New Roman" w:hAnsi="Courier New" w:cs="Courier New"/>
+          <w:color w:val="A9B7C6"/>
+          <w:sz w:val="18"/>
+          <w:szCs w:val="18"/>
+          <w:lang w:eastAsia="en-GB"/>
+        </w:rPr>
+        <w:br/>
+        <w:t xml:space="preserve">        </w:t>
+      </w:r>
+      <w:r>
+        <w:rPr>
+          <w:rFonts w:ascii="Courier New" w:eastAsia="Times New Roman" w:hAnsi="Courier New" w:cs="Courier New"/>
+          <w:color w:val="CC7832"/>
+          <w:sz w:val="18"/>
+          <w:szCs w:val="18"/>
+          <w:lang w:eastAsia="en-GB"/>
+        </w:rPr>
+        <w:t xml:space="preserve">throw new </w:t>
+      </w:r>
+      <w:proofErr w:type="spellStart"/>
+      <w:r>
+        <w:rPr>
+          <w:rFonts w:ascii="Courier New" w:eastAsia="Times New Roman" w:hAnsi="Courier New" w:cs="Courier New"/>
+          <w:color w:val="A9B7C6"/>
+          <w:sz w:val="18"/>
+          <w:szCs w:val="18"/>
+          <w:lang w:eastAsia="en-GB"/>
+        </w:rPr>
+        <w:t>BufferError</w:t>
+      </w:r>
+      <w:proofErr w:type="spellEnd"/>
+      <w:r>
+        <w:rPr>
+          <w:rFonts w:ascii="Courier New" w:eastAsia="Times New Roman" w:hAnsi="Courier New" w:cs="Courier New"/>
+          <w:color w:val="A9B7C6"/>
+          <w:sz w:val="18"/>
+          <w:szCs w:val="18"/>
+          <w:lang w:eastAsia="en-GB"/>
+        </w:rPr>
+        <w:t>(</w:t>
+      </w:r>
+      <w:r>
+        <w:rPr>
+          <w:rFonts w:ascii="Courier New" w:eastAsia="Times New Roman" w:hAnsi="Courier New" w:cs="Courier New"/>
+          <w:color w:val="6A8759"/>
+          <w:sz w:val="18"/>
+          <w:szCs w:val="18"/>
+          <w:lang w:eastAsia="en-GB"/>
+        </w:rPr>
+        <w:t xml:space="preserve">"Buffer: Data item " </w:t>
+      </w:r>
+      <w:r>
+        <w:rPr>
+          <w:rFonts w:ascii="Courier New" w:eastAsia="Times New Roman" w:hAnsi="Courier New" w:cs="Courier New"/>
+          <w:color w:val="A9B7C6"/>
+          <w:sz w:val="18"/>
+          <w:szCs w:val="18"/>
+          <w:lang w:eastAsia="en-GB"/>
+        </w:rPr>
+        <w:t xml:space="preserve">+ item + </w:t>
+      </w:r>
+      <w:r>
+        <w:rPr>
+          <w:rFonts w:ascii="Courier New" w:eastAsia="Times New Roman" w:hAnsi="Courier New" w:cs="Courier New"/>
+          <w:color w:val="6A8759"/>
+          <w:sz w:val="18"/>
+          <w:szCs w:val="18"/>
+          <w:lang w:eastAsia="en-GB"/>
+        </w:rPr>
+        <w:t>" could not be added to the buffer.</w:t>
+      </w:r>
+      <w:r>
+        <w:rPr>
+          <w:rFonts w:ascii="Courier New" w:eastAsia="Times New Roman" w:hAnsi="Courier New" w:cs="Courier New"/>
+          <w:color w:val="CC7832"/>
+          <w:sz w:val="18"/>
+          <w:szCs w:val="18"/>
+          <w:lang w:eastAsia="en-GB"/>
+        </w:rPr>
+        <w:t>\n</w:t>
+      </w:r>
+      <w:r>
+        <w:rPr>
+          <w:rFonts w:ascii="Courier New" w:eastAsia="Times New Roman" w:hAnsi="Courier New" w:cs="Courier New"/>
+          <w:color w:val="6A8759"/>
+          <w:sz w:val="18"/>
+          <w:szCs w:val="18"/>
+          <w:lang w:eastAsia="en-GB"/>
+        </w:rPr>
+        <w:t xml:space="preserve">" </w:t>
+      </w:r>
+      <w:r>
+        <w:rPr>
+          <w:rFonts w:ascii="Courier New" w:eastAsia="Times New Roman" w:hAnsi="Courier New" w:cs="Courier New"/>
+          <w:color w:val="A9B7C6"/>
+          <w:sz w:val="18"/>
+          <w:szCs w:val="18"/>
+          <w:lang w:eastAsia="en-GB"/>
+        </w:rPr>
+        <w:t>+</w:t>
+      </w:r>
+      <w:r>
+        <w:rPr>
+          <w:rFonts w:ascii="Courier New" w:eastAsia="Times New Roman" w:hAnsi="Courier New" w:cs="Courier New"/>
+          <w:color w:val="A9B7C6"/>
+          <w:sz w:val="18"/>
+          <w:szCs w:val="18"/>
+          <w:lang w:eastAsia="en-GB"/>
+        </w:rPr>
+        <w:br/>
+        <w:t xml:space="preserve">                              </w:t>
+      </w:r>
+      <w:r>
+        <w:rPr>
+          <w:rFonts w:ascii="Courier New" w:eastAsia="Times New Roman" w:hAnsi="Courier New" w:cs="Courier New"/>
+          <w:color w:val="6A8759"/>
+          <w:sz w:val="18"/>
+          <w:szCs w:val="18"/>
+          <w:lang w:eastAsia="en-GB"/>
+        </w:rPr>
+        <w:t>"</w:t>
+      </w:r>
+      <w:r>
+        <w:rPr>
+          <w:rFonts w:ascii="Courier New" w:eastAsia="Times New Roman" w:hAnsi="Courier New" w:cs="Courier New"/>
+          <w:color w:val="CC7832"/>
+          <w:sz w:val="18"/>
+          <w:szCs w:val="18"/>
+          <w:lang w:eastAsia="en-GB"/>
+        </w:rPr>
+        <w:t>\t</w:t>
+      </w:r>
+      <w:r>
+        <w:rPr>
+          <w:rFonts w:ascii="Courier New" w:eastAsia="Times New Roman" w:hAnsi="Courier New" w:cs="Courier New"/>
+          <w:color w:val="6A8759"/>
+          <w:sz w:val="18"/>
+          <w:szCs w:val="18"/>
+          <w:lang w:eastAsia="en-GB"/>
+        </w:rPr>
+        <w:t xml:space="preserve">" </w:t>
+      </w:r>
+      <w:r>
+        <w:rPr>
+          <w:rFonts w:ascii="Courier New" w:eastAsia="Times New Roman" w:hAnsi="Courier New" w:cs="Courier New"/>
+          <w:color w:val="A9B7C6"/>
+          <w:sz w:val="18"/>
+          <w:szCs w:val="18"/>
+          <w:lang w:eastAsia="en-GB"/>
+        </w:rPr>
+        <w:t xml:space="preserve">+ </w:t>
+      </w:r>
+      <w:proofErr w:type="spellStart"/>
+      <w:r>
+        <w:rPr>
+          <w:rFonts w:ascii="Courier New" w:eastAsia="Times New Roman" w:hAnsi="Courier New" w:cs="Courier New"/>
+          <w:color w:val="A9B7C6"/>
+          <w:sz w:val="18"/>
+          <w:szCs w:val="18"/>
+          <w:lang w:eastAsia="en-GB"/>
+        </w:rPr>
+        <w:t>ie.getMessage</w:t>
+      </w:r>
+      <w:proofErr w:type="spellEnd"/>
+      <w:r>
+        <w:rPr>
+          <w:rFonts w:ascii="Courier New" w:eastAsia="Times New Roman" w:hAnsi="Courier New" w:cs="Courier New"/>
+          <w:color w:val="A9B7C6"/>
+          <w:sz w:val="18"/>
+          <w:szCs w:val="18"/>
+          <w:lang w:eastAsia="en-GB"/>
+        </w:rPr>
+        <w:t>())</w:t>
+      </w:r>
+      <w:r>
+        <w:rPr>
+          <w:rFonts w:ascii="Courier New" w:eastAsia="Times New Roman" w:hAnsi="Courier New" w:cs="Courier New"/>
+          <w:color w:val="CC7832"/>
+          <w:sz w:val="18"/>
+          <w:szCs w:val="18"/>
+          <w:lang w:eastAsia="en-GB"/>
+        </w:rPr>
+        <w:t>;</w:t>
+      </w:r>
+      <w:r>
+        <w:rPr>
+          <w:rFonts w:ascii="Courier New" w:eastAsia="Times New Roman" w:hAnsi="Courier New" w:cs="Courier New"/>
+          <w:color w:val="CC7832"/>
+          <w:sz w:val="18"/>
+          <w:szCs w:val="18"/>
+          <w:lang w:eastAsia="en-GB"/>
+        </w:rPr>
+        <w:br/>
+        <w:t xml:space="preserve">    </w:t>
+      </w:r>
+      <w:r>
+        <w:rPr>
+          <w:rFonts w:ascii="Courier New" w:eastAsia="Times New Roman" w:hAnsi="Courier New" w:cs="Courier New"/>
+          <w:color w:val="A9B7C6"/>
+          <w:sz w:val="18"/>
+          <w:szCs w:val="18"/>
+          <w:lang w:eastAsia="en-GB"/>
+        </w:rPr>
+        <w:t>}</w:t>
+      </w:r>
+      <w:r>
+        <w:rPr>
+          <w:rFonts w:ascii="Courier New" w:eastAsia="Times New Roman" w:hAnsi="Courier New" w:cs="Courier New"/>
+          <w:color w:val="A9B7C6"/>
+          <w:sz w:val="18"/>
+          <w:szCs w:val="18"/>
+          <w:lang w:eastAsia="en-GB"/>
+        </w:rPr>
+        <w:br/>
+        <w:t xml:space="preserve">    </w:t>
+      </w:r>
+      <w:r>
+        <w:rPr>
+          <w:rFonts w:ascii="Courier New" w:eastAsia="Times New Roman" w:hAnsi="Courier New" w:cs="Courier New"/>
+          <w:color w:val="CC7832"/>
+          <w:sz w:val="18"/>
+          <w:szCs w:val="18"/>
+          <w:lang w:eastAsia="en-GB"/>
+        </w:rPr>
+        <w:t xml:space="preserve">return </w:t>
+      </w:r>
+      <w:r>
+        <w:rPr>
+          <w:rFonts w:ascii="Courier New" w:eastAsia="Times New Roman" w:hAnsi="Courier New" w:cs="Courier New"/>
+          <w:color w:val="A9B7C6"/>
+          <w:sz w:val="18"/>
+          <w:szCs w:val="18"/>
+          <w:lang w:eastAsia="en-GB"/>
+        </w:rPr>
+        <w:t>succeeded</w:t>
+      </w:r>
+      <w:r>
+        <w:rPr>
+          <w:rFonts w:ascii="Courier New" w:eastAsia="Times New Roman" w:hAnsi="Courier New" w:cs="Courier New"/>
+          <w:color w:val="CC7832"/>
+          <w:sz w:val="18"/>
+          <w:szCs w:val="18"/>
+          <w:lang w:eastAsia="en-GB"/>
+        </w:rPr>
+        <w:t>;</w:t>
+      </w:r>
+    </w:p>
+    <w:p>
+      <w:pPr>
+        <w:rPr>
+          <w:lang w:eastAsia="en-GB"/>
+        </w:rPr>
+      </w:pPr>
+      <w:r>
+        <w:rPr>
+          <w:lang w:eastAsia="en-GB"/>
+        </w:rPr>
+        <w:br w:type="page"/>
+      </w:r>
+    </w:p>
+    <w:p>
+      <w:pPr>
+        <w:pStyle w:val="Heading4"/>
+        <w:rPr>
+          <w:lang w:eastAsia="en-GB"/>
+        </w:rPr>
+      </w:pPr>
+      <w:r>
+        <w:rPr>
+          <w:lang w:eastAsia="en-GB"/>
+        </w:rPr>
+        <w:lastRenderedPageBreak/>
+        <w:t>Can you produce an error situation?</w:t>
+      </w:r>
+    </w:p>
+    <w:p>
+      <w:pPr>
+        <w:rPr>
+          <w:lang w:eastAsia="en-GB"/>
+        </w:rPr>
+      </w:pPr>
+    </w:p>
+    <w:p>
+      <w:pPr>
+        <w:rPr>
+          <w:lang w:eastAsia="en-GB"/>
+        </w:rPr>
+      </w:pPr>
+      <w:r>
+        <w:rPr>
+          <w:lang w:eastAsia="en-GB"/>
+        </w:rPr>
+        <w:t xml:space="preserve">Despite testing various configurations, I have deduced it is impossible to cause an error from this setup. </w:t>
+      </w:r>
+      <w:r>
+        <w:rPr>
+          <w:lang w:eastAsia="en-GB"/>
+        </w:rPr>
+        <w:t xml:space="preserve">This is because the get method requires both </w:t>
+      </w:r>
+      <w:r>
+        <w:rPr>
+          <w:i/>
+          <w:lang w:eastAsia="en-GB"/>
+        </w:rPr>
+        <w:t>‘</w:t>
+      </w:r>
+      <w:proofErr w:type="gramStart"/>
+      <w:r>
+        <w:rPr>
+          <w:i/>
+          <w:lang w:eastAsia="en-GB"/>
+        </w:rPr>
+        <w:t>vote(</w:t>
+      </w:r>
+      <w:proofErr w:type="gramEnd"/>
+      <w:r>
+        <w:rPr>
+          <w:i/>
+          <w:lang w:eastAsia="en-GB"/>
+        </w:rPr>
+        <w:t>)’</w:t>
+      </w:r>
+      <w:r>
+        <w:rPr>
+          <w:lang w:eastAsia="en-GB"/>
+        </w:rPr>
+        <w:t>s to complete before it can access the critical section.</w:t>
+      </w:r>
+      <w:bookmarkStart w:id="0" w:name="_GoBack"/>
+      <w:bookmarkEnd w:id="0"/>
+      <w:r>
+        <w:rPr>
+          <w:lang w:eastAsia="en-GB"/>
+        </w:rPr>
+        <w:t xml:space="preserve"> It’s implementation is completely independent of the </w:t>
+      </w:r>
+      <w:r>
+        <w:rPr>
+          <w:i/>
+          <w:lang w:eastAsia="en-GB"/>
+        </w:rPr>
+        <w:t>‘</w:t>
+      </w:r>
+      <w:proofErr w:type="gramStart"/>
+      <w:r>
+        <w:rPr>
+          <w:i/>
+          <w:lang w:eastAsia="en-GB"/>
+        </w:rPr>
+        <w:t>put(</w:t>
+      </w:r>
+      <w:proofErr w:type="gramEnd"/>
+      <w:r>
+        <w:rPr>
+          <w:i/>
+          <w:lang w:eastAsia="en-GB"/>
+        </w:rPr>
+        <w:t>)’</w:t>
+      </w:r>
+      <w:r>
+        <w:rPr>
+          <w:lang w:eastAsia="en-GB"/>
+        </w:rPr>
+        <w:t xml:space="preserve"> method. This is because the two </w:t>
+      </w:r>
+      <w:r>
+        <w:rPr>
+          <w:i/>
+          <w:lang w:eastAsia="en-GB"/>
+        </w:rPr>
+        <w:t>‘</w:t>
+      </w:r>
+      <w:proofErr w:type="gramStart"/>
+      <w:r>
+        <w:rPr>
+          <w:i/>
+          <w:lang w:eastAsia="en-GB"/>
+        </w:rPr>
+        <w:t>poll(</w:t>
+      </w:r>
+      <w:proofErr w:type="gramEnd"/>
+      <w:r>
+        <w:rPr>
+          <w:i/>
+          <w:lang w:eastAsia="en-GB"/>
+        </w:rPr>
+        <w:t xml:space="preserve">)’ </w:t>
+      </w:r>
+      <w:r>
+        <w:rPr>
+          <w:lang w:eastAsia="en-GB"/>
+        </w:rPr>
+        <w:t xml:space="preserve">and </w:t>
+      </w:r>
+      <w:r>
+        <w:rPr>
+          <w:i/>
+          <w:lang w:eastAsia="en-GB"/>
+        </w:rPr>
+        <w:t>‘vote()’</w:t>
+      </w:r>
+      <w:r>
+        <w:rPr>
+          <w:lang w:eastAsia="en-GB"/>
+        </w:rPr>
+        <w:t xml:space="preserve"> actions can be considered one condition (which must be completed before the critical section can be accessed).</w:t>
+      </w:r>
+    </w:p>
+    <w:p>
+      <w:pPr>
+        <w:rPr>
+          <w:lang w:eastAsia="en-GB"/>
+        </w:rPr>
+      </w:pPr>
+    </w:p>
+    <w:p>
+      <w:pPr>
+        <w:rPr>
+          <w:lang w:eastAsia="en-GB"/>
+        </w:rPr>
+      </w:pPr>
+      <w:r>
+        <w:rPr>
+          <w:lang w:eastAsia="en-GB"/>
+        </w:rPr>
+        <w:br w:type="page"/>
+      </w:r>
+    </w:p>
+    <w:p>
+      <w:pPr>
+        <w:pStyle w:val="Heading3"/>
+        <w:rPr>
+          <w:lang w:eastAsia="en-GB"/>
+        </w:rPr>
+      </w:pPr>
+      <w:r>
+        <w:rPr>
+          <w:lang w:eastAsia="en-GB"/>
+        </w:rPr>
+        <w:lastRenderedPageBreak/>
+        <w:t>Question 2.</w:t>
+      </w:r>
+    </w:p>
+    <w:p>
+      <w:pPr>
+        <w:rPr>
+          <w:lang w:eastAsia="en-GB"/>
+        </w:rPr>
+      </w:pPr>
     </w:p>
     <w:sectPr>
       <w:pgSz w:w="16838" w:h="11906" w:orient="landscape"/>
@@ -29912,7 +32414,7 @@
         <w:rFonts w:ascii="Calibri" w:eastAsiaTheme="minorHAnsi" w:hAnsi="Calibri" w:cs="Calibri" w:hint="default"/>
       </w:rPr>
     </w:lvl>
-    <w:lvl w:ilvl="1" w:tplc="08090003" w:tentative="1">
+    <w:lvl w:ilvl="1" w:tplc="08090003">
       <w:start w:val="1"/>
       <w:numFmt w:val="bullet"/>
       <w:lvlText w:val="o"/>
@@ -29924,7 +32426,7 @@
         <w:rFonts w:ascii="Courier New" w:hAnsi="Courier New" w:cs="Courier New" w:hint="default"/>
       </w:rPr>
     </w:lvl>
-    <w:lvl w:ilvl="2" w:tplc="08090005" w:tentative="1">
+    <w:lvl w:ilvl="2" w:tplc="08090005">
       <w:start w:val="1"/>
       <w:numFmt w:val="bullet"/>
       <w:lvlText w:val=""/>
@@ -31634,7 +34136,7 @@
 </file>
 
 <file path=customXml/itemProps2.xml><?xml version="1.0" encoding="utf-8"?>
-<ds:datastoreItem xmlns:ds="http://schemas.openxmlformats.org/officeDocument/2006/customXml" ds:itemID="{2CF42598-9B8E-458E-A0E9-ABEEBE7304DC}">
+<ds:datastoreItem xmlns:ds="http://schemas.openxmlformats.org/officeDocument/2006/customXml" ds:itemID="{63C9DDEC-EB87-463C-A933-9904318584D9}">
   <ds:schemaRefs>
     <ds:schemaRef ds:uri="http://schemas.openxmlformats.org/officeDocument/2006/bibliography"/>
   </ds:schemaRefs>

</xml_diff>